<commit_message>
Added info to step 1
</commit_message>
<xml_diff>
--- a/Process_1/P1_HowTo_WebScrapped_Data.docx
+++ b/Process_1/P1_HowTo_WebScrapped_Data.docx
@@ -1016,24 +1016,22 @@
       <w:pPr>
         <w:pStyle w:val="NoSpacing"/>
       </w:pPr>
-      <w:bookmarkStart w:id="0" w:name="_GoBack"/>
+    </w:p>
+    <w:p>
+      <w:pPr>
+        <w:pStyle w:val="Heading1"/>
+        <w:rPr>
+          <w:rFonts w:eastAsia="Times New Roman"/>
+        </w:rPr>
+      </w:pPr>
+      <w:bookmarkStart w:id="0" w:name="_Toc514692458"/>
+      <w:r>
+        <w:rPr>
+          <w:rFonts w:eastAsia="Times New Roman"/>
+        </w:rPr>
+        <w:t>Description</w:t>
+      </w:r>
       <w:bookmarkEnd w:id="0"/>
-    </w:p>
-    <w:p>
-      <w:pPr>
-        <w:pStyle w:val="Heading1"/>
-        <w:rPr>
-          <w:rFonts w:eastAsia="Times New Roman"/>
-        </w:rPr>
-      </w:pPr>
-      <w:bookmarkStart w:id="1" w:name="_Toc514692458"/>
-      <w:r>
-        <w:rPr>
-          <w:rFonts w:eastAsia="Times New Roman"/>
-        </w:rPr>
-        <w:t>Description</w:t>
-      </w:r>
-      <w:bookmarkEnd w:id="1"/>
     </w:p>
     <w:p>
       <w:pPr>
@@ -1434,19 +1432,14 @@
           <w:rFonts w:eastAsia="Times New Roman"/>
         </w:rPr>
       </w:pPr>
-      <w:bookmarkStart w:id="2" w:name="_Toc514692459"/>
+      <w:bookmarkStart w:id="1" w:name="_Toc514692459"/>
       <w:r>
         <w:rPr>
           <w:rFonts w:eastAsia="Times New Roman"/>
         </w:rPr>
         <w:t>How to Do It?</w:t>
       </w:r>
-      <w:bookmarkEnd w:id="2"/>
-    </w:p>
-    <w:p>
-      <w:pPr>
-        <w:pStyle w:val="NoSpacing"/>
-      </w:pPr>
+      <w:bookmarkEnd w:id="1"/>
     </w:p>
     <w:p>
       <w:pPr>
@@ -1477,312 +1470,467 @@
           <w:sz w:val="28"/>
         </w:rPr>
       </w:pPr>
-      <w:r>
+    </w:p>
+    <w:p>
+      <w:pPr>
+        <w:pStyle w:val="NoSpacing"/>
         <w:rPr>
           <w:b/>
           <w:sz w:val="28"/>
         </w:rPr>
-        <w:t>STEP 1:</w:t>
-      </w:r>
-    </w:p>
-    <w:p>
-      <w:pPr>
-        <w:pStyle w:val="Heading2"/>
-      </w:pPr>
-      <w:bookmarkStart w:id="3" w:name="_Toc514692460"/>
-      <w:r>
-        <w:t>Installing DNIF</w:t>
-      </w:r>
-      <w:bookmarkEnd w:id="3"/>
-    </w:p>
-    <w:p>
-      <w:pPr>
-        <w:pStyle w:val="NoSpacing"/>
-      </w:pPr>
-    </w:p>
-    <w:p>
-      <w:pPr>
-        <w:pStyle w:val="NoSpacing"/>
-      </w:pPr>
-    </w:p>
-    <w:p>
-      <w:pPr>
-        <w:pStyle w:val="NoSpacing"/>
+      </w:pPr>
+      <w:r>
         <w:rPr>
           <w:b/>
           <w:sz w:val="28"/>
         </w:rPr>
-      </w:pPr>
-      <w:r>
+        <w:t>STEP 1:</w:t>
+      </w:r>
+    </w:p>
+    <w:p>
+      <w:pPr>
+        <w:pStyle w:val="Heading2"/>
+      </w:pPr>
+      <w:bookmarkStart w:id="2" w:name="_Toc514692460"/>
+      <w:r>
+        <w:t>Installing DNIF</w:t>
+      </w:r>
+      <w:bookmarkEnd w:id="2"/>
+    </w:p>
+    <w:p>
+      <w:pPr>
+        <w:pStyle w:val="NoSpacing"/>
+        <w:numPr>
+          <w:ilvl w:val="0"/>
+          <w:numId w:val="11"/>
+        </w:numPr>
+      </w:pPr>
+      <w:r>
+        <w:t>To do this, first “Sign-Up” with DNIF</w:t>
+      </w:r>
+      <w:r>
+        <w:t xml:space="preserve"> and read the pre-requisites guide here: </w:t>
+      </w:r>
+    </w:p>
+    <w:p>
+      <w:pPr>
+        <w:pStyle w:val="NoSpacing"/>
+        <w:ind w:left="720"/>
+      </w:pPr>
+      <w:r>
+        <w:t>Sign-up:</w:t>
+      </w:r>
+      <w:r>
+        <w:t xml:space="preserve"> </w:t>
+      </w:r>
+      <w:r>
+        <w:tab/>
+      </w:r>
+      <w:hyperlink r:id="rId9" w:history="1">
+        <w:r>
+          <w:rPr>
+            <w:rStyle w:val="Hyperlink"/>
+          </w:rPr>
+          <w:t>https://dnif.it/signup.html</w:t>
+        </w:r>
+      </w:hyperlink>
+      <w:r>
+        <w:t xml:space="preserve"> </w:t>
+      </w:r>
+    </w:p>
+    <w:p>
+      <w:pPr>
+        <w:pStyle w:val="NoSpacing"/>
+        <w:ind w:left="720"/>
+      </w:pPr>
+      <w:r>
+        <w:t xml:space="preserve">Pre-requisites: </w:t>
+      </w:r>
+      <w:r>
+        <w:tab/>
+      </w:r>
+      <w:hyperlink r:id="rId10" w:history="1">
+        <w:r>
+          <w:rPr>
+            <w:rStyle w:val="Hyperlink"/>
+          </w:rPr>
+          <w:t>https://dnif.it/docs/guides/getting-started/prerequisites.html</w:t>
+        </w:r>
+      </w:hyperlink>
+      <w:r>
+        <w:t xml:space="preserve"> </w:t>
+      </w:r>
+    </w:p>
+    <w:p>
+      <w:pPr>
+        <w:pStyle w:val="NoSpacing"/>
+        <w:numPr>
+          <w:ilvl w:val="0"/>
+          <w:numId w:val="11"/>
+        </w:numPr>
+      </w:pPr>
+      <w:r>
+        <w:t>Then follow the steps mentioned in “</w:t>
+      </w:r>
+      <w:r>
+        <w:t>1_The_DNIF_Installation_Guide</w:t>
+      </w:r>
+      <w:r>
+        <w:t xml:space="preserve">.docx” which is present in the repository. Here’s a link to it:  </w:t>
+      </w:r>
+      <w:hyperlink r:id="rId11" w:history="1">
+        <w:r>
+          <w:rPr>
+            <w:rStyle w:val="Hyperlink"/>
+          </w:rPr>
+          <w:t>https://github.com/dnif/DigiVigi/tree/master/Guiding_Documents</w:t>
+        </w:r>
+      </w:hyperlink>
+    </w:p>
+    <w:p>
+      <w:pPr>
+        <w:pStyle w:val="NoSpacing"/>
+      </w:pPr>
+    </w:p>
+    <w:p>
+      <w:pPr>
+        <w:pStyle w:val="NoSpacing"/>
+        <w:numPr>
+          <w:ilvl w:val="0"/>
+          <w:numId w:val="11"/>
+        </w:numPr>
+      </w:pPr>
+      <w:r>
+        <w:t>There are videos and other documents as well which are provided by the Organization which can guide, but it does not cover the details in it which we require. Here’s a link to it:</w:t>
+      </w:r>
+    </w:p>
+    <w:p>
+      <w:pPr>
+        <w:pStyle w:val="NoSpacing"/>
+        <w:ind w:firstLine="720"/>
+      </w:pPr>
+      <w:hyperlink r:id="rId12" w:history="1">
+        <w:r>
+          <w:rPr>
+            <w:rStyle w:val="Hyperlink"/>
+          </w:rPr>
+          <w:t>https://dnif.it/docs/guides/getting-started/installing-dnif.html</w:t>
+        </w:r>
+      </w:hyperlink>
+    </w:p>
+    <w:p>
+      <w:pPr>
+        <w:pStyle w:val="NoSpacing"/>
+      </w:pPr>
+    </w:p>
+    <w:p>
+      <w:pPr>
+        <w:pStyle w:val="NoSpacing"/>
+      </w:pPr>
+      <w:r>
+        <w:rPr>
+          <w:b/>
+        </w:rPr>
+        <w:t>NOTE:</w:t>
+      </w:r>
+      <w:r>
+        <w:t xml:space="preserve"> In our case we have done the setup on a Virtual Machine. One can have a separate server like machine with a dedicated Ubuntu/ </w:t>
+      </w:r>
+      <w:proofErr w:type="spellStart"/>
+      <w:r>
+        <w:t>CentOS</w:t>
+      </w:r>
+      <w:proofErr w:type="spellEnd"/>
+      <w:r>
+        <w:t>.</w:t>
+      </w:r>
+    </w:p>
+    <w:p>
+      <w:pPr>
+        <w:pStyle w:val="NoSpacing"/>
+      </w:pPr>
+    </w:p>
+    <w:p>
+      <w:pPr>
+        <w:pStyle w:val="NoSpacing"/>
         <w:rPr>
           <w:b/>
           <w:sz w:val="28"/>
         </w:rPr>
-        <w:t>STEP 2</w:t>
-      </w:r>
+      </w:pPr>
       <w:r>
         <w:rPr>
           <w:b/>
           <w:sz w:val="28"/>
         </w:rPr>
-        <w:t>:</w:t>
-      </w:r>
-    </w:p>
-    <w:p>
-      <w:pPr>
-        <w:pStyle w:val="Heading2"/>
-      </w:pPr>
-      <w:bookmarkStart w:id="4" w:name="_Toc514692461"/>
-      <w:r>
-        <w:t>Identifying the dataset and its source</w:t>
-      </w:r>
-      <w:bookmarkEnd w:id="4"/>
-    </w:p>
-    <w:p>
-      <w:pPr>
-        <w:pStyle w:val="NoSpacing"/>
-      </w:pPr>
-    </w:p>
-    <w:p>
-      <w:pPr>
-        <w:pStyle w:val="NoSpacing"/>
-      </w:pPr>
-    </w:p>
-    <w:p>
-      <w:pPr>
-        <w:pStyle w:val="NoSpacing"/>
+        <w:t>STEP 2</w:t>
+      </w:r>
+      <w:r>
         <w:rPr>
           <w:b/>
           <w:sz w:val="28"/>
         </w:rPr>
-      </w:pPr>
-      <w:r>
+        <w:t>:</w:t>
+      </w:r>
+    </w:p>
+    <w:p>
+      <w:pPr>
+        <w:pStyle w:val="Heading2"/>
+      </w:pPr>
+      <w:bookmarkStart w:id="3" w:name="_Toc514692461"/>
+      <w:r>
+        <w:t>Identifying the dataset and its source</w:t>
+      </w:r>
+      <w:bookmarkEnd w:id="3"/>
+    </w:p>
+    <w:p>
+      <w:pPr>
+        <w:pStyle w:val="NoSpacing"/>
+      </w:pPr>
+    </w:p>
+    <w:p>
+      <w:pPr>
+        <w:pStyle w:val="NoSpacing"/>
+      </w:pPr>
+      <w:bookmarkStart w:id="4" w:name="_GoBack"/>
+      <w:bookmarkEnd w:id="4"/>
+    </w:p>
+    <w:p>
+      <w:pPr>
+        <w:pStyle w:val="NoSpacing"/>
         <w:rPr>
           <w:b/>
           <w:sz w:val="28"/>
         </w:rPr>
-        <w:t>STEP 3</w:t>
-      </w:r>
+      </w:pPr>
       <w:r>
         <w:rPr>
           <w:b/>
           <w:sz w:val="28"/>
         </w:rPr>
-        <w:t>:</w:t>
-      </w:r>
-    </w:p>
-    <w:p>
-      <w:pPr>
-        <w:pStyle w:val="Heading2"/>
-      </w:pPr>
-      <w:bookmarkStart w:id="5" w:name="_Toc514692462"/>
-      <w:r>
-        <w:t>Understanding DNIF</w:t>
-      </w:r>
-      <w:bookmarkEnd w:id="5"/>
-    </w:p>
-    <w:p>
-      <w:pPr>
-        <w:pStyle w:val="NoSpacing"/>
-      </w:pPr>
-    </w:p>
-    <w:p>
-      <w:pPr>
-        <w:pStyle w:val="NoSpacing"/>
-      </w:pPr>
-    </w:p>
-    <w:p>
-      <w:pPr>
-        <w:pStyle w:val="NoSpacing"/>
+        <w:t>STEP 3</w:t>
+      </w:r>
+      <w:r>
         <w:rPr>
           <w:b/>
           <w:sz w:val="28"/>
         </w:rPr>
-      </w:pPr>
-      <w:r>
+        <w:t>:</w:t>
+      </w:r>
+    </w:p>
+    <w:p>
+      <w:pPr>
+        <w:pStyle w:val="Heading2"/>
+      </w:pPr>
+      <w:bookmarkStart w:id="5" w:name="_Toc514692462"/>
+      <w:r>
+        <w:t>Understanding DNIF</w:t>
+      </w:r>
+      <w:bookmarkEnd w:id="5"/>
+    </w:p>
+    <w:p>
+      <w:pPr>
+        <w:pStyle w:val="NoSpacing"/>
+      </w:pPr>
+    </w:p>
+    <w:p>
+      <w:pPr>
+        <w:pStyle w:val="NoSpacing"/>
+      </w:pPr>
+    </w:p>
+    <w:p>
+      <w:pPr>
+        <w:pStyle w:val="NoSpacing"/>
         <w:rPr>
           <w:b/>
           <w:sz w:val="28"/>
         </w:rPr>
-        <w:t>STEP 4</w:t>
-      </w:r>
+      </w:pPr>
       <w:r>
         <w:rPr>
           <w:b/>
           <w:sz w:val="28"/>
         </w:rPr>
-        <w:t>:</w:t>
-      </w:r>
-    </w:p>
-    <w:p>
-      <w:pPr>
-        <w:pStyle w:val="Heading2"/>
-      </w:pPr>
-      <w:bookmarkStart w:id="6" w:name="_Toc514692463"/>
-      <w:r>
-        <w:t>Capturing the Dataset</w:t>
-      </w:r>
-      <w:bookmarkEnd w:id="6"/>
-    </w:p>
-    <w:p>
-      <w:pPr>
-        <w:pStyle w:val="NoSpacing"/>
-      </w:pPr>
-    </w:p>
-    <w:p>
-      <w:pPr>
-        <w:pStyle w:val="NoSpacing"/>
-      </w:pPr>
-    </w:p>
-    <w:p>
-      <w:pPr>
-        <w:pStyle w:val="NoSpacing"/>
+        <w:t>STEP 4</w:t>
+      </w:r>
+      <w:r>
         <w:rPr>
           <w:b/>
           <w:sz w:val="28"/>
         </w:rPr>
-      </w:pPr>
-      <w:r>
+        <w:t>:</w:t>
+      </w:r>
+    </w:p>
+    <w:p>
+      <w:pPr>
+        <w:pStyle w:val="Heading2"/>
+      </w:pPr>
+      <w:bookmarkStart w:id="6" w:name="_Toc514692463"/>
+      <w:r>
+        <w:t>Capturing the Dataset</w:t>
+      </w:r>
+      <w:bookmarkEnd w:id="6"/>
+    </w:p>
+    <w:p>
+      <w:pPr>
+        <w:pStyle w:val="NoSpacing"/>
+      </w:pPr>
+    </w:p>
+    <w:p>
+      <w:pPr>
+        <w:pStyle w:val="NoSpacing"/>
+      </w:pPr>
+    </w:p>
+    <w:p>
+      <w:pPr>
+        <w:pStyle w:val="NoSpacing"/>
         <w:rPr>
           <w:b/>
           <w:sz w:val="28"/>
         </w:rPr>
-        <w:t>STEP 5</w:t>
-      </w:r>
+      </w:pPr>
       <w:r>
         <w:rPr>
           <w:b/>
           <w:sz w:val="28"/>
         </w:rPr>
-        <w:t>:</w:t>
-      </w:r>
-    </w:p>
-    <w:p>
-      <w:pPr>
-        <w:pStyle w:val="Heading2"/>
-      </w:pPr>
-      <w:bookmarkStart w:id="7" w:name="_Toc514692464"/>
-      <w:r>
-        <w:t>Uploading the data</w:t>
-      </w:r>
-      <w:bookmarkEnd w:id="7"/>
-    </w:p>
-    <w:p>
-      <w:pPr>
-        <w:pStyle w:val="NoSpacing"/>
-      </w:pPr>
-    </w:p>
-    <w:p>
-      <w:pPr>
-        <w:pStyle w:val="NoSpacing"/>
-      </w:pPr>
-    </w:p>
-    <w:p>
-      <w:pPr>
-        <w:pStyle w:val="NoSpacing"/>
+        <w:t>STEP 5</w:t>
+      </w:r>
+      <w:r>
         <w:rPr>
           <w:b/>
           <w:sz w:val="28"/>
         </w:rPr>
-      </w:pPr>
-      <w:r>
+        <w:t>:</w:t>
+      </w:r>
+    </w:p>
+    <w:p>
+      <w:pPr>
+        <w:pStyle w:val="Heading2"/>
+      </w:pPr>
+      <w:bookmarkStart w:id="7" w:name="_Toc514692464"/>
+      <w:r>
+        <w:t>Uploading the data</w:t>
+      </w:r>
+      <w:bookmarkEnd w:id="7"/>
+    </w:p>
+    <w:p>
+      <w:pPr>
+        <w:pStyle w:val="NoSpacing"/>
+      </w:pPr>
+    </w:p>
+    <w:p>
+      <w:pPr>
+        <w:pStyle w:val="NoSpacing"/>
+      </w:pPr>
+    </w:p>
+    <w:p>
+      <w:pPr>
+        <w:pStyle w:val="NoSpacing"/>
         <w:rPr>
           <w:b/>
           <w:sz w:val="28"/>
         </w:rPr>
-        <w:t>STEP 6</w:t>
-      </w:r>
+      </w:pPr>
       <w:r>
         <w:rPr>
           <w:b/>
           <w:sz w:val="28"/>
         </w:rPr>
-        <w:t>:</w:t>
-      </w:r>
-    </w:p>
-    <w:p>
-      <w:pPr>
-        <w:pStyle w:val="Heading2"/>
-      </w:pPr>
-      <w:bookmarkStart w:id="8" w:name="_Toc514692465"/>
-      <w:r>
-        <w:t>Creating Package</w:t>
-      </w:r>
-      <w:bookmarkEnd w:id="8"/>
-    </w:p>
-    <w:p>
-      <w:pPr>
-        <w:pStyle w:val="NoSpacing"/>
-      </w:pPr>
-    </w:p>
-    <w:p>
-      <w:pPr>
-        <w:pStyle w:val="NoSpacing"/>
-      </w:pPr>
-    </w:p>
-    <w:p>
-      <w:pPr>
-        <w:pStyle w:val="NoSpacing"/>
+        <w:lastRenderedPageBreak/>
+        <w:t>STEP 6</w:t>
+      </w:r>
+      <w:r>
         <w:rPr>
           <w:b/>
           <w:sz w:val="28"/>
         </w:rPr>
-      </w:pPr>
-      <w:r>
+        <w:t>:</w:t>
+      </w:r>
+    </w:p>
+    <w:p>
+      <w:pPr>
+        <w:pStyle w:val="Heading2"/>
+      </w:pPr>
+      <w:bookmarkStart w:id="8" w:name="_Toc514692465"/>
+      <w:r>
+        <w:t>Creating Package</w:t>
+      </w:r>
+      <w:bookmarkEnd w:id="8"/>
+    </w:p>
+    <w:p>
+      <w:pPr>
+        <w:pStyle w:val="NoSpacing"/>
+      </w:pPr>
+    </w:p>
+    <w:p>
+      <w:pPr>
+        <w:pStyle w:val="NoSpacing"/>
+      </w:pPr>
+    </w:p>
+    <w:p>
+      <w:pPr>
+        <w:pStyle w:val="NoSpacing"/>
         <w:rPr>
           <w:b/>
           <w:sz w:val="28"/>
         </w:rPr>
-        <w:t>STEP 7</w:t>
-      </w:r>
+      </w:pPr>
       <w:r>
         <w:rPr>
           <w:b/>
           <w:sz w:val="28"/>
         </w:rPr>
-        <w:t>:</w:t>
-      </w:r>
-    </w:p>
-    <w:p>
-      <w:pPr>
-        <w:pStyle w:val="Heading2"/>
-      </w:pPr>
-      <w:bookmarkStart w:id="9" w:name="_Toc514692466"/>
-      <w:r>
-        <w:t>Creating Widget(s)</w:t>
-      </w:r>
-      <w:bookmarkEnd w:id="9"/>
-    </w:p>
-    <w:p>
-      <w:pPr>
-        <w:pStyle w:val="NoSpacing"/>
-      </w:pPr>
-    </w:p>
-    <w:p>
-      <w:pPr>
-        <w:pStyle w:val="NoSpacing"/>
-      </w:pPr>
-    </w:p>
-    <w:p>
-      <w:pPr>
-        <w:pStyle w:val="NoSpacing"/>
+        <w:t>STEP 7</w:t>
+      </w:r>
+      <w:r>
         <w:rPr>
           <w:b/>
           <w:sz w:val="28"/>
         </w:rPr>
-      </w:pPr>
-      <w:r>
+        <w:t>:</w:t>
+      </w:r>
+    </w:p>
+    <w:p>
+      <w:pPr>
+        <w:pStyle w:val="Heading2"/>
+      </w:pPr>
+      <w:bookmarkStart w:id="9" w:name="_Toc514692466"/>
+      <w:r>
+        <w:t>Creating Widget(s)</w:t>
+      </w:r>
+      <w:bookmarkEnd w:id="9"/>
+    </w:p>
+    <w:p>
+      <w:pPr>
+        <w:pStyle w:val="NoSpacing"/>
+      </w:pPr>
+    </w:p>
+    <w:p>
+      <w:pPr>
+        <w:pStyle w:val="NoSpacing"/>
+      </w:pPr>
+    </w:p>
+    <w:p>
+      <w:pPr>
+        <w:pStyle w:val="NoSpacing"/>
         <w:rPr>
           <w:b/>
           <w:sz w:val="28"/>
         </w:rPr>
-        <w:t>STEP 8</w:t>
-      </w:r>
+      </w:pPr>
       <w:r>
         <w:rPr>
           <w:b/>
           <w:sz w:val="28"/>
         </w:rPr>
+        <w:t>STEP 8</w:t>
+      </w:r>
+      <w:r>
+        <w:rPr>
+          <w:b/>
+          <w:sz w:val="28"/>
+        </w:rPr>
         <w:t>:</w:t>
       </w:r>
     </w:p>
@@ -1792,7 +1940,6 @@
       </w:pPr>
       <w:bookmarkStart w:id="10" w:name="_Toc514692467"/>
       <w:r>
-        <w:lastRenderedPageBreak/>
         <w:t>Creating Dashboard</w:t>
       </w:r>
       <w:bookmarkEnd w:id="10"/>
@@ -4508,7 +4655,7 @@
 </file>
 
 <file path=customXml/itemProps1.xml><?xml version="1.0" encoding="utf-8"?>
-<ds:datastoreItem xmlns:ds="http://schemas.openxmlformats.org/officeDocument/2006/customXml" ds:itemID="{39A72A1F-E4BA-41C9-8286-B18E3D27B5B3}">
+<ds:datastoreItem xmlns:ds="http://schemas.openxmlformats.org/officeDocument/2006/customXml" ds:itemID="{19EB1EA1-5DCE-4DB3-AF22-627C03208CDF}">
   <ds:schemaRefs>
     <ds:schemaRef ds:uri="http://schemas.openxmlformats.org/officeDocument/2006/bibliography"/>
   </ds:schemaRefs>

</xml_diff>

<commit_message>
Added more content. Document completion still pending
</commit_message>
<xml_diff>
--- a/Process_1/P1_HowTo_WebScrapped_Data.docx
+++ b/Process_1/P1_HowTo_WebScrapped_Data.docx
@@ -48,7 +48,7 @@
                     <pic:cNvPicPr/>
                   </pic:nvPicPr>
                   <pic:blipFill>
-                    <a:blip r:embed="rId7">
+                    <a:blip r:embed="rId9">
                       <a:extLst>
                         <a:ext uri="{28A0092B-C50C-407E-A947-70E740481C1C}">
                           <a14:useLocalDpi xmlns:a14="http://schemas.microsoft.com/office/drawing/2010/main" val="0"/>
@@ -131,7 +131,7 @@
           <w:r>
             <w:fldChar w:fldCharType="separate"/>
           </w:r>
-          <w:hyperlink w:anchor="_Toc514692458" w:history="1">
+          <w:hyperlink w:anchor="_Toc514781740" w:history="1">
             <w:r>
               <w:rPr>
                 <w:rStyle w:val="Hyperlink"/>
@@ -159,7 +159,7 @@
                 <w:noProof/>
                 <w:webHidden/>
               </w:rPr>
-              <w:instrText xml:space="preserve"> PAGEREF _Toc514692458 \h </w:instrText>
+              <w:instrText xml:space="preserve"> PAGEREF _Toc514781740 \h </w:instrText>
             </w:r>
             <w:r>
               <w:rPr>
@@ -201,7 +201,7 @@
               <w:noProof/>
             </w:rPr>
           </w:pPr>
-          <w:hyperlink w:anchor="_Toc514692459" w:history="1">
+          <w:hyperlink w:anchor="_Toc514781741" w:history="1">
             <w:r>
               <w:rPr>
                 <w:rStyle w:val="Hyperlink"/>
@@ -229,7 +229,7 @@
                 <w:noProof/>
                 <w:webHidden/>
               </w:rPr>
-              <w:instrText xml:space="preserve"> PAGEREF _Toc514692459 \h </w:instrText>
+              <w:instrText xml:space="preserve"> PAGEREF _Toc514781741 \h </w:instrText>
             </w:r>
             <w:r>
               <w:rPr>
@@ -271,7 +271,7 @@
               <w:noProof/>
             </w:rPr>
           </w:pPr>
-          <w:hyperlink w:anchor="_Toc514692460" w:history="1">
+          <w:hyperlink w:anchor="_Toc514781742" w:history="1">
             <w:r>
               <w:rPr>
                 <w:rStyle w:val="Hyperlink"/>
@@ -298,7 +298,7 @@
                 <w:noProof/>
                 <w:webHidden/>
               </w:rPr>
-              <w:instrText xml:space="preserve"> PAGEREF _Toc514692460 \h </w:instrText>
+              <w:instrText xml:space="preserve"> PAGEREF _Toc514781742 \h </w:instrText>
             </w:r>
             <w:r>
               <w:rPr>
@@ -340,7 +340,7 @@
               <w:noProof/>
             </w:rPr>
           </w:pPr>
-          <w:hyperlink w:anchor="_Toc514692461" w:history="1">
+          <w:hyperlink w:anchor="_Toc514781743" w:history="1">
             <w:r>
               <w:rPr>
                 <w:rStyle w:val="Hyperlink"/>
@@ -367,7 +367,7 @@
                 <w:noProof/>
                 <w:webHidden/>
               </w:rPr>
-              <w:instrText xml:space="preserve"> PAGEREF _Toc514692461 \h </w:instrText>
+              <w:instrText xml:space="preserve"> PAGEREF _Toc514781743 \h </w:instrText>
             </w:r>
             <w:r>
               <w:rPr>
@@ -387,7 +387,7 @@
                 <w:noProof/>
                 <w:webHidden/>
               </w:rPr>
-              <w:t>3</w:t>
+              <w:t>4</w:t>
             </w:r>
             <w:r>
               <w:rPr>
@@ -409,7 +409,7 @@
               <w:noProof/>
             </w:rPr>
           </w:pPr>
-          <w:hyperlink w:anchor="_Toc514692462" w:history="1">
+          <w:hyperlink w:anchor="_Toc514781744" w:history="1">
             <w:r>
               <w:rPr>
                 <w:rStyle w:val="Hyperlink"/>
@@ -436,7 +436,7 @@
                 <w:noProof/>
                 <w:webHidden/>
               </w:rPr>
-              <w:instrText xml:space="preserve"> PAGEREF _Toc514692462 \h </w:instrText>
+              <w:instrText xml:space="preserve"> PAGEREF _Toc514781744 \h </w:instrText>
             </w:r>
             <w:r>
               <w:rPr>
@@ -456,7 +456,7 @@
                 <w:noProof/>
                 <w:webHidden/>
               </w:rPr>
-              <w:t>3</w:t>
+              <w:t>5</w:t>
             </w:r>
             <w:r>
               <w:rPr>
@@ -478,7 +478,7 @@
               <w:noProof/>
             </w:rPr>
           </w:pPr>
-          <w:hyperlink w:anchor="_Toc514692463" w:history="1">
+          <w:hyperlink w:anchor="_Toc514781745" w:history="1">
             <w:r>
               <w:rPr>
                 <w:rStyle w:val="Hyperlink"/>
@@ -505,7 +505,7 @@
                 <w:noProof/>
                 <w:webHidden/>
               </w:rPr>
-              <w:instrText xml:space="preserve"> PAGEREF _Toc514692463 \h </w:instrText>
+              <w:instrText xml:space="preserve"> PAGEREF _Toc514781745 \h </w:instrText>
             </w:r>
             <w:r>
               <w:rPr>
@@ -525,7 +525,7 @@
                 <w:noProof/>
                 <w:webHidden/>
               </w:rPr>
-              <w:t>3</w:t>
+              <w:t>6</w:t>
             </w:r>
             <w:r>
               <w:rPr>
@@ -547,7 +547,7 @@
               <w:noProof/>
             </w:rPr>
           </w:pPr>
-          <w:hyperlink w:anchor="_Toc514692464" w:history="1">
+          <w:hyperlink w:anchor="_Toc514781746" w:history="1">
             <w:r>
               <w:rPr>
                 <w:rStyle w:val="Hyperlink"/>
@@ -574,7 +574,7 @@
                 <w:noProof/>
                 <w:webHidden/>
               </w:rPr>
-              <w:instrText xml:space="preserve"> PAGEREF _Toc514692464 \h </w:instrText>
+              <w:instrText xml:space="preserve"> PAGEREF _Toc514781746 \h </w:instrText>
             </w:r>
             <w:r>
               <w:rPr>
@@ -594,7 +594,7 @@
                 <w:noProof/>
                 <w:webHidden/>
               </w:rPr>
-              <w:t>4</w:t>
+              <w:t>8</w:t>
             </w:r>
             <w:r>
               <w:rPr>
@@ -616,7 +616,7 @@
               <w:noProof/>
             </w:rPr>
           </w:pPr>
-          <w:hyperlink w:anchor="_Toc514692465" w:history="1">
+          <w:hyperlink w:anchor="_Toc514781747" w:history="1">
             <w:r>
               <w:rPr>
                 <w:rStyle w:val="Hyperlink"/>
@@ -643,7 +643,7 @@
                 <w:noProof/>
                 <w:webHidden/>
               </w:rPr>
-              <w:instrText xml:space="preserve"> PAGEREF _Toc514692465 \h </w:instrText>
+              <w:instrText xml:space="preserve"> PAGEREF _Toc514781747 \h </w:instrText>
             </w:r>
             <w:r>
               <w:rPr>
@@ -663,7 +663,7 @@
                 <w:noProof/>
                 <w:webHidden/>
               </w:rPr>
-              <w:t>4</w:t>
+              <w:t>8</w:t>
             </w:r>
             <w:r>
               <w:rPr>
@@ -685,7 +685,7 @@
               <w:noProof/>
             </w:rPr>
           </w:pPr>
-          <w:hyperlink w:anchor="_Toc514692466" w:history="1">
+          <w:hyperlink w:anchor="_Toc514781748" w:history="1">
             <w:r>
               <w:rPr>
                 <w:rStyle w:val="Hyperlink"/>
@@ -712,7 +712,7 @@
                 <w:noProof/>
                 <w:webHidden/>
               </w:rPr>
-              <w:instrText xml:space="preserve"> PAGEREF _Toc514692466 \h </w:instrText>
+              <w:instrText xml:space="preserve"> PAGEREF _Toc514781748 \h </w:instrText>
             </w:r>
             <w:r>
               <w:rPr>
@@ -732,7 +732,7 @@
                 <w:noProof/>
                 <w:webHidden/>
               </w:rPr>
-              <w:t>4</w:t>
+              <w:t>8</w:t>
             </w:r>
             <w:r>
               <w:rPr>
@@ -754,7 +754,7 @@
               <w:noProof/>
             </w:rPr>
           </w:pPr>
-          <w:hyperlink w:anchor="_Toc514692467" w:history="1">
+          <w:hyperlink w:anchor="_Toc514781749" w:history="1">
             <w:r>
               <w:rPr>
                 <w:rStyle w:val="Hyperlink"/>
@@ -781,7 +781,7 @@
                 <w:noProof/>
                 <w:webHidden/>
               </w:rPr>
-              <w:instrText xml:space="preserve"> PAGEREF _Toc514692467 \h </w:instrText>
+              <w:instrText xml:space="preserve"> PAGEREF _Toc514781749 \h </w:instrText>
             </w:r>
             <w:r>
               <w:rPr>
@@ -801,7 +801,7 @@
                 <w:noProof/>
                 <w:webHidden/>
               </w:rPr>
-              <w:t>4</w:t>
+              <w:t>8</w:t>
             </w:r>
             <w:r>
               <w:rPr>
@@ -823,7 +823,7 @@
               <w:noProof/>
             </w:rPr>
           </w:pPr>
-          <w:hyperlink w:anchor="_Toc514692468" w:history="1">
+          <w:hyperlink w:anchor="_Toc514781750" w:history="1">
             <w:r>
               <w:rPr>
                 <w:rStyle w:val="Hyperlink"/>
@@ -850,7 +850,7 @@
                 <w:noProof/>
                 <w:webHidden/>
               </w:rPr>
-              <w:instrText xml:space="preserve"> PAGEREF _Toc514692468 \h </w:instrText>
+              <w:instrText xml:space="preserve"> PAGEREF _Toc514781750 \h </w:instrText>
             </w:r>
             <w:r>
               <w:rPr>
@@ -870,7 +870,7 @@
                 <w:noProof/>
                 <w:webHidden/>
               </w:rPr>
-              <w:t>4</w:t>
+              <w:t>8</w:t>
             </w:r>
             <w:r>
               <w:rPr>
@@ -892,7 +892,7 @@
               <w:noProof/>
             </w:rPr>
           </w:pPr>
-          <w:hyperlink w:anchor="_Toc514692469" w:history="1">
+          <w:hyperlink w:anchor="_Toc514781751" w:history="1">
             <w:r>
               <w:rPr>
                 <w:rStyle w:val="Hyperlink"/>
@@ -919,7 +919,7 @@
                 <w:noProof/>
                 <w:webHidden/>
               </w:rPr>
-              <w:instrText xml:space="preserve"> PAGEREF _Toc514692469 \h </w:instrText>
+              <w:instrText xml:space="preserve"> PAGEREF _Toc514781751 \h </w:instrText>
             </w:r>
             <w:r>
               <w:rPr>
@@ -939,7 +939,7 @@
                 <w:noProof/>
                 <w:webHidden/>
               </w:rPr>
-              <w:t>4</w:t>
+              <w:t>8</w:t>
             </w:r>
             <w:r>
               <w:rPr>
@@ -1024,7 +1024,7 @@
           <w:rFonts w:eastAsia="Times New Roman"/>
         </w:rPr>
       </w:pPr>
-      <w:bookmarkStart w:id="0" w:name="_Toc514692458"/>
+      <w:bookmarkStart w:id="0" w:name="_Toc514781740"/>
       <w:r>
         <w:rPr>
           <w:rFonts w:eastAsia="Times New Roman"/>
@@ -1349,7 +1349,7 @@
                     <pic:cNvPicPr/>
                   </pic:nvPicPr>
                   <pic:blipFill>
-                    <a:blip r:embed="rId8">
+                    <a:blip r:embed="rId10">
                       <a:extLst>
                         <a:ext uri="{28A0092B-C50C-407E-A947-70E740481C1C}">
                           <a14:useLocalDpi xmlns:a14="http://schemas.microsoft.com/office/drawing/2010/main" val="0"/>
@@ -1432,7 +1432,7 @@
           <w:rFonts w:eastAsia="Times New Roman"/>
         </w:rPr>
       </w:pPr>
-      <w:bookmarkStart w:id="1" w:name="_Toc514692459"/>
+      <w:bookmarkStart w:id="1" w:name="_Toc514781741"/>
       <w:r>
         <w:rPr>
           <w:rFonts w:eastAsia="Times New Roman"/>
@@ -1454,13 +1454,20 @@
         <w:t>Let us go in steps in order to achieve the outcome desired.</w:t>
       </w:r>
       <w:r>
-        <w:t xml:space="preserve"> These steps are descriptive in details and highlight which stage the accord to. Let us dive in and perform these sequentially.</w:t>
-      </w:r>
-    </w:p>
-    <w:p>
-      <w:pPr>
-        <w:pStyle w:val="NoSpacing"/>
-      </w:pPr>
+        <w:t xml:space="preserve"> These steps are descriptive in details and </w:t>
+      </w:r>
+      <w:r>
+        <w:t xml:space="preserve">do not directly </w:t>
+      </w:r>
+      <w:r>
+        <w:t>highlight which stage the</w:t>
+      </w:r>
+      <w:r>
+        <w:t>y</w:t>
+      </w:r>
+      <w:r>
+        <w:t xml:space="preserve"> accord to. Let us dive in and perform these sequentially.</w:t>
+      </w:r>
     </w:p>
     <w:p>
       <w:pPr>
@@ -1491,7 +1498,7 @@
       <w:pPr>
         <w:pStyle w:val="Heading2"/>
       </w:pPr>
-      <w:bookmarkStart w:id="2" w:name="_Toc514692460"/>
+      <w:bookmarkStart w:id="2" w:name="_Toc514781742"/>
       <w:r>
         <w:t>Installing DNIF</w:t>
       </w:r>
@@ -1526,7 +1533,7 @@
       <w:r>
         <w:tab/>
       </w:r>
-      <w:hyperlink r:id="rId9" w:history="1">
+      <w:hyperlink r:id="rId11" w:history="1">
         <w:r>
           <w:rPr>
             <w:rStyle w:val="Hyperlink"/>
@@ -1549,7 +1556,7 @@
       <w:r>
         <w:tab/>
       </w:r>
-      <w:hyperlink r:id="rId10" w:history="1">
+      <w:hyperlink r:id="rId12" w:history="1">
         <w:r>
           <w:rPr>
             <w:rStyle w:val="Hyperlink"/>
@@ -1578,7 +1585,7 @@
       <w:r>
         <w:t xml:space="preserve">.docx” which is present in the repository. Here’s a link to it:  </w:t>
       </w:r>
-      <w:hyperlink r:id="rId11" w:history="1">
+      <w:hyperlink r:id="rId13" w:history="1">
         <w:r>
           <w:rPr>
             <w:rStyle w:val="Hyperlink"/>
@@ -1609,7 +1616,7 @@
         <w:pStyle w:val="NoSpacing"/>
         <w:ind w:firstLine="720"/>
       </w:pPr>
-      <w:hyperlink r:id="rId12" w:history="1">
+      <w:hyperlink r:id="rId14" w:history="1">
         <w:r>
           <w:rPr>
             <w:rStyle w:val="Hyperlink"/>
@@ -1630,19 +1637,94 @@
       <w:r>
         <w:rPr>
           <w:b/>
+          <w:sz w:val="20"/>
         </w:rPr>
         <w:t>NOTE:</w:t>
       </w:r>
       <w:r>
-        <w:t xml:space="preserve"> In our case we have done the setup on a Virtual Machine. One can have a separate server like machine with a dedicated Ubuntu/ </w:t>
-      </w:r>
-      <w:proofErr w:type="spellStart"/>
-      <w:r>
-        <w:t>CentOS</w:t>
-      </w:r>
-      <w:proofErr w:type="spellEnd"/>
-      <w:r>
-        <w:t>.</w:t>
+        <w:rPr>
+          <w:sz w:val="20"/>
+        </w:rPr>
+        <w:t xml:space="preserve"> In our case we have done the setup on a Virtual Machine. One can have a separate server like machine with a dedicated Ubuntu/ CentOS.</w:t>
+      </w:r>
+    </w:p>
+    <w:p>
+      <w:pPr>
+        <w:pStyle w:val="NoSpacing"/>
+        <w:rPr>
+          <w:sz w:val="20"/>
+        </w:rPr>
+      </w:pPr>
+    </w:p>
+    <w:p>
+      <w:pPr>
+        <w:pStyle w:val="NoSpacing"/>
+        <w:jc w:val="center"/>
+      </w:pPr>
+      <w:r>
+        <w:rPr>
+          <w:noProof/>
+        </w:rPr>
+        <w:drawing>
+          <wp:inline distT="0" distB="0" distL="0" distR="0">
+            <wp:extent cx="5943600" cy="3648075"/>
+            <wp:effectExtent l="19050" t="19050" r="19050" b="28575"/>
+            <wp:docPr id="2" name="Picture 2"/>
+            <wp:cNvGraphicFramePr>
+              <a:graphicFrameLocks xmlns:a="http://schemas.openxmlformats.org/drawingml/2006/main" noChangeAspect="1"/>
+            </wp:cNvGraphicFramePr>
+            <a:graphic xmlns:a="http://schemas.openxmlformats.org/drawingml/2006/main">
+              <a:graphicData uri="http://schemas.openxmlformats.org/drawingml/2006/picture">
+                <pic:pic xmlns:pic="http://schemas.openxmlformats.org/drawingml/2006/picture">
+                  <pic:nvPicPr>
+                    <pic:cNvPr id="0" name="Repo_Install.png"/>
+                    <pic:cNvPicPr/>
+                  </pic:nvPicPr>
+                  <pic:blipFill>
+                    <a:blip r:embed="rId15">
+                      <a:extLst>
+                        <a:ext uri="{28A0092B-C50C-407E-A947-70E740481C1C}">
+                          <a14:useLocalDpi xmlns:a14="http://schemas.microsoft.com/office/drawing/2010/main" val="0"/>
+                        </a:ext>
+                      </a:extLst>
+                    </a:blip>
+                    <a:stretch>
+                      <a:fillRect/>
+                    </a:stretch>
+                  </pic:blipFill>
+                  <pic:spPr>
+                    <a:xfrm>
+                      <a:off x="0" y="0"/>
+                      <a:ext cx="5943600" cy="3648075"/>
+                    </a:xfrm>
+                    <a:prstGeom prst="rect">
+                      <a:avLst/>
+                    </a:prstGeom>
+                    <a:ln>
+                      <a:solidFill>
+                        <a:srgbClr val="002060"/>
+                      </a:solidFill>
+                    </a:ln>
+                  </pic:spPr>
+                </pic:pic>
+              </a:graphicData>
+            </a:graphic>
+          </wp:inline>
+        </w:drawing>
+      </w:r>
+    </w:p>
+    <w:p>
+      <w:pPr>
+        <w:pStyle w:val="NoSpacing"/>
+        <w:jc w:val="center"/>
+      </w:pPr>
+      <w:r>
+        <w:rPr>
+          <w:rFonts w:eastAsia="Times New Roman"/>
+          <w:i/>
+          <w:u w:val="single"/>
+        </w:rPr>
+        <w:t>Fig 2: DNIF Installation Pointer</w:t>
       </w:r>
     </w:p>
     <w:p>
@@ -1677,7 +1759,7 @@
       <w:pPr>
         <w:pStyle w:val="Heading2"/>
       </w:pPr>
-      <w:bookmarkStart w:id="3" w:name="_Toc514692461"/>
+      <w:bookmarkStart w:id="3" w:name="_Toc514781743"/>
       <w:r>
         <w:t>Identifying the dataset and its source</w:t>
       </w:r>
@@ -1686,14 +1768,235 @@
     <w:p>
       <w:pPr>
         <w:pStyle w:val="NoSpacing"/>
-      </w:pPr>
-    </w:p>
-    <w:p>
-      <w:pPr>
-        <w:pStyle w:val="NoSpacing"/>
-      </w:pPr>
-      <w:bookmarkStart w:id="4" w:name="_GoBack"/>
-      <w:bookmarkEnd w:id="4"/>
+        <w:numPr>
+          <w:ilvl w:val="0"/>
+          <w:numId w:val="11"/>
+        </w:numPr>
+      </w:pPr>
+      <w:r>
+        <w:t>Here’s a guide of how we did it for starters. Refer following documents:</w:t>
+      </w:r>
+    </w:p>
+    <w:p>
+      <w:pPr>
+        <w:pStyle w:val="NoSpacing"/>
+        <w:numPr>
+          <w:ilvl w:val="0"/>
+          <w:numId w:val="12"/>
+        </w:numPr>
+      </w:pPr>
+      <w:r>
+        <w:t xml:space="preserve">Activity initialization: </w:t>
+      </w:r>
+    </w:p>
+    <w:p>
+      <w:pPr>
+        <w:pStyle w:val="NoSpacing"/>
+        <w:ind w:left="1080"/>
+      </w:pPr>
+      <w:hyperlink r:id="rId16" w:history="1">
+        <w:r>
+          <w:rPr>
+            <w:rStyle w:val="Hyperlink"/>
+          </w:rPr>
+          <w:t>https://github.com/dnif/DigiVigi/blob/master/Guiding_Documents/2_Dataset_Hunting_Activity.docx</w:t>
+        </w:r>
+      </w:hyperlink>
+      <w:r>
+        <w:t xml:space="preserve"> </w:t>
+      </w:r>
+    </w:p>
+    <w:p>
+      <w:pPr>
+        <w:pStyle w:val="NoSpacing"/>
+        <w:numPr>
+          <w:ilvl w:val="0"/>
+          <w:numId w:val="12"/>
+        </w:numPr>
+      </w:pPr>
+      <w:r>
+        <w:t>Jotting down dataset sources</w:t>
+      </w:r>
+    </w:p>
+    <w:p>
+      <w:pPr>
+        <w:pStyle w:val="NoSpacing"/>
+        <w:ind w:left="1080"/>
+      </w:pPr>
+      <w:hyperlink r:id="rId17" w:history="1">
+        <w:r>
+          <w:rPr>
+            <w:rStyle w:val="Hyperlink"/>
+          </w:rPr>
+          <w:t>https://github.com/dnif/DigiVigi/blob/master/Guiding_Documents/3_Dataset_Sources.txt</w:t>
+        </w:r>
+      </w:hyperlink>
+    </w:p>
+    <w:p>
+      <w:pPr>
+        <w:pStyle w:val="NoSpacing"/>
+        <w:numPr>
+          <w:ilvl w:val="0"/>
+          <w:numId w:val="11"/>
+        </w:numPr>
+      </w:pPr>
+      <w:r>
+        <w:t xml:space="preserve">Although it is not a must that our dataset sources might be of a good use to most analysts, since the purposes might differ. </w:t>
+      </w:r>
+    </w:p>
+    <w:p>
+      <w:pPr>
+        <w:pStyle w:val="NoSpacing"/>
+        <w:numPr>
+          <w:ilvl w:val="0"/>
+          <w:numId w:val="11"/>
+        </w:numPr>
+      </w:pPr>
+      <w:r>
+        <w:t>So in this current documented example, we’ve chosen a structured and static dataset from the source:</w:t>
+      </w:r>
+    </w:p>
+    <w:p>
+      <w:pPr>
+        <w:pStyle w:val="NoSpacing"/>
+        <w:ind w:left="720"/>
+      </w:pPr>
+      <w:hyperlink r:id="rId18" w:history="1">
+        <w:r>
+          <w:rPr>
+            <w:rStyle w:val="Hyperlink"/>
+          </w:rPr>
+          <w:t>https://www.webiron.com/abuse_feed/</w:t>
+        </w:r>
+      </w:hyperlink>
+    </w:p>
+    <w:p>
+      <w:pPr>
+        <w:pStyle w:val="NoSpacing"/>
+        <w:numPr>
+          <w:ilvl w:val="0"/>
+          <w:numId w:val="11"/>
+        </w:numPr>
+      </w:pPr>
+      <w:r>
+        <w:t>Webiron is not a static source. In fact it posts newer data everyday on its website link mentioned above. Only in our case we have scrapped data from the web page for a course of 3-5 days just for demonstration purpose.</w:t>
+      </w:r>
+    </w:p>
+    <w:p>
+      <w:pPr>
+        <w:pStyle w:val="NoSpacing"/>
+      </w:pPr>
+    </w:p>
+    <w:p>
+      <w:pPr>
+        <w:pStyle w:val="NoSpacing"/>
+        <w:jc w:val="center"/>
+      </w:pPr>
+      <w:r>
+        <w:rPr>
+          <w:noProof/>
+        </w:rPr>
+        <w:drawing>
+          <wp:inline distT="0" distB="0" distL="0" distR="0">
+            <wp:extent cx="5943600" cy="3740785"/>
+            <wp:effectExtent l="19050" t="19050" r="19050" b="12065"/>
+            <wp:docPr id="4" name="Picture 4"/>
+            <wp:cNvGraphicFramePr>
+              <a:graphicFrameLocks xmlns:a="http://schemas.openxmlformats.org/drawingml/2006/main" noChangeAspect="1"/>
+            </wp:cNvGraphicFramePr>
+            <a:graphic xmlns:a="http://schemas.openxmlformats.org/drawingml/2006/main">
+              <a:graphicData uri="http://schemas.openxmlformats.org/drawingml/2006/picture">
+                <pic:pic xmlns:pic="http://schemas.openxmlformats.org/drawingml/2006/picture">
+                  <pic:nvPicPr>
+                    <pic:cNvPr id="0" name="Repo_DataSets.png"/>
+                    <pic:cNvPicPr/>
+                  </pic:nvPicPr>
+                  <pic:blipFill>
+                    <a:blip r:embed="rId19">
+                      <a:extLst>
+                        <a:ext uri="{28A0092B-C50C-407E-A947-70E740481C1C}">
+                          <a14:useLocalDpi xmlns:a14="http://schemas.microsoft.com/office/drawing/2010/main" val="0"/>
+                        </a:ext>
+                      </a:extLst>
+                    </a:blip>
+                    <a:stretch>
+                      <a:fillRect/>
+                    </a:stretch>
+                  </pic:blipFill>
+                  <pic:spPr>
+                    <a:xfrm>
+                      <a:off x="0" y="0"/>
+                      <a:ext cx="5943600" cy="3740785"/>
+                    </a:xfrm>
+                    <a:prstGeom prst="rect">
+                      <a:avLst/>
+                    </a:prstGeom>
+                    <a:ln>
+                      <a:solidFill>
+                        <a:srgbClr val="002060"/>
+                      </a:solidFill>
+                    </a:ln>
+                  </pic:spPr>
+                </pic:pic>
+              </a:graphicData>
+            </a:graphic>
+          </wp:inline>
+        </w:drawing>
+      </w:r>
+    </w:p>
+    <w:p>
+      <w:pPr>
+        <w:pStyle w:val="NoSpacing"/>
+        <w:jc w:val="center"/>
+      </w:pPr>
+      <w:r>
+        <w:rPr>
+          <w:rFonts w:eastAsia="Times New Roman"/>
+          <w:i/>
+          <w:u w:val="single"/>
+        </w:rPr>
+        <w:t xml:space="preserve">Fig 3: Dataset </w:t>
+      </w:r>
+      <w:proofErr w:type="spellStart"/>
+      <w:r>
+        <w:rPr>
+          <w:rFonts w:eastAsia="Times New Roman"/>
+          <w:i/>
+          <w:u w:val="single"/>
+        </w:rPr>
+        <w:t>Repoistory</w:t>
+      </w:r>
+      <w:proofErr w:type="spellEnd"/>
+    </w:p>
+    <w:p>
+      <w:pPr>
+        <w:pStyle w:val="NoSpacing"/>
+      </w:pPr>
+    </w:p>
+    <w:p>
+      <w:pPr>
+        <w:pStyle w:val="NoSpacing"/>
+      </w:pPr>
+    </w:p>
+    <w:p>
+      <w:pPr>
+        <w:pStyle w:val="NoSpacing"/>
+      </w:pPr>
+    </w:p>
+    <w:p>
+      <w:pPr>
+        <w:pStyle w:val="NoSpacing"/>
+      </w:pPr>
+    </w:p>
+    <w:p>
+      <w:pPr>
+        <w:pStyle w:val="NoSpacing"/>
+      </w:pPr>
+    </w:p>
+    <w:p>
+      <w:pPr>
+        <w:pStyle w:val="NoSpacing"/>
+      </w:pPr>
     </w:p>
     <w:p>
       <w:pPr>
@@ -1722,11 +2025,207 @@
       <w:pPr>
         <w:pStyle w:val="Heading2"/>
       </w:pPr>
-      <w:bookmarkStart w:id="5" w:name="_Toc514692462"/>
+      <w:bookmarkStart w:id="4" w:name="_Toc514781744"/>
       <w:r>
         <w:t>Understanding DNIF</w:t>
       </w:r>
-      <w:bookmarkEnd w:id="5"/>
+      <w:bookmarkEnd w:id="4"/>
+    </w:p>
+    <w:p>
+      <w:pPr>
+        <w:pStyle w:val="NoSpacing"/>
+        <w:numPr>
+          <w:ilvl w:val="0"/>
+          <w:numId w:val="11"/>
+        </w:numPr>
+      </w:pPr>
+      <w:r>
+        <w:t>This one here is a self-study step. It won’</w:t>
+      </w:r>
+      <w:r>
+        <w:t xml:space="preserve">t be much of a tutorial based way through this document. But there’s no need worry, as DNIFs query language is very simple to learn if one is well versed with SQL. Yes, heard it right. They have this entire documentation of the query commands with examples. </w:t>
+      </w:r>
+    </w:p>
+    <w:p>
+      <w:pPr>
+        <w:pStyle w:val="NoSpacing"/>
+        <w:numPr>
+          <w:ilvl w:val="0"/>
+          <w:numId w:val="11"/>
+        </w:numPr>
+      </w:pPr>
+      <w:r>
+        <w:t>Head over here for getting an idea about it:</w:t>
+      </w:r>
+    </w:p>
+    <w:p>
+      <w:pPr>
+        <w:pStyle w:val="NoSpacing"/>
+        <w:ind w:left="720"/>
+      </w:pPr>
+      <w:hyperlink r:id="rId20" w:history="1">
+        <w:r>
+          <w:rPr>
+            <w:rStyle w:val="Hyperlink"/>
+          </w:rPr>
+          <w:t>https://dnif.it/docs/</w:t>
+        </w:r>
+      </w:hyperlink>
+    </w:p>
+    <w:p>
+      <w:pPr>
+        <w:pStyle w:val="NoSpacing"/>
+        <w:numPr>
+          <w:ilvl w:val="0"/>
+          <w:numId w:val="11"/>
+        </w:numPr>
+      </w:pPr>
+      <w:r>
+        <w:t>The link above has everything in it for one to understand DNIF on a practical basis. From query language to tutorials and other documentations, most of it is present here originally.</w:t>
+      </w:r>
+    </w:p>
+    <w:p>
+      <w:pPr>
+        <w:pStyle w:val="NoSpacing"/>
+      </w:pPr>
+    </w:p>
+    <w:p>
+      <w:pPr>
+        <w:pStyle w:val="NoSpacing"/>
+        <w:numPr>
+          <w:ilvl w:val="0"/>
+          <w:numId w:val="11"/>
+        </w:numPr>
+      </w:pPr>
+      <w:r>
+        <w:t>Also one of our contributors to “DNIF Open Source Project” has already given a glimpse of data analysis, widgets, dashboards and packages under the repository.</w:t>
+      </w:r>
+    </w:p>
+    <w:p>
+      <w:pPr>
+        <w:pStyle w:val="NoSpacing"/>
+        <w:ind w:left="720"/>
+      </w:pPr>
+      <w:hyperlink r:id="rId21" w:history="1">
+        <w:r>
+          <w:rPr>
+            <w:rStyle w:val="Hyperlink"/>
+          </w:rPr>
+          <w:t>https://github.com/dnif/DigiVigi/blob/master/Guiding_Documents/4_Analyzing_Static_Dataset_With_DNIF.docx</w:t>
+        </w:r>
+      </w:hyperlink>
+      <w:r>
+        <w:t xml:space="preserve"> </w:t>
+      </w:r>
+    </w:p>
+    <w:p>
+      <w:pPr>
+        <w:pStyle w:val="NoSpacing"/>
+      </w:pPr>
+    </w:p>
+    <w:p>
+      <w:pPr>
+        <w:pStyle w:val="NoSpacing"/>
+        <w:jc w:val="center"/>
+      </w:pPr>
+      <w:r>
+        <w:rPr>
+          <w:noProof/>
+        </w:rPr>
+        <w:drawing>
+          <wp:inline distT="0" distB="0" distL="0" distR="0">
+            <wp:extent cx="5943600" cy="3740785"/>
+            <wp:effectExtent l="19050" t="19050" r="19050" b="12065"/>
+            <wp:docPr id="5" name="Picture 5"/>
+            <wp:cNvGraphicFramePr>
+              <a:graphicFrameLocks xmlns:a="http://schemas.openxmlformats.org/drawingml/2006/main" noChangeAspect="1"/>
+            </wp:cNvGraphicFramePr>
+            <a:graphic xmlns:a="http://schemas.openxmlformats.org/drawingml/2006/main">
+              <a:graphicData uri="http://schemas.openxmlformats.org/drawingml/2006/picture">
+                <pic:pic xmlns:pic="http://schemas.openxmlformats.org/drawingml/2006/picture">
+                  <pic:nvPicPr>
+                    <pic:cNvPr id="0" name="Repo_Analyze.png"/>
+                    <pic:cNvPicPr/>
+                  </pic:nvPicPr>
+                  <pic:blipFill>
+                    <a:blip r:embed="rId22">
+                      <a:extLst>
+                        <a:ext uri="{28A0092B-C50C-407E-A947-70E740481C1C}">
+                          <a14:useLocalDpi xmlns:a14="http://schemas.microsoft.com/office/drawing/2010/main" val="0"/>
+                        </a:ext>
+                      </a:extLst>
+                    </a:blip>
+                    <a:stretch>
+                      <a:fillRect/>
+                    </a:stretch>
+                  </pic:blipFill>
+                  <pic:spPr>
+                    <a:xfrm>
+                      <a:off x="0" y="0"/>
+                      <a:ext cx="5943600" cy="3740785"/>
+                    </a:xfrm>
+                    <a:prstGeom prst="rect">
+                      <a:avLst/>
+                    </a:prstGeom>
+                    <a:ln>
+                      <a:solidFill>
+                        <a:srgbClr val="002060"/>
+                      </a:solidFill>
+                    </a:ln>
+                  </pic:spPr>
+                </pic:pic>
+              </a:graphicData>
+            </a:graphic>
+          </wp:inline>
+        </w:drawing>
+      </w:r>
+    </w:p>
+    <w:p>
+      <w:pPr>
+        <w:pStyle w:val="NoSpacing"/>
+        <w:jc w:val="center"/>
+      </w:pPr>
+      <w:r>
+        <w:rPr>
+          <w:rFonts w:eastAsia="Times New Roman"/>
+          <w:i/>
+          <w:u w:val="single"/>
+        </w:rPr>
+        <w:t xml:space="preserve">Fig </w:t>
+      </w:r>
+      <w:r>
+        <w:rPr>
+          <w:rFonts w:eastAsia="Times New Roman"/>
+          <w:i/>
+          <w:u w:val="single"/>
+        </w:rPr>
+        <w:t>4: Analysis Documentation</w:t>
+      </w:r>
+    </w:p>
+    <w:p>
+      <w:pPr>
+        <w:pStyle w:val="NoSpacing"/>
+      </w:pPr>
+    </w:p>
+    <w:p>
+      <w:pPr>
+        <w:pStyle w:val="NoSpacing"/>
+      </w:pPr>
+    </w:p>
+    <w:p>
+      <w:pPr>
+        <w:pStyle w:val="NoSpacing"/>
+      </w:pPr>
+    </w:p>
+    <w:p>
+      <w:pPr>
+        <w:pStyle w:val="NoSpacing"/>
+      </w:pPr>
+    </w:p>
+    <w:p>
+      <w:pPr>
+        <w:pStyle w:val="NoSpacing"/>
+      </w:pPr>
     </w:p>
     <w:p>
       <w:pPr>
@@ -1765,11 +2264,545 @@
       <w:pPr>
         <w:pStyle w:val="Heading2"/>
       </w:pPr>
-      <w:bookmarkStart w:id="6" w:name="_Toc514692463"/>
+      <w:bookmarkStart w:id="5" w:name="_Toc514781745"/>
       <w:r>
         <w:t>Capturing the Dataset</w:t>
       </w:r>
-      <w:bookmarkEnd w:id="6"/>
+      <w:bookmarkEnd w:id="5"/>
+    </w:p>
+    <w:p>
+      <w:pPr>
+        <w:pStyle w:val="NoSpacing"/>
+      </w:pPr>
+      <w:r>
+        <w:tab/>
+        <w:t>Next</w:t>
+      </w:r>
+      <w:r>
+        <w:t xml:space="preserve"> thing is where we have written a python script which uses “Web Scrapping” – a technique used to scrape data off the HTML page.</w:t>
+      </w:r>
+      <w:r>
+        <w:t xml:space="preserve"> </w:t>
+      </w:r>
+    </w:p>
+    <w:p>
+      <w:pPr>
+        <w:pStyle w:val="NoSpacing"/>
+        <w:numPr>
+          <w:ilvl w:val="0"/>
+          <w:numId w:val="11"/>
+        </w:numPr>
+      </w:pPr>
+      <w:r>
+        <w:t>Let us flash back a little</w:t>
+      </w:r>
+    </w:p>
+    <w:p>
+      <w:pPr>
+        <w:pStyle w:val="NoSpacing"/>
+        <w:numPr>
+          <w:ilvl w:val="1"/>
+          <w:numId w:val="11"/>
+        </w:numPr>
+      </w:pPr>
+      <w:r>
+        <w:t>We have DNIF Installed with a connection to the container established.</w:t>
+      </w:r>
+    </w:p>
+    <w:p>
+      <w:pPr>
+        <w:pStyle w:val="NoSpacing"/>
+        <w:numPr>
+          <w:ilvl w:val="1"/>
+          <w:numId w:val="11"/>
+        </w:numPr>
+      </w:pPr>
+      <w:r>
+        <w:t>We have our dataset source</w:t>
+      </w:r>
+    </w:p>
+    <w:p>
+      <w:pPr>
+        <w:pStyle w:val="NoSpacing"/>
+        <w:numPr>
+          <w:ilvl w:val="1"/>
+          <w:numId w:val="11"/>
+        </w:numPr>
+      </w:pPr>
+      <w:r>
+        <w:t>Let us create a “</w:t>
+      </w:r>
+      <w:proofErr w:type="spellStart"/>
+      <w:r>
+        <w:t>csv</w:t>
+      </w:r>
+      <w:proofErr w:type="spellEnd"/>
+      <w:r>
+        <w:t>” file named ‘HistoricalData.csv’ with headers predefined. This is a one-time</w:t>
+      </w:r>
+      <w:r>
+        <w:t xml:space="preserve"> manual</w:t>
+      </w:r>
+      <w:r>
+        <w:t xml:space="preserve"> thing after that every time the script is </w:t>
+      </w:r>
+      <w:r>
+        <w:t>run;</w:t>
+      </w:r>
+      <w:r>
+        <w:t xml:space="preserve"> the data will just get appended. </w:t>
+      </w:r>
+    </w:p>
+    <w:p>
+      <w:pPr>
+        <w:pStyle w:val="NoSpacing"/>
+        <w:numPr>
+          <w:ilvl w:val="1"/>
+          <w:numId w:val="11"/>
+        </w:numPr>
+      </w:pPr>
+      <w:r>
+        <w:t>We are being very careful with headers here since DNIF has a very convenient way of fetching records when queried. Also these headers were identified from the dataset source link.</w:t>
+      </w:r>
+    </w:p>
+    <w:p>
+      <w:pPr>
+        <w:pStyle w:val="NoSpacing"/>
+        <w:numPr>
+          <w:ilvl w:val="0"/>
+          <w:numId w:val="13"/>
+        </w:numPr>
+      </w:pPr>
+      <w:r>
+        <w:t>Open Excel</w:t>
+      </w:r>
+    </w:p>
+    <w:p>
+      <w:pPr>
+        <w:pStyle w:val="NoSpacing"/>
+        <w:numPr>
+          <w:ilvl w:val="0"/>
+          <w:numId w:val="13"/>
+        </w:numPr>
+      </w:pPr>
+      <w:r>
+        <w:t>Type in the headers with '$’ sign being the first character</w:t>
+      </w:r>
+    </w:p>
+    <w:p>
+      <w:pPr>
+        <w:pStyle w:val="NoSpacing"/>
+        <w:numPr>
+          <w:ilvl w:val="0"/>
+          <w:numId w:val="13"/>
+        </w:numPr>
+      </w:pPr>
+      <w:r>
+        <w:t>Do not expand the columns, since this file is going to be saved as ‘HistoricalData.csv’</w:t>
+      </w:r>
+    </w:p>
+    <w:p>
+      <w:pPr>
+        <w:pStyle w:val="NoSpacing"/>
+        <w:numPr>
+          <w:ilvl w:val="0"/>
+          <w:numId w:val="13"/>
+        </w:numPr>
+      </w:pPr>
+      <w:r>
+        <w:t>To save, just close and save it as ‘Comma Delimited’ file type.</w:t>
+      </w:r>
+    </w:p>
+    <w:p>
+      <w:pPr>
+        <w:pStyle w:val="NoSpacing"/>
+      </w:pPr>
+      <w:r>
+        <w:t xml:space="preserve"> </w:t>
+      </w:r>
+    </w:p>
+    <w:p>
+      <w:pPr>
+        <w:pStyle w:val="NoSpacing"/>
+        <w:numPr>
+          <w:ilvl w:val="1"/>
+          <w:numId w:val="11"/>
+        </w:numPr>
+      </w:pPr>
+      <w:r>
+        <w:t>Here’s a glimpse of how the file was created:</w:t>
+      </w:r>
+    </w:p>
+    <w:p>
+      <w:pPr>
+        <w:pStyle w:val="NoSpacing"/>
+      </w:pPr>
+    </w:p>
+    <w:p>
+      <w:pPr>
+        <w:pStyle w:val="NoSpacing"/>
+      </w:pPr>
+      <w:r>
+        <w:rPr>
+          <w:noProof/>
+        </w:rPr>
+        <w:drawing>
+          <wp:inline distT="0" distB="0" distL="0" distR="0">
+            <wp:extent cx="6105525" cy="3867150"/>
+            <wp:effectExtent l="19050" t="19050" r="28575" b="19050"/>
+            <wp:docPr id="8" name="Picture 8"/>
+            <wp:cNvGraphicFramePr>
+              <a:graphicFrameLocks xmlns:a="http://schemas.openxmlformats.org/drawingml/2006/main" noChangeAspect="1"/>
+            </wp:cNvGraphicFramePr>
+            <a:graphic xmlns:a="http://schemas.openxmlformats.org/drawingml/2006/main">
+              <a:graphicData uri="http://schemas.openxmlformats.org/drawingml/2006/picture">
+                <pic:pic xmlns:pic="http://schemas.openxmlformats.org/drawingml/2006/picture">
+                  <pic:nvPicPr>
+                    <pic:cNvPr id="0" name="Webiron.PNG"/>
+                    <pic:cNvPicPr/>
+                  </pic:nvPicPr>
+                  <pic:blipFill>
+                    <a:blip r:embed="rId23">
+                      <a:extLst>
+                        <a:ext uri="{28A0092B-C50C-407E-A947-70E740481C1C}">
+                          <a14:useLocalDpi xmlns:a14="http://schemas.microsoft.com/office/drawing/2010/main" val="0"/>
+                        </a:ext>
+                      </a:extLst>
+                    </a:blip>
+                    <a:stretch>
+                      <a:fillRect/>
+                    </a:stretch>
+                  </pic:blipFill>
+                  <pic:spPr>
+                    <a:xfrm>
+                      <a:off x="0" y="0"/>
+                      <a:ext cx="6113586" cy="3872256"/>
+                    </a:xfrm>
+                    <a:prstGeom prst="rect">
+                      <a:avLst/>
+                    </a:prstGeom>
+                    <a:ln>
+                      <a:solidFill>
+                        <a:srgbClr val="002060"/>
+                      </a:solidFill>
+                    </a:ln>
+                  </pic:spPr>
+                </pic:pic>
+              </a:graphicData>
+            </a:graphic>
+          </wp:inline>
+        </w:drawing>
+      </w:r>
+    </w:p>
+    <w:p>
+      <w:pPr>
+        <w:pStyle w:val="NoSpacing"/>
+        <w:jc w:val="center"/>
+      </w:pPr>
+      <w:r>
+        <w:rPr>
+          <w:rFonts w:eastAsia="Times New Roman"/>
+          <w:i/>
+          <w:u w:val="single"/>
+        </w:rPr>
+        <w:t xml:space="preserve">Fig </w:t>
+      </w:r>
+      <w:r>
+        <w:rPr>
+          <w:rFonts w:eastAsia="Times New Roman"/>
+          <w:i/>
+          <w:u w:val="single"/>
+        </w:rPr>
+        <w:t>5</w:t>
+      </w:r>
+      <w:r>
+        <w:rPr>
+          <w:rFonts w:eastAsia="Times New Roman"/>
+          <w:i/>
+          <w:u w:val="single"/>
+        </w:rPr>
+        <w:t xml:space="preserve">: </w:t>
+      </w:r>
+      <w:r>
+        <w:rPr>
+          <w:rFonts w:eastAsia="Times New Roman"/>
+          <w:i/>
+          <w:u w:val="single"/>
+        </w:rPr>
+        <w:t>Webiron Abuse Feed Header Highlight</w:t>
+      </w:r>
+    </w:p>
+    <w:p>
+      <w:pPr>
+        <w:pStyle w:val="NoSpacing"/>
+      </w:pPr>
+      <w:r>
+        <w:t xml:space="preserve"> </w:t>
+      </w:r>
+    </w:p>
+    <w:p>
+      <w:pPr>
+        <w:pStyle w:val="NoSpacing"/>
+        <w:jc w:val="center"/>
+      </w:pPr>
+      <w:r>
+        <w:rPr>
+          <w:noProof/>
+        </w:rPr>
+        <w:lastRenderedPageBreak/>
+        <w:drawing>
+          <wp:inline distT="0" distB="0" distL="0" distR="0">
+            <wp:extent cx="4629150" cy="3200400"/>
+            <wp:effectExtent l="19050" t="19050" r="19050" b="19050"/>
+            <wp:docPr id="10" name="Picture 10"/>
+            <wp:cNvGraphicFramePr>
+              <a:graphicFrameLocks xmlns:a="http://schemas.openxmlformats.org/drawingml/2006/main" noChangeAspect="1"/>
+            </wp:cNvGraphicFramePr>
+            <a:graphic xmlns:a="http://schemas.openxmlformats.org/drawingml/2006/main">
+              <a:graphicData uri="http://schemas.openxmlformats.org/drawingml/2006/picture">
+                <pic:pic xmlns:pic="http://schemas.openxmlformats.org/drawingml/2006/picture">
+                  <pic:nvPicPr>
+                    <pic:cNvPr id="0" name="Excel_Csv_show.PNG"/>
+                    <pic:cNvPicPr/>
+                  </pic:nvPicPr>
+                  <pic:blipFill>
+                    <a:blip r:embed="rId24">
+                      <a:extLst>
+                        <a:ext uri="{28A0092B-C50C-407E-A947-70E740481C1C}">
+                          <a14:useLocalDpi xmlns:a14="http://schemas.microsoft.com/office/drawing/2010/main" val="0"/>
+                        </a:ext>
+                      </a:extLst>
+                    </a:blip>
+                    <a:stretch>
+                      <a:fillRect/>
+                    </a:stretch>
+                  </pic:blipFill>
+                  <pic:spPr>
+                    <a:xfrm>
+                      <a:off x="0" y="0"/>
+                      <a:ext cx="4629150" cy="3200400"/>
+                    </a:xfrm>
+                    <a:prstGeom prst="rect">
+                      <a:avLst/>
+                    </a:prstGeom>
+                    <a:ln>
+                      <a:solidFill>
+                        <a:srgbClr val="002060"/>
+                      </a:solidFill>
+                    </a:ln>
+                  </pic:spPr>
+                </pic:pic>
+              </a:graphicData>
+            </a:graphic>
+          </wp:inline>
+        </w:drawing>
+      </w:r>
+    </w:p>
+    <w:p>
+      <w:pPr>
+        <w:pStyle w:val="NoSpacing"/>
+        <w:jc w:val="center"/>
+      </w:pPr>
+      <w:r>
+        <w:rPr>
+          <w:rFonts w:eastAsia="Times New Roman"/>
+          <w:i/>
+          <w:u w:val="single"/>
+        </w:rPr>
+        <w:t xml:space="preserve">Fig </w:t>
+      </w:r>
+      <w:r>
+        <w:rPr>
+          <w:rFonts w:eastAsia="Times New Roman"/>
+          <w:i/>
+          <w:u w:val="single"/>
+        </w:rPr>
+        <w:t>6</w:t>
+      </w:r>
+      <w:r>
+        <w:rPr>
+          <w:rFonts w:eastAsia="Times New Roman"/>
+          <w:i/>
+          <w:u w:val="single"/>
+        </w:rPr>
+        <w:t xml:space="preserve">: </w:t>
+      </w:r>
+      <w:r>
+        <w:rPr>
+          <w:rFonts w:eastAsia="Times New Roman"/>
+          <w:i/>
+          <w:u w:val="single"/>
+        </w:rPr>
+        <w:t>Making that storage file</w:t>
+      </w:r>
+    </w:p>
+    <w:p>
+      <w:pPr>
+        <w:pStyle w:val="NoSpacing"/>
+      </w:pPr>
+    </w:p>
+    <w:p>
+      <w:pPr>
+        <w:pStyle w:val="NoSpacing"/>
+        <w:numPr>
+          <w:ilvl w:val="1"/>
+          <w:numId w:val="11"/>
+        </w:numPr>
+      </w:pPr>
+      <w:r>
+        <w:t>Next we’ll scrape that data, using this script:</w:t>
+      </w:r>
+    </w:p>
+    <w:p>
+      <w:pPr>
+        <w:pStyle w:val="NoSpacing"/>
+      </w:pPr>
+    </w:p>
+    <w:p>
+      <w:pPr>
+        <w:pStyle w:val="NoSpacing"/>
+        <w:jc w:val="center"/>
+      </w:pPr>
+      <w:r>
+        <w:rPr>
+          <w:noProof/>
+        </w:rPr>
+        <w:drawing>
+          <wp:inline distT="0" distB="0" distL="0" distR="0" wp14:anchorId="2F0B0A63" wp14:editId="559A3E79">
+            <wp:extent cx="5153025" cy="4038600"/>
+            <wp:effectExtent l="19050" t="19050" r="28575" b="19050"/>
+            <wp:docPr id="6" name="Picture 6"/>
+            <wp:cNvGraphicFramePr>
+              <a:graphicFrameLocks xmlns:a="http://schemas.openxmlformats.org/drawingml/2006/main" noChangeAspect="1"/>
+            </wp:cNvGraphicFramePr>
+            <a:graphic xmlns:a="http://schemas.openxmlformats.org/drawingml/2006/main">
+              <a:graphicData uri="http://schemas.openxmlformats.org/drawingml/2006/picture">
+                <pic:pic xmlns:pic="http://schemas.openxmlformats.org/drawingml/2006/picture">
+                  <pic:nvPicPr>
+                    <pic:cNvPr id="0" name="Cap_EveryDay.PNG"/>
+                    <pic:cNvPicPr/>
+                  </pic:nvPicPr>
+                  <pic:blipFill>
+                    <a:blip r:embed="rId25">
+                      <a:extLst>
+                        <a:ext uri="{28A0092B-C50C-407E-A947-70E740481C1C}">
+                          <a14:useLocalDpi xmlns:a14="http://schemas.microsoft.com/office/drawing/2010/main" val="0"/>
+                        </a:ext>
+                      </a:extLst>
+                    </a:blip>
+                    <a:stretch>
+                      <a:fillRect/>
+                    </a:stretch>
+                  </pic:blipFill>
+                  <pic:spPr>
+                    <a:xfrm>
+                      <a:off x="0" y="0"/>
+                      <a:ext cx="5153025" cy="4038600"/>
+                    </a:xfrm>
+                    <a:prstGeom prst="rect">
+                      <a:avLst/>
+                    </a:prstGeom>
+                    <a:ln>
+                      <a:solidFill>
+                        <a:srgbClr val="002060"/>
+                      </a:solidFill>
+                    </a:ln>
+                  </pic:spPr>
+                </pic:pic>
+              </a:graphicData>
+            </a:graphic>
+          </wp:inline>
+        </w:drawing>
+      </w:r>
+    </w:p>
+    <w:p>
+      <w:pPr>
+        <w:pStyle w:val="NoSpacing"/>
+        <w:jc w:val="center"/>
+      </w:pPr>
+      <w:r>
+        <w:rPr>
+          <w:rFonts w:eastAsia="Times New Roman"/>
+          <w:i/>
+          <w:u w:val="single"/>
+        </w:rPr>
+        <w:t xml:space="preserve">Fig </w:t>
+      </w:r>
+      <w:r>
+        <w:rPr>
+          <w:rFonts w:eastAsia="Times New Roman"/>
+          <w:i/>
+          <w:u w:val="single"/>
+        </w:rPr>
+        <w:t>7</w:t>
+      </w:r>
+      <w:r>
+        <w:rPr>
+          <w:rFonts w:eastAsia="Times New Roman"/>
+          <w:i/>
+          <w:u w:val="single"/>
+        </w:rPr>
+        <w:t>: Code Glimpse</w:t>
+      </w:r>
+    </w:p>
+    <w:p>
+      <w:pPr>
+        <w:pStyle w:val="NoSpacing"/>
+      </w:pPr>
+    </w:p>
+    <w:p>
+      <w:pPr>
+        <w:pStyle w:val="NoSpacing"/>
+        <w:numPr>
+          <w:ilvl w:val="0"/>
+          <w:numId w:val="11"/>
+        </w:numPr>
+      </w:pPr>
+      <w:r>
+        <w:t>A</w:t>
+      </w:r>
+      <w:r>
+        <w:t xml:space="preserve">bove is not the entire code. It is present on the repository named “PS_KeepEveryDayData.py” </w:t>
+      </w:r>
+    </w:p>
+    <w:p>
+      <w:pPr>
+        <w:pStyle w:val="NoSpacing"/>
+        <w:ind w:left="720"/>
+      </w:pPr>
+      <w:hyperlink r:id="rId26" w:history="1">
+        <w:r>
+          <w:rPr>
+            <w:rStyle w:val="Hyperlink"/>
+          </w:rPr>
+          <w:t>https://github.com/dnif/DigiVigi/blob/master/Process_1/PS_KeepEverydayData.py</w:t>
+        </w:r>
+      </w:hyperlink>
+    </w:p>
+    <w:p>
+      <w:pPr>
+        <w:pStyle w:val="NoSpacing"/>
+      </w:pPr>
+    </w:p>
+    <w:p>
+      <w:pPr>
+        <w:pStyle w:val="NoSpacing"/>
+      </w:pPr>
+      <w:r>
+        <w:rPr>
+          <w:b/>
+        </w:rPr>
+        <w:t>NOTE:</w:t>
+      </w:r>
+      <w:r>
+        <w:t xml:space="preserve"> If using a different website source with numerically different column numbers, please modify the code </w:t>
+      </w:r>
+      <w:r>
+        <w:t>and CSV storage file accordingly</w:t>
+      </w:r>
+      <w:r>
+        <w:t>.</w:t>
+      </w:r>
     </w:p>
     <w:p>
       <w:pPr>
@@ -1808,11 +2841,11 @@
       <w:pPr>
         <w:pStyle w:val="Heading2"/>
       </w:pPr>
-      <w:bookmarkStart w:id="7" w:name="_Toc514692464"/>
+      <w:bookmarkStart w:id="6" w:name="_Toc514781746"/>
       <w:r>
         <w:t>Uploading the data</w:t>
       </w:r>
-      <w:bookmarkEnd w:id="7"/>
+      <w:bookmarkEnd w:id="6"/>
     </w:p>
     <w:p>
       <w:pPr>
@@ -1837,7 +2870,6 @@
           <w:b/>
           <w:sz w:val="28"/>
         </w:rPr>
-        <w:lastRenderedPageBreak/>
         <w:t>STEP 6</w:t>
       </w:r>
       <w:r>
@@ -1852,11 +2884,11 @@
       <w:pPr>
         <w:pStyle w:val="Heading2"/>
       </w:pPr>
-      <w:bookmarkStart w:id="8" w:name="_Toc514692465"/>
+      <w:bookmarkStart w:id="7" w:name="_Toc514781747"/>
       <w:r>
         <w:t>Creating Package</w:t>
       </w:r>
-      <w:bookmarkEnd w:id="8"/>
+      <w:bookmarkEnd w:id="7"/>
     </w:p>
     <w:p>
       <w:pPr>
@@ -1895,11 +2927,11 @@
       <w:pPr>
         <w:pStyle w:val="Heading2"/>
       </w:pPr>
-      <w:bookmarkStart w:id="9" w:name="_Toc514692466"/>
+      <w:bookmarkStart w:id="8" w:name="_Toc514781748"/>
       <w:r>
         <w:t>Creating Widget(s)</w:t>
       </w:r>
-      <w:bookmarkEnd w:id="9"/>
+      <w:bookmarkEnd w:id="8"/>
     </w:p>
     <w:p>
       <w:pPr>
@@ -1938,11 +2970,11 @@
       <w:pPr>
         <w:pStyle w:val="Heading2"/>
       </w:pPr>
-      <w:bookmarkStart w:id="10" w:name="_Toc514692467"/>
+      <w:bookmarkStart w:id="9" w:name="_Toc514781749"/>
       <w:r>
         <w:t>Creating Dashboard</w:t>
       </w:r>
-      <w:bookmarkEnd w:id="10"/>
+      <w:bookmarkEnd w:id="9"/>
     </w:p>
     <w:p>
       <w:pPr>
@@ -1981,11 +3013,11 @@
       <w:pPr>
         <w:pStyle w:val="Heading2"/>
       </w:pPr>
-      <w:bookmarkStart w:id="11" w:name="_Toc514692468"/>
+      <w:bookmarkStart w:id="10" w:name="_Toc514781750"/>
       <w:r>
         <w:t>Configuring SMTP for DNIF</w:t>
       </w:r>
-      <w:bookmarkEnd w:id="11"/>
+      <w:bookmarkEnd w:id="10"/>
     </w:p>
     <w:p>
       <w:pPr>
@@ -2031,21 +3063,23 @@
       <w:pPr>
         <w:pStyle w:val="Heading2"/>
       </w:pPr>
-      <w:bookmarkStart w:id="12" w:name="_Toc514692469"/>
+      <w:bookmarkStart w:id="11" w:name="_Toc514781751"/>
       <w:r>
         <w:t>Creating Alert(s)</w:t>
       </w:r>
+      <w:bookmarkEnd w:id="11"/>
+    </w:p>
+    <w:p>
+      <w:pPr>
+        <w:pStyle w:val="NoSpacing"/>
+      </w:pPr>
+    </w:p>
+    <w:p>
+      <w:pPr>
+        <w:pStyle w:val="NoSpacing"/>
+      </w:pPr>
+      <w:bookmarkStart w:id="12" w:name="_GoBack"/>
       <w:bookmarkEnd w:id="12"/>
-    </w:p>
-    <w:p>
-      <w:pPr>
-        <w:pStyle w:val="NoSpacing"/>
-      </w:pPr>
-    </w:p>
-    <w:p>
-      <w:pPr>
-        <w:pStyle w:val="NoSpacing"/>
-      </w:pPr>
     </w:p>
     <w:sectPr>
       <w:pgSz w:w="12240" w:h="15840"/>
@@ -2057,6 +3091,56 @@
 </w:document>
 </file>
 
+<file path=word/endnotes.xml><?xml version="1.0" encoding="utf-8"?>
+<w:endnotes xmlns:wpc="http://schemas.microsoft.com/office/word/2010/wordprocessingCanvas" xmlns:mc="http://schemas.openxmlformats.org/markup-compatibility/2006" xmlns:o="urn:schemas-microsoft-com:office:office" xmlns:r="http://schemas.openxmlformats.org/officeDocument/2006/relationships" xmlns:m="http://schemas.openxmlformats.org/officeDocument/2006/math" xmlns:v="urn:schemas-microsoft-com:vml" xmlns:wp14="http://schemas.microsoft.com/office/word/2010/wordprocessingDrawing" xmlns:wp="http://schemas.openxmlformats.org/drawingml/2006/wordprocessingDrawing" xmlns:w10="urn:schemas-microsoft-com:office:word" xmlns:w="http://schemas.openxmlformats.org/wordprocessingml/2006/main" xmlns:w14="http://schemas.microsoft.com/office/word/2010/wordml" xmlns:wpg="http://schemas.microsoft.com/office/word/2010/wordprocessingGroup" xmlns:wpi="http://schemas.microsoft.com/office/word/2010/wordprocessingInk" xmlns:wne="http://schemas.microsoft.com/office/word/2006/wordml" xmlns:wps="http://schemas.microsoft.com/office/word/2010/wordprocessingShape" mc:Ignorable="w14 wp14">
+  <w:endnote w:type="separator" w:id="-1">
+    <w:p>
+      <w:pPr>
+        <w:spacing w:after="0" w:line="240" w:lineRule="auto"/>
+      </w:pPr>
+      <w:r>
+        <w:separator/>
+      </w:r>
+    </w:p>
+  </w:endnote>
+  <w:endnote w:type="continuationSeparator" w:id="0">
+    <w:p>
+      <w:pPr>
+        <w:spacing w:after="0" w:line="240" w:lineRule="auto"/>
+      </w:pPr>
+      <w:r>
+        <w:continuationSeparator/>
+      </w:r>
+    </w:p>
+  </w:endnote>
+</w:endnotes>
+</file>
+
+<file path=word/footnotes.xml><?xml version="1.0" encoding="utf-8"?>
+<w:footnotes xmlns:wpc="http://schemas.microsoft.com/office/word/2010/wordprocessingCanvas" xmlns:mc="http://schemas.openxmlformats.org/markup-compatibility/2006" xmlns:o="urn:schemas-microsoft-com:office:office" xmlns:r="http://schemas.openxmlformats.org/officeDocument/2006/relationships" xmlns:m="http://schemas.openxmlformats.org/officeDocument/2006/math" xmlns:v="urn:schemas-microsoft-com:vml" xmlns:wp14="http://schemas.microsoft.com/office/word/2010/wordprocessingDrawing" xmlns:wp="http://schemas.openxmlformats.org/drawingml/2006/wordprocessingDrawing" xmlns:w10="urn:schemas-microsoft-com:office:word" xmlns:w="http://schemas.openxmlformats.org/wordprocessingml/2006/main" xmlns:w14="http://schemas.microsoft.com/office/word/2010/wordml" xmlns:wpg="http://schemas.microsoft.com/office/word/2010/wordprocessingGroup" xmlns:wpi="http://schemas.microsoft.com/office/word/2010/wordprocessingInk" xmlns:wne="http://schemas.microsoft.com/office/word/2006/wordml" xmlns:wps="http://schemas.microsoft.com/office/word/2010/wordprocessingShape" mc:Ignorable="w14 wp14">
+  <w:footnote w:type="separator" w:id="-1">
+    <w:p>
+      <w:pPr>
+        <w:spacing w:after="0" w:line="240" w:lineRule="auto"/>
+      </w:pPr>
+      <w:r>
+        <w:separator/>
+      </w:r>
+    </w:p>
+  </w:footnote>
+  <w:footnote w:type="continuationSeparator" w:id="0">
+    <w:p>
+      <w:pPr>
+        <w:spacing w:after="0" w:line="240" w:lineRule="auto"/>
+      </w:pPr>
+      <w:r>
+        <w:continuationSeparator/>
+      </w:r>
+    </w:p>
+  </w:footnote>
+</w:footnotes>
+</file>
+
 <file path=word/numbering.xml><?xml version="1.0" encoding="utf-8"?>
 <w:numbering xmlns:wpc="http://schemas.microsoft.com/office/word/2010/wordprocessingCanvas" xmlns:mc="http://schemas.openxmlformats.org/markup-compatibility/2006" xmlns:o="urn:schemas-microsoft-com:office:office" xmlns:r="http://schemas.openxmlformats.org/officeDocument/2006/relationships" xmlns:m="http://schemas.openxmlformats.org/officeDocument/2006/math" xmlns:v="urn:schemas-microsoft-com:vml" xmlns:wp14="http://schemas.microsoft.com/office/word/2010/wordprocessingDrawing" xmlns:wp="http://schemas.openxmlformats.org/drawingml/2006/wordprocessingDrawing" xmlns:w10="urn:schemas-microsoft-com:office:word" xmlns:w="http://schemas.openxmlformats.org/wordprocessingml/2006/main" xmlns:w14="http://schemas.microsoft.com/office/word/2010/wordml" xmlns:wpg="http://schemas.microsoft.com/office/word/2010/wordprocessingGroup" xmlns:wpi="http://schemas.microsoft.com/office/word/2010/wordprocessingInk" xmlns:wne="http://schemas.microsoft.com/office/word/2006/wordml" xmlns:wps="http://schemas.microsoft.com/office/word/2010/wordprocessingShape" mc:Ignorable="w14 wp14">
   <w:abstractNum w:abstractNumId="0">
@@ -3330,6 +4414,92 @@
     </w:lvl>
   </w:abstractNum>
   <w:abstractNum w:abstractNumId="10">
+    <w:nsid w:val="570D4CB9"/>
+    <w:multiLevelType w:val="hybridMultilevel"/>
+    <w:tmpl w:val="47FCFA5E"/>
+    <w:lvl w:ilvl="0" w:tplc="0409001B">
+      <w:start w:val="1"/>
+      <w:numFmt w:val="lowerRoman"/>
+      <w:lvlText w:val="%1."/>
+      <w:lvlJc w:val="right"/>
+      <w:pPr>
+        <w:ind w:left="2880" w:hanging="360"/>
+      </w:pPr>
+    </w:lvl>
+    <w:lvl w:ilvl="1" w:tplc="04090019" w:tentative="1">
+      <w:start w:val="1"/>
+      <w:numFmt w:val="lowerLetter"/>
+      <w:lvlText w:val="%2."/>
+      <w:lvlJc w:val="left"/>
+      <w:pPr>
+        <w:ind w:left="3600" w:hanging="360"/>
+      </w:pPr>
+    </w:lvl>
+    <w:lvl w:ilvl="2" w:tplc="0409001B" w:tentative="1">
+      <w:start w:val="1"/>
+      <w:numFmt w:val="lowerRoman"/>
+      <w:lvlText w:val="%3."/>
+      <w:lvlJc w:val="right"/>
+      <w:pPr>
+        <w:ind w:left="4320" w:hanging="180"/>
+      </w:pPr>
+    </w:lvl>
+    <w:lvl w:ilvl="3" w:tplc="0409000F" w:tentative="1">
+      <w:start w:val="1"/>
+      <w:numFmt w:val="decimal"/>
+      <w:lvlText w:val="%4."/>
+      <w:lvlJc w:val="left"/>
+      <w:pPr>
+        <w:ind w:left="5040" w:hanging="360"/>
+      </w:pPr>
+    </w:lvl>
+    <w:lvl w:ilvl="4" w:tplc="04090019" w:tentative="1">
+      <w:start w:val="1"/>
+      <w:numFmt w:val="lowerLetter"/>
+      <w:lvlText w:val="%5."/>
+      <w:lvlJc w:val="left"/>
+      <w:pPr>
+        <w:ind w:left="5760" w:hanging="360"/>
+      </w:pPr>
+    </w:lvl>
+    <w:lvl w:ilvl="5" w:tplc="0409001B" w:tentative="1">
+      <w:start w:val="1"/>
+      <w:numFmt w:val="lowerRoman"/>
+      <w:lvlText w:val="%6."/>
+      <w:lvlJc w:val="right"/>
+      <w:pPr>
+        <w:ind w:left="6480" w:hanging="180"/>
+      </w:pPr>
+    </w:lvl>
+    <w:lvl w:ilvl="6" w:tplc="0409000F" w:tentative="1">
+      <w:start w:val="1"/>
+      <w:numFmt w:val="decimal"/>
+      <w:lvlText w:val="%7."/>
+      <w:lvlJc w:val="left"/>
+      <w:pPr>
+        <w:ind w:left="7200" w:hanging="360"/>
+      </w:pPr>
+    </w:lvl>
+    <w:lvl w:ilvl="7" w:tplc="04090019" w:tentative="1">
+      <w:start w:val="1"/>
+      <w:numFmt w:val="lowerLetter"/>
+      <w:lvlText w:val="%8."/>
+      <w:lvlJc w:val="left"/>
+      <w:pPr>
+        <w:ind w:left="7920" w:hanging="360"/>
+      </w:pPr>
+    </w:lvl>
+    <w:lvl w:ilvl="8" w:tplc="0409001B" w:tentative="1">
+      <w:start w:val="1"/>
+      <w:numFmt w:val="lowerRoman"/>
+      <w:lvlText w:val="%9."/>
+      <w:lvlJc w:val="right"/>
+      <w:pPr>
+        <w:ind w:left="8640" w:hanging="180"/>
+      </w:pPr>
+    </w:lvl>
+  </w:abstractNum>
+  <w:abstractNum w:abstractNumId="11">
     <w:nsid w:val="67F57927"/>
     <w:multiLevelType w:val="hybridMultilevel"/>
     <w:tmpl w:val="316C53A0"/>
@@ -3344,7 +4514,7 @@
         <w:rFonts w:ascii="Calibri" w:eastAsiaTheme="minorHAnsi" w:hAnsi="Calibri" w:cstheme="minorBidi" w:hint="default"/>
       </w:rPr>
     </w:lvl>
-    <w:lvl w:ilvl="1" w:tplc="04090003" w:tentative="1">
+    <w:lvl w:ilvl="1" w:tplc="04090003">
       <w:start w:val="1"/>
       <w:numFmt w:val="bullet"/>
       <w:lvlText w:val="o"/>
@@ -3356,7 +4526,7 @@
         <w:rFonts w:ascii="Courier New" w:hAnsi="Courier New" w:cs="Courier New" w:hint="default"/>
       </w:rPr>
     </w:lvl>
-    <w:lvl w:ilvl="2" w:tplc="04090005" w:tentative="1">
+    <w:lvl w:ilvl="2" w:tplc="04090005">
       <w:start w:val="1"/>
       <w:numFmt w:val="bullet"/>
       <w:lvlText w:val=""/>
@@ -3439,6 +4609,95 @@
       <w:rPr>
         <w:rFonts w:ascii="Wingdings" w:hAnsi="Wingdings" w:hint="default"/>
       </w:rPr>
+    </w:lvl>
+  </w:abstractNum>
+  <w:abstractNum w:abstractNumId="12">
+    <w:nsid w:val="695E7B34"/>
+    <w:multiLevelType w:val="hybridMultilevel"/>
+    <w:tmpl w:val="CC4AE0E6"/>
+    <w:lvl w:ilvl="0" w:tplc="98D0F482">
+      <w:start w:val="1"/>
+      <w:numFmt w:val="decimal"/>
+      <w:lvlText w:val="%1."/>
+      <w:lvlJc w:val="left"/>
+      <w:pPr>
+        <w:ind w:left="1080" w:hanging="360"/>
+      </w:pPr>
+      <w:rPr>
+        <w:rFonts w:hint="default"/>
+      </w:rPr>
+    </w:lvl>
+    <w:lvl w:ilvl="1" w:tplc="04090019" w:tentative="1">
+      <w:start w:val="1"/>
+      <w:numFmt w:val="lowerLetter"/>
+      <w:lvlText w:val="%2."/>
+      <w:lvlJc w:val="left"/>
+      <w:pPr>
+        <w:ind w:left="1800" w:hanging="360"/>
+      </w:pPr>
+    </w:lvl>
+    <w:lvl w:ilvl="2" w:tplc="0409001B" w:tentative="1">
+      <w:start w:val="1"/>
+      <w:numFmt w:val="lowerRoman"/>
+      <w:lvlText w:val="%3."/>
+      <w:lvlJc w:val="right"/>
+      <w:pPr>
+        <w:ind w:left="2520" w:hanging="180"/>
+      </w:pPr>
+    </w:lvl>
+    <w:lvl w:ilvl="3" w:tplc="0409000F" w:tentative="1">
+      <w:start w:val="1"/>
+      <w:numFmt w:val="decimal"/>
+      <w:lvlText w:val="%4."/>
+      <w:lvlJc w:val="left"/>
+      <w:pPr>
+        <w:ind w:left="3240" w:hanging="360"/>
+      </w:pPr>
+    </w:lvl>
+    <w:lvl w:ilvl="4" w:tplc="04090019" w:tentative="1">
+      <w:start w:val="1"/>
+      <w:numFmt w:val="lowerLetter"/>
+      <w:lvlText w:val="%5."/>
+      <w:lvlJc w:val="left"/>
+      <w:pPr>
+        <w:ind w:left="3960" w:hanging="360"/>
+      </w:pPr>
+    </w:lvl>
+    <w:lvl w:ilvl="5" w:tplc="0409001B" w:tentative="1">
+      <w:start w:val="1"/>
+      <w:numFmt w:val="lowerRoman"/>
+      <w:lvlText w:val="%6."/>
+      <w:lvlJc w:val="right"/>
+      <w:pPr>
+        <w:ind w:left="4680" w:hanging="180"/>
+      </w:pPr>
+    </w:lvl>
+    <w:lvl w:ilvl="6" w:tplc="0409000F" w:tentative="1">
+      <w:start w:val="1"/>
+      <w:numFmt w:val="decimal"/>
+      <w:lvlText w:val="%7."/>
+      <w:lvlJc w:val="left"/>
+      <w:pPr>
+        <w:ind w:left="5400" w:hanging="360"/>
+      </w:pPr>
+    </w:lvl>
+    <w:lvl w:ilvl="7" w:tplc="04090019" w:tentative="1">
+      <w:start w:val="1"/>
+      <w:numFmt w:val="lowerLetter"/>
+      <w:lvlText w:val="%8."/>
+      <w:lvlJc w:val="left"/>
+      <w:pPr>
+        <w:ind w:left="6120" w:hanging="360"/>
+      </w:pPr>
+    </w:lvl>
+    <w:lvl w:ilvl="8" w:tplc="0409001B" w:tentative="1">
+      <w:start w:val="1"/>
+      <w:numFmt w:val="lowerRoman"/>
+      <w:lvlText w:val="%9."/>
+      <w:lvlJc w:val="right"/>
+      <w:pPr>
+        <w:ind w:left="6840" w:hanging="180"/>
+      </w:pPr>
     </w:lvl>
   </w:abstractNum>
   <w:num w:numId="1">
@@ -3472,6 +4731,12 @@
     <w:abstractNumId w:val="7"/>
   </w:num>
   <w:num w:numId="11">
+    <w:abstractNumId w:val="11"/>
+  </w:num>
+  <w:num w:numId="12">
+    <w:abstractNumId w:val="12"/>
+  </w:num>
+  <w:num w:numId="13">
     <w:abstractNumId w:val="10"/>
   </w:num>
 </w:numbering>
@@ -3918,6 +5183,50 @@
       <w:ind w:left="440"/>
     </w:pPr>
   </w:style>
+  <w:style w:type="paragraph" w:styleId="Header">
+    <w:name w:val="header"/>
+    <w:basedOn w:val="Normal"/>
+    <w:link w:val="HeaderChar"/>
+    <w:uiPriority w:val="99"/>
+    <w:unhideWhenUsed/>
+    <w:rsid w:val="00DF6946"/>
+    <w:pPr>
+      <w:tabs>
+        <w:tab w:val="center" w:pos="4680"/>
+        <w:tab w:val="right" w:pos="9360"/>
+      </w:tabs>
+      <w:spacing w:after="0" w:line="240" w:lineRule="auto"/>
+    </w:pPr>
+  </w:style>
+  <w:style w:type="character" w:customStyle="1" w:styleId="HeaderChar">
+    <w:name w:val="Header Char"/>
+    <w:basedOn w:val="DefaultParagraphFont"/>
+    <w:link w:val="Header"/>
+    <w:uiPriority w:val="99"/>
+    <w:rsid w:val="00DF6946"/>
+  </w:style>
+  <w:style w:type="paragraph" w:styleId="Footer">
+    <w:name w:val="footer"/>
+    <w:basedOn w:val="Normal"/>
+    <w:link w:val="FooterChar"/>
+    <w:uiPriority w:val="99"/>
+    <w:unhideWhenUsed/>
+    <w:rsid w:val="00DF6946"/>
+    <w:pPr>
+      <w:tabs>
+        <w:tab w:val="center" w:pos="4680"/>
+        <w:tab w:val="right" w:pos="9360"/>
+      </w:tabs>
+      <w:spacing w:after="0" w:line="240" w:lineRule="auto"/>
+    </w:pPr>
+  </w:style>
+  <w:style w:type="character" w:customStyle="1" w:styleId="FooterChar">
+    <w:name w:val="Footer Char"/>
+    <w:basedOn w:val="DefaultParagraphFont"/>
+    <w:link w:val="Footer"/>
+    <w:uiPriority w:val="99"/>
+    <w:rsid w:val="00DF6946"/>
+  </w:style>
 </w:styles>
 </file>
 
@@ -4362,6 +5671,50 @@
       <w:ind w:left="440"/>
     </w:pPr>
   </w:style>
+  <w:style w:type="paragraph" w:styleId="Header">
+    <w:name w:val="header"/>
+    <w:basedOn w:val="Normal"/>
+    <w:link w:val="HeaderChar"/>
+    <w:uiPriority w:val="99"/>
+    <w:unhideWhenUsed/>
+    <w:rsid w:val="00DF6946"/>
+    <w:pPr>
+      <w:tabs>
+        <w:tab w:val="center" w:pos="4680"/>
+        <w:tab w:val="right" w:pos="9360"/>
+      </w:tabs>
+      <w:spacing w:after="0" w:line="240" w:lineRule="auto"/>
+    </w:pPr>
+  </w:style>
+  <w:style w:type="character" w:customStyle="1" w:styleId="HeaderChar">
+    <w:name w:val="Header Char"/>
+    <w:basedOn w:val="DefaultParagraphFont"/>
+    <w:link w:val="Header"/>
+    <w:uiPriority w:val="99"/>
+    <w:rsid w:val="00DF6946"/>
+  </w:style>
+  <w:style w:type="paragraph" w:styleId="Footer">
+    <w:name w:val="footer"/>
+    <w:basedOn w:val="Normal"/>
+    <w:link w:val="FooterChar"/>
+    <w:uiPriority w:val="99"/>
+    <w:unhideWhenUsed/>
+    <w:rsid w:val="00DF6946"/>
+    <w:pPr>
+      <w:tabs>
+        <w:tab w:val="center" w:pos="4680"/>
+        <w:tab w:val="right" w:pos="9360"/>
+      </w:tabs>
+      <w:spacing w:after="0" w:line="240" w:lineRule="auto"/>
+    </w:pPr>
+  </w:style>
+  <w:style w:type="character" w:customStyle="1" w:styleId="FooterChar">
+    <w:name w:val="Footer Char"/>
+    <w:basedOn w:val="DefaultParagraphFont"/>
+    <w:link w:val="Footer"/>
+    <w:uiPriority w:val="99"/>
+    <w:rsid w:val="00DF6946"/>
+  </w:style>
 </w:styles>
 </file>
 
@@ -4655,7 +6008,7 @@
 </file>
 
 <file path=customXml/itemProps1.xml><?xml version="1.0" encoding="utf-8"?>
-<ds:datastoreItem xmlns:ds="http://schemas.openxmlformats.org/officeDocument/2006/customXml" ds:itemID="{19EB1EA1-5DCE-4DB3-AF22-627C03208CDF}">
+<ds:datastoreItem xmlns:ds="http://schemas.openxmlformats.org/officeDocument/2006/customXml" ds:itemID="{4C805449-6F80-4975-B15B-00292A0C22B8}">
   <ds:schemaRefs>
     <ds:schemaRef ds:uri="http://schemas.openxmlformats.org/officeDocument/2006/bibliography"/>
   </ds:schemaRefs>

</xml_diff>

<commit_message>
Almost complete. Alerts part remaining.
</commit_message>
<xml_diff>
--- a/Process_1/P1_HowTo_WebScrapped_Data.docx
+++ b/Process_1/P1_HowTo_WebScrapped_Data.docx
@@ -131,7 +131,7 @@
           <w:r>
             <w:fldChar w:fldCharType="separate"/>
           </w:r>
-          <w:hyperlink w:anchor="_Toc514781740" w:history="1">
+          <w:hyperlink w:anchor="_Toc514973742" w:history="1">
             <w:r>
               <w:rPr>
                 <w:rStyle w:val="Hyperlink"/>
@@ -159,7 +159,7 @@
                 <w:noProof/>
                 <w:webHidden/>
               </w:rPr>
-              <w:instrText xml:space="preserve"> PAGEREF _Toc514781740 \h </w:instrText>
+              <w:instrText xml:space="preserve"> PAGEREF _Toc514973742 \h </w:instrText>
             </w:r>
             <w:r>
               <w:rPr>
@@ -201,7 +201,7 @@
               <w:noProof/>
             </w:rPr>
           </w:pPr>
-          <w:hyperlink w:anchor="_Toc514781741" w:history="1">
+          <w:hyperlink w:anchor="_Toc514973743" w:history="1">
             <w:r>
               <w:rPr>
                 <w:rStyle w:val="Hyperlink"/>
@@ -229,7 +229,7 @@
                 <w:noProof/>
                 <w:webHidden/>
               </w:rPr>
-              <w:instrText xml:space="preserve"> PAGEREF _Toc514781741 \h </w:instrText>
+              <w:instrText xml:space="preserve"> PAGEREF _Toc514973743 \h </w:instrText>
             </w:r>
             <w:r>
               <w:rPr>
@@ -271,7 +271,7 @@
               <w:noProof/>
             </w:rPr>
           </w:pPr>
-          <w:hyperlink w:anchor="_Toc514781742" w:history="1">
+          <w:hyperlink w:anchor="_Toc514973744" w:history="1">
             <w:r>
               <w:rPr>
                 <w:rStyle w:val="Hyperlink"/>
@@ -298,7 +298,7 @@
                 <w:noProof/>
                 <w:webHidden/>
               </w:rPr>
-              <w:instrText xml:space="preserve"> PAGEREF _Toc514781742 \h </w:instrText>
+              <w:instrText xml:space="preserve"> PAGEREF _Toc514973744 \h </w:instrText>
             </w:r>
             <w:r>
               <w:rPr>
@@ -340,7 +340,7 @@
               <w:noProof/>
             </w:rPr>
           </w:pPr>
-          <w:hyperlink w:anchor="_Toc514781743" w:history="1">
+          <w:hyperlink w:anchor="_Toc514973745" w:history="1">
             <w:r>
               <w:rPr>
                 <w:rStyle w:val="Hyperlink"/>
@@ -367,7 +367,7 @@
                 <w:noProof/>
                 <w:webHidden/>
               </w:rPr>
-              <w:instrText xml:space="preserve"> PAGEREF _Toc514781743 \h </w:instrText>
+              <w:instrText xml:space="preserve"> PAGEREF _Toc514973745 \h </w:instrText>
             </w:r>
             <w:r>
               <w:rPr>
@@ -409,7 +409,7 @@
               <w:noProof/>
             </w:rPr>
           </w:pPr>
-          <w:hyperlink w:anchor="_Toc514781744" w:history="1">
+          <w:hyperlink w:anchor="_Toc514973746" w:history="1">
             <w:r>
               <w:rPr>
                 <w:rStyle w:val="Hyperlink"/>
@@ -436,7 +436,7 @@
                 <w:noProof/>
                 <w:webHidden/>
               </w:rPr>
-              <w:instrText xml:space="preserve"> PAGEREF _Toc514781744 \h </w:instrText>
+              <w:instrText xml:space="preserve"> PAGEREF _Toc514973746 \h </w:instrText>
             </w:r>
             <w:r>
               <w:rPr>
@@ -478,7 +478,7 @@
               <w:noProof/>
             </w:rPr>
           </w:pPr>
-          <w:hyperlink w:anchor="_Toc514781745" w:history="1">
+          <w:hyperlink w:anchor="_Toc514973747" w:history="1">
             <w:r>
               <w:rPr>
                 <w:rStyle w:val="Hyperlink"/>
@@ -505,7 +505,7 @@
                 <w:noProof/>
                 <w:webHidden/>
               </w:rPr>
-              <w:instrText xml:space="preserve"> PAGEREF _Toc514781745 \h </w:instrText>
+              <w:instrText xml:space="preserve"> PAGEREF _Toc514973747 \h </w:instrText>
             </w:r>
             <w:r>
               <w:rPr>
@@ -547,7 +547,7 @@
               <w:noProof/>
             </w:rPr>
           </w:pPr>
-          <w:hyperlink w:anchor="_Toc514781746" w:history="1">
+          <w:hyperlink w:anchor="_Toc514973748" w:history="1">
             <w:r>
               <w:rPr>
                 <w:rStyle w:val="Hyperlink"/>
@@ -574,7 +574,7 @@
                 <w:noProof/>
                 <w:webHidden/>
               </w:rPr>
-              <w:instrText xml:space="preserve"> PAGEREF _Toc514781746 \h </w:instrText>
+              <w:instrText xml:space="preserve"> PAGEREF _Toc514973748 \h </w:instrText>
             </w:r>
             <w:r>
               <w:rPr>
@@ -616,7 +616,7 @@
               <w:noProof/>
             </w:rPr>
           </w:pPr>
-          <w:hyperlink w:anchor="_Toc514781747" w:history="1">
+          <w:hyperlink w:anchor="_Toc514973749" w:history="1">
             <w:r>
               <w:rPr>
                 <w:rStyle w:val="Hyperlink"/>
@@ -643,7 +643,7 @@
                 <w:noProof/>
                 <w:webHidden/>
               </w:rPr>
-              <w:instrText xml:space="preserve"> PAGEREF _Toc514781747 \h </w:instrText>
+              <w:instrText xml:space="preserve"> PAGEREF _Toc514973749 \h </w:instrText>
             </w:r>
             <w:r>
               <w:rPr>
@@ -663,7 +663,7 @@
                 <w:noProof/>
                 <w:webHidden/>
               </w:rPr>
-              <w:t>8</w:t>
+              <w:t>12</w:t>
             </w:r>
             <w:r>
               <w:rPr>
@@ -685,7 +685,7 @@
               <w:noProof/>
             </w:rPr>
           </w:pPr>
-          <w:hyperlink w:anchor="_Toc514781748" w:history="1">
+          <w:hyperlink w:anchor="_Toc514973750" w:history="1">
             <w:r>
               <w:rPr>
                 <w:rStyle w:val="Hyperlink"/>
@@ -712,7 +712,7 @@
                 <w:noProof/>
                 <w:webHidden/>
               </w:rPr>
-              <w:instrText xml:space="preserve"> PAGEREF _Toc514781748 \h </w:instrText>
+              <w:instrText xml:space="preserve"> PAGEREF _Toc514973750 \h </w:instrText>
             </w:r>
             <w:r>
               <w:rPr>
@@ -732,7 +732,7 @@
                 <w:noProof/>
                 <w:webHidden/>
               </w:rPr>
-              <w:t>8</w:t>
+              <w:t>14</w:t>
             </w:r>
             <w:r>
               <w:rPr>
@@ -754,7 +754,7 @@
               <w:noProof/>
             </w:rPr>
           </w:pPr>
-          <w:hyperlink w:anchor="_Toc514781749" w:history="1">
+          <w:hyperlink w:anchor="_Toc514973751" w:history="1">
             <w:r>
               <w:rPr>
                 <w:rStyle w:val="Hyperlink"/>
@@ -781,7 +781,7 @@
                 <w:noProof/>
                 <w:webHidden/>
               </w:rPr>
-              <w:instrText xml:space="preserve"> PAGEREF _Toc514781749 \h </w:instrText>
+              <w:instrText xml:space="preserve"> PAGEREF _Toc514973751 \h </w:instrText>
             </w:r>
             <w:r>
               <w:rPr>
@@ -801,7 +801,7 @@
                 <w:noProof/>
                 <w:webHidden/>
               </w:rPr>
-              <w:t>8</w:t>
+              <w:t>16</w:t>
             </w:r>
             <w:r>
               <w:rPr>
@@ -823,7 +823,7 @@
               <w:noProof/>
             </w:rPr>
           </w:pPr>
-          <w:hyperlink w:anchor="_Toc514781750" w:history="1">
+          <w:hyperlink w:anchor="_Toc514973752" w:history="1">
             <w:r>
               <w:rPr>
                 <w:rStyle w:val="Hyperlink"/>
@@ -850,7 +850,7 @@
                 <w:noProof/>
                 <w:webHidden/>
               </w:rPr>
-              <w:instrText xml:space="preserve"> PAGEREF _Toc514781750 \h </w:instrText>
+              <w:instrText xml:space="preserve"> PAGEREF _Toc514973752 \h </w:instrText>
             </w:r>
             <w:r>
               <w:rPr>
@@ -870,7 +870,7 @@
                 <w:noProof/>
                 <w:webHidden/>
               </w:rPr>
-              <w:t>8</w:t>
+              <w:t>19</w:t>
             </w:r>
             <w:r>
               <w:rPr>
@@ -892,7 +892,7 @@
               <w:noProof/>
             </w:rPr>
           </w:pPr>
-          <w:hyperlink w:anchor="_Toc514781751" w:history="1">
+          <w:hyperlink w:anchor="_Toc514973753" w:history="1">
             <w:r>
               <w:rPr>
                 <w:rStyle w:val="Hyperlink"/>
@@ -919,7 +919,7 @@
                 <w:noProof/>
                 <w:webHidden/>
               </w:rPr>
-              <w:instrText xml:space="preserve"> PAGEREF _Toc514781751 \h </w:instrText>
+              <w:instrText xml:space="preserve"> PAGEREF _Toc514973753 \h </w:instrText>
             </w:r>
             <w:r>
               <w:rPr>
@@ -939,7 +939,7 @@
                 <w:noProof/>
                 <w:webHidden/>
               </w:rPr>
-              <w:t>8</w:t>
+              <w:t>19</w:t>
             </w:r>
             <w:r>
               <w:rPr>
@@ -1024,7 +1024,7 @@
           <w:rFonts w:eastAsia="Times New Roman"/>
         </w:rPr>
       </w:pPr>
-      <w:bookmarkStart w:id="0" w:name="_Toc514781740"/>
+      <w:bookmarkStart w:id="0" w:name="_Toc514973742"/>
       <w:r>
         <w:rPr>
           <w:rFonts w:eastAsia="Times New Roman"/>
@@ -1432,7 +1432,7 @@
           <w:rFonts w:eastAsia="Times New Roman"/>
         </w:rPr>
       </w:pPr>
-      <w:bookmarkStart w:id="1" w:name="_Toc514781741"/>
+      <w:bookmarkStart w:id="1" w:name="_Toc514973743"/>
       <w:r>
         <w:rPr>
           <w:rFonts w:eastAsia="Times New Roman"/>
@@ -1498,7 +1498,7 @@
       <w:pPr>
         <w:pStyle w:val="Heading2"/>
       </w:pPr>
-      <w:bookmarkStart w:id="2" w:name="_Toc514781742"/>
+      <w:bookmarkStart w:id="2" w:name="_Toc514973744"/>
       <w:r>
         <w:t>Installing DNIF</w:t>
       </w:r>
@@ -1759,7 +1759,7 @@
       <w:pPr>
         <w:pStyle w:val="Heading2"/>
       </w:pPr>
-      <w:bookmarkStart w:id="3" w:name="_Toc514781743"/>
+      <w:bookmarkStart w:id="3" w:name="_Toc514973745"/>
       <w:r>
         <w:t>Identifying the dataset and its source</w:t>
       </w:r>
@@ -1955,18 +1955,8 @@
           <w:i/>
           <w:u w:val="single"/>
         </w:rPr>
-        <w:t xml:space="preserve">Fig 3: Dataset </w:t>
-      </w:r>
-      <w:proofErr w:type="spellStart"/>
-      <w:r>
-        <w:rPr>
-          <w:rFonts w:eastAsia="Times New Roman"/>
-          <w:i/>
-          <w:u w:val="single"/>
-        </w:rPr>
-        <w:t>Repoistory</w:t>
-      </w:r>
-      <w:proofErr w:type="spellEnd"/>
+        <w:t>Fig 3: Dataset Repoistory</w:t>
+      </w:r>
     </w:p>
     <w:p>
       <w:pPr>
@@ -2025,7 +2015,7 @@
       <w:pPr>
         <w:pStyle w:val="Heading2"/>
       </w:pPr>
-      <w:bookmarkStart w:id="4" w:name="_Toc514781744"/>
+      <w:bookmarkStart w:id="4" w:name="_Toc514973746"/>
       <w:r>
         <w:t>Understanding DNIF</w:t>
       </w:r>
@@ -2264,7 +2254,7 @@
       <w:pPr>
         <w:pStyle w:val="Heading2"/>
       </w:pPr>
-      <w:bookmarkStart w:id="5" w:name="_Toc514781745"/>
+      <w:bookmarkStart w:id="5" w:name="_Toc514973747"/>
       <w:r>
         <w:t>Capturing the Dataset</w:t>
       </w:r>
@@ -2330,15 +2320,7 @@
         </w:numPr>
       </w:pPr>
       <w:r>
-        <w:t>Let us create a “</w:t>
-      </w:r>
-      <w:proofErr w:type="spellStart"/>
-      <w:r>
-        <w:t>csv</w:t>
-      </w:r>
-      <w:proofErr w:type="spellEnd"/>
-      <w:r>
-        <w:t>” file named ‘HistoricalData.csv’ with headers predefined. This is a one-time</w:t>
+        <w:t>Let us create a “csv” file named ‘HistoricalData.csv’ with headers predefined. This is a one-time</w:t>
       </w:r>
       <w:r>
         <w:t xml:space="preserve"> manual</w:t>
@@ -2513,23 +2495,7 @@
           <w:i/>
           <w:u w:val="single"/>
         </w:rPr>
-        <w:t>5</w:t>
-      </w:r>
-      <w:r>
-        <w:rPr>
-          <w:rFonts w:eastAsia="Times New Roman"/>
-          <w:i/>
-          <w:u w:val="single"/>
-        </w:rPr>
-        <w:t xml:space="preserve">: </w:t>
-      </w:r>
-      <w:r>
-        <w:rPr>
-          <w:rFonts w:eastAsia="Times New Roman"/>
-          <w:i/>
-          <w:u w:val="single"/>
-        </w:rPr>
-        <w:t>Webiron Abuse Feed Header Highlight</w:t>
+        <w:t>5: Webiron Abuse Feed Header Highlight</w:t>
       </w:r>
     </w:p>
     <w:p>
@@ -2617,23 +2583,7 @@
           <w:i/>
           <w:u w:val="single"/>
         </w:rPr>
-        <w:t>6</w:t>
-      </w:r>
-      <w:r>
-        <w:rPr>
-          <w:rFonts w:eastAsia="Times New Roman"/>
-          <w:i/>
-          <w:u w:val="single"/>
-        </w:rPr>
-        <w:t xml:space="preserve">: </w:t>
-      </w:r>
-      <w:r>
-        <w:rPr>
-          <w:rFonts w:eastAsia="Times New Roman"/>
-          <w:i/>
-          <w:u w:val="single"/>
-        </w:rPr>
-        <w:t>Making that storage file</w:t>
+        <w:t>6: Making that storage file</w:t>
       </w:r>
     </w:p>
     <w:p>
@@ -2841,11 +2791,932 @@
       <w:pPr>
         <w:pStyle w:val="Heading2"/>
       </w:pPr>
-      <w:bookmarkStart w:id="6" w:name="_Toc514781746"/>
+      <w:bookmarkStart w:id="6" w:name="_Toc514973748"/>
       <w:r>
         <w:t>Uploading the data</w:t>
       </w:r>
       <w:bookmarkEnd w:id="6"/>
+    </w:p>
+    <w:p>
+      <w:pPr>
+        <w:pStyle w:val="NoSpacing"/>
+      </w:pPr>
+      <w:r>
+        <w:tab/>
+        <w:t>Now that our DNIF server is up, data being collected and successfully stored in the CSV file – we’re ready to upload our data through DNIF’s Web Console. Here’s how we proceed.</w:t>
+      </w:r>
+    </w:p>
+    <w:p>
+      <w:pPr>
+        <w:pStyle w:val="NoSpacing"/>
+      </w:pPr>
+    </w:p>
+    <w:p>
+      <w:pPr>
+        <w:pStyle w:val="NoSpacing"/>
+      </w:pPr>
+      <w:r>
+        <w:t>1</w:t>
+      </w:r>
+      <w:r>
+        <w:rPr>
+          <w:vertAlign w:val="superscript"/>
+        </w:rPr>
+        <w:t>st</w:t>
+      </w:r>
+      <w:r>
+        <w:t>: Log in to your DNIF console and also check your entire ecosystem is successfully connected.</w:t>
+      </w:r>
+    </w:p>
+    <w:p>
+      <w:pPr>
+        <w:pStyle w:val="NoSpacing"/>
+      </w:pPr>
+    </w:p>
+    <w:p>
+      <w:pPr>
+        <w:pStyle w:val="NoSpacing"/>
+        <w:jc w:val="center"/>
+      </w:pPr>
+      <w:r>
+        <w:rPr>
+          <w:noProof/>
+        </w:rPr>
+        <w:drawing>
+          <wp:inline distT="0" distB="0" distL="0" distR="0">
+            <wp:extent cx="5943600" cy="2910205"/>
+            <wp:effectExtent l="19050" t="19050" r="19050" b="23495"/>
+            <wp:docPr id="7" name="Picture 7"/>
+            <wp:cNvGraphicFramePr>
+              <a:graphicFrameLocks xmlns:a="http://schemas.openxmlformats.org/drawingml/2006/main" noChangeAspect="1"/>
+            </wp:cNvGraphicFramePr>
+            <a:graphic xmlns:a="http://schemas.openxmlformats.org/drawingml/2006/main">
+              <a:graphicData uri="http://schemas.openxmlformats.org/drawingml/2006/picture">
+                <pic:pic xmlns:pic="http://schemas.openxmlformats.org/drawingml/2006/picture">
+                  <pic:nvPicPr>
+                    <pic:cNvPr id="0" name="DNIF_Ecosystem.png"/>
+                    <pic:cNvPicPr/>
+                  </pic:nvPicPr>
+                  <pic:blipFill>
+                    <a:blip r:embed="rId27">
+                      <a:extLst>
+                        <a:ext uri="{28A0092B-C50C-407E-A947-70E740481C1C}">
+                          <a14:useLocalDpi xmlns:a14="http://schemas.microsoft.com/office/drawing/2010/main" val="0"/>
+                        </a:ext>
+                      </a:extLst>
+                    </a:blip>
+                    <a:stretch>
+                      <a:fillRect/>
+                    </a:stretch>
+                  </pic:blipFill>
+                  <pic:spPr>
+                    <a:xfrm>
+                      <a:off x="0" y="0"/>
+                      <a:ext cx="5943600" cy="2910205"/>
+                    </a:xfrm>
+                    <a:prstGeom prst="rect">
+                      <a:avLst/>
+                    </a:prstGeom>
+                    <a:ln>
+                      <a:solidFill>
+                        <a:schemeClr val="tx1"/>
+                      </a:solidFill>
+                    </a:ln>
+                  </pic:spPr>
+                </pic:pic>
+              </a:graphicData>
+            </a:graphic>
+          </wp:inline>
+        </w:drawing>
+      </w:r>
+    </w:p>
+    <w:p>
+      <w:pPr>
+        <w:pStyle w:val="NoSpacing"/>
+        <w:jc w:val="center"/>
+      </w:pPr>
+      <w:r>
+        <w:rPr>
+          <w:rFonts w:eastAsia="Times New Roman"/>
+          <w:i/>
+          <w:u w:val="single"/>
+        </w:rPr>
+        <w:t xml:space="preserve">Fig </w:t>
+      </w:r>
+      <w:r>
+        <w:rPr>
+          <w:rFonts w:eastAsia="Times New Roman"/>
+          <w:i/>
+          <w:u w:val="single"/>
+        </w:rPr>
+        <w:t>8</w:t>
+      </w:r>
+      <w:r>
+        <w:rPr>
+          <w:rFonts w:eastAsia="Times New Roman"/>
+          <w:i/>
+          <w:u w:val="single"/>
+        </w:rPr>
+        <w:t xml:space="preserve">: </w:t>
+      </w:r>
+      <w:r>
+        <w:rPr>
+          <w:rFonts w:eastAsia="Times New Roman"/>
+          <w:i/>
+          <w:u w:val="single"/>
+        </w:rPr>
+        <w:t>Our DNIF Ecosystem</w:t>
+      </w:r>
+    </w:p>
+    <w:p>
+      <w:pPr>
+        <w:pStyle w:val="NoSpacing"/>
+        <w:rPr>
+          <w:noProof/>
+        </w:rPr>
+      </w:pPr>
+    </w:p>
+    <w:p>
+      <w:pPr>
+        <w:pStyle w:val="NoSpacing"/>
+        <w:rPr>
+          <w:noProof/>
+        </w:rPr>
+      </w:pPr>
+    </w:p>
+    <w:p>
+      <w:pPr>
+        <w:pStyle w:val="NoSpacing"/>
+        <w:jc w:val="center"/>
+        <w:rPr>
+          <w:noProof/>
+        </w:rPr>
+      </w:pPr>
+      <w:r>
+        <w:rPr>
+          <w:noProof/>
+        </w:rPr>
+        <w:drawing>
+          <wp:inline distT="0" distB="0" distL="0" distR="0">
+            <wp:extent cx="3942449" cy="1362075"/>
+            <wp:effectExtent l="19050" t="19050" r="20320" b="9525"/>
+            <wp:docPr id="13" name="Picture 13"/>
+            <wp:cNvGraphicFramePr>
+              <a:graphicFrameLocks xmlns:a="http://schemas.openxmlformats.org/drawingml/2006/main" noChangeAspect="1"/>
+            </wp:cNvGraphicFramePr>
+            <a:graphic xmlns:a="http://schemas.openxmlformats.org/drawingml/2006/main">
+              <a:graphicData uri="http://schemas.openxmlformats.org/drawingml/2006/picture">
+                <pic:pic xmlns:pic="http://schemas.openxmlformats.org/drawingml/2006/picture">
+                  <pic:nvPicPr>
+                    <pic:cNvPr id="0" name="DNIF_Container_Up.PNG"/>
+                    <pic:cNvPicPr/>
+                  </pic:nvPicPr>
+                  <pic:blipFill>
+                    <a:blip r:embed="rId28">
+                      <a:extLst>
+                        <a:ext uri="{28A0092B-C50C-407E-A947-70E740481C1C}">
+                          <a14:useLocalDpi xmlns:a14="http://schemas.microsoft.com/office/drawing/2010/main" val="0"/>
+                        </a:ext>
+                      </a:extLst>
+                    </a:blip>
+                    <a:stretch>
+                      <a:fillRect/>
+                    </a:stretch>
+                  </pic:blipFill>
+                  <pic:spPr>
+                    <a:xfrm>
+                      <a:off x="0" y="0"/>
+                      <a:ext cx="3950838" cy="1364973"/>
+                    </a:xfrm>
+                    <a:prstGeom prst="rect">
+                      <a:avLst/>
+                    </a:prstGeom>
+                    <a:ln>
+                      <a:solidFill>
+                        <a:schemeClr val="tx1"/>
+                      </a:solidFill>
+                    </a:ln>
+                  </pic:spPr>
+                </pic:pic>
+              </a:graphicData>
+            </a:graphic>
+          </wp:inline>
+        </w:drawing>
+      </w:r>
+    </w:p>
+    <w:p>
+      <w:pPr>
+        <w:pStyle w:val="NoSpacing"/>
+        <w:jc w:val="center"/>
+        <w:rPr>
+          <w:noProof/>
+        </w:rPr>
+      </w:pPr>
+      <w:r>
+        <w:rPr>
+          <w:rFonts w:eastAsia="Times New Roman"/>
+          <w:i/>
+          <w:u w:val="single"/>
+        </w:rPr>
+        <w:t xml:space="preserve">Fig </w:t>
+      </w:r>
+      <w:r>
+        <w:rPr>
+          <w:rFonts w:eastAsia="Times New Roman"/>
+          <w:i/>
+          <w:u w:val="single"/>
+        </w:rPr>
+        <w:t>9</w:t>
+      </w:r>
+      <w:r>
+        <w:rPr>
+          <w:rFonts w:eastAsia="Times New Roman"/>
+          <w:i/>
+          <w:u w:val="single"/>
+        </w:rPr>
+        <w:t xml:space="preserve">: </w:t>
+      </w:r>
+      <w:r>
+        <w:rPr>
+          <w:rFonts w:eastAsia="Times New Roman"/>
+          <w:i/>
+          <w:u w:val="single"/>
+        </w:rPr>
+        <w:t>Running DNIF</w:t>
+      </w:r>
+    </w:p>
+    <w:p>
+      <w:pPr>
+        <w:pStyle w:val="NoSpacing"/>
+        <w:rPr>
+          <w:noProof/>
+        </w:rPr>
+      </w:pPr>
+    </w:p>
+    <w:p>
+      <w:pPr>
+        <w:pStyle w:val="NoSpacing"/>
+        <w:rPr>
+          <w:noProof/>
+        </w:rPr>
+      </w:pPr>
+    </w:p>
+    <w:p>
+      <w:pPr>
+        <w:pStyle w:val="NoSpacing"/>
+        <w:jc w:val="center"/>
+      </w:pPr>
+      <w:r>
+        <w:rPr>
+          <w:noProof/>
+        </w:rPr>
+        <w:lastRenderedPageBreak/>
+        <w:drawing>
+          <wp:inline distT="0" distB="0" distL="0" distR="0">
+            <wp:extent cx="3622675" cy="3105150"/>
+            <wp:effectExtent l="19050" t="19050" r="15875" b="19050"/>
+            <wp:docPr id="9" name="Picture 9"/>
+            <wp:cNvGraphicFramePr>
+              <a:graphicFrameLocks xmlns:a="http://schemas.openxmlformats.org/drawingml/2006/main" noChangeAspect="1"/>
+            </wp:cNvGraphicFramePr>
+            <a:graphic xmlns:a="http://schemas.openxmlformats.org/drawingml/2006/main">
+              <a:graphicData uri="http://schemas.openxmlformats.org/drawingml/2006/picture">
+                <pic:pic xmlns:pic="http://schemas.openxmlformats.org/drawingml/2006/picture">
+                  <pic:nvPicPr>
+                    <pic:cNvPr id="0" name="DNIF_Login.PNG"/>
+                    <pic:cNvPicPr/>
+                  </pic:nvPicPr>
+                  <pic:blipFill>
+                    <a:blip r:embed="rId29">
+                      <a:extLst>
+                        <a:ext uri="{28A0092B-C50C-407E-A947-70E740481C1C}">
+                          <a14:useLocalDpi xmlns:a14="http://schemas.microsoft.com/office/drawing/2010/main" val="0"/>
+                        </a:ext>
+                      </a:extLst>
+                    </a:blip>
+                    <a:stretch>
+                      <a:fillRect/>
+                    </a:stretch>
+                  </pic:blipFill>
+                  <pic:spPr>
+                    <a:xfrm>
+                      <a:off x="0" y="0"/>
+                      <a:ext cx="3623181" cy="3105584"/>
+                    </a:xfrm>
+                    <a:prstGeom prst="rect">
+                      <a:avLst/>
+                    </a:prstGeom>
+                    <a:ln>
+                      <a:solidFill>
+                        <a:schemeClr val="tx1"/>
+                      </a:solidFill>
+                    </a:ln>
+                  </pic:spPr>
+                </pic:pic>
+              </a:graphicData>
+            </a:graphic>
+          </wp:inline>
+        </w:drawing>
+      </w:r>
+    </w:p>
+    <w:p>
+      <w:pPr>
+        <w:pStyle w:val="NoSpacing"/>
+        <w:jc w:val="center"/>
+      </w:pPr>
+      <w:r>
+        <w:rPr>
+          <w:rFonts w:eastAsia="Times New Roman"/>
+          <w:i/>
+          <w:u w:val="single"/>
+        </w:rPr>
+        <w:t xml:space="preserve">Fig </w:t>
+      </w:r>
+      <w:r>
+        <w:rPr>
+          <w:rFonts w:eastAsia="Times New Roman"/>
+          <w:i/>
+          <w:u w:val="single"/>
+        </w:rPr>
+        <w:t>10</w:t>
+      </w:r>
+      <w:r>
+        <w:rPr>
+          <w:rFonts w:eastAsia="Times New Roman"/>
+          <w:i/>
+          <w:u w:val="single"/>
+        </w:rPr>
+        <w:t xml:space="preserve">: </w:t>
+      </w:r>
+      <w:r>
+        <w:rPr>
+          <w:rFonts w:eastAsia="Times New Roman"/>
+          <w:i/>
+          <w:u w:val="single"/>
+        </w:rPr>
+        <w:t>DNIF Login Console from Browser</w:t>
+      </w:r>
+    </w:p>
+    <w:p>
+      <w:pPr>
+        <w:pStyle w:val="NoSpacing"/>
+      </w:pPr>
+    </w:p>
+    <w:p>
+      <w:pPr>
+        <w:pStyle w:val="NoSpacing"/>
+      </w:pPr>
+    </w:p>
+    <w:p>
+      <w:pPr>
+        <w:pStyle w:val="NoSpacing"/>
+        <w:jc w:val="center"/>
+      </w:pPr>
+      <w:r>
+        <w:rPr>
+          <w:noProof/>
+        </w:rPr>
+        <w:drawing>
+          <wp:inline distT="0" distB="0" distL="0" distR="0">
+            <wp:extent cx="5943600" cy="2686050"/>
+            <wp:effectExtent l="19050" t="19050" r="19050" b="19050"/>
+            <wp:docPr id="12" name="Picture 12"/>
+            <wp:cNvGraphicFramePr>
+              <a:graphicFrameLocks xmlns:a="http://schemas.openxmlformats.org/drawingml/2006/main" noChangeAspect="1"/>
+            </wp:cNvGraphicFramePr>
+            <a:graphic xmlns:a="http://schemas.openxmlformats.org/drawingml/2006/main">
+              <a:graphicData uri="http://schemas.openxmlformats.org/drawingml/2006/picture">
+                <pic:pic xmlns:pic="http://schemas.openxmlformats.org/drawingml/2006/picture">
+                  <pic:nvPicPr>
+                    <pic:cNvPr id="0" name="DNIF_Mgmt_Connections.PNG"/>
+                    <pic:cNvPicPr/>
+                  </pic:nvPicPr>
+                  <pic:blipFill>
+                    <a:blip r:embed="rId30">
+                      <a:extLst>
+                        <a:ext uri="{28A0092B-C50C-407E-A947-70E740481C1C}">
+                          <a14:useLocalDpi xmlns:a14="http://schemas.microsoft.com/office/drawing/2010/main" val="0"/>
+                        </a:ext>
+                      </a:extLst>
+                    </a:blip>
+                    <a:stretch>
+                      <a:fillRect/>
+                    </a:stretch>
+                  </pic:blipFill>
+                  <pic:spPr>
+                    <a:xfrm>
+                      <a:off x="0" y="0"/>
+                      <a:ext cx="5943600" cy="2686050"/>
+                    </a:xfrm>
+                    <a:prstGeom prst="rect">
+                      <a:avLst/>
+                    </a:prstGeom>
+                    <a:ln>
+                      <a:solidFill>
+                        <a:schemeClr val="tx1"/>
+                      </a:solidFill>
+                    </a:ln>
+                  </pic:spPr>
+                </pic:pic>
+              </a:graphicData>
+            </a:graphic>
+          </wp:inline>
+        </w:drawing>
+      </w:r>
+    </w:p>
+    <w:p>
+      <w:pPr>
+        <w:pStyle w:val="NoSpacing"/>
+        <w:jc w:val="center"/>
+      </w:pPr>
+      <w:r>
+        <w:rPr>
+          <w:rFonts w:eastAsia="Times New Roman"/>
+          <w:i/>
+          <w:u w:val="single"/>
+        </w:rPr>
+        <w:t xml:space="preserve">Fig </w:t>
+      </w:r>
+      <w:r>
+        <w:rPr>
+          <w:rFonts w:eastAsia="Times New Roman"/>
+          <w:i/>
+          <w:u w:val="single"/>
+        </w:rPr>
+        <w:t>11</w:t>
+      </w:r>
+      <w:r>
+        <w:rPr>
+          <w:rFonts w:eastAsia="Times New Roman"/>
+          <w:i/>
+          <w:u w:val="single"/>
+        </w:rPr>
+        <w:t xml:space="preserve">: </w:t>
+      </w:r>
+      <w:r>
+        <w:rPr>
+          <w:rFonts w:eastAsia="Times New Roman"/>
+          <w:i/>
+          <w:u w:val="single"/>
+        </w:rPr>
+        <w:t>Establishing Connection</w:t>
+      </w:r>
+    </w:p>
+    <w:p>
+      <w:pPr>
+        <w:pStyle w:val="NoSpacing"/>
+      </w:pPr>
+    </w:p>
+    <w:p>
+      <w:pPr>
+        <w:pStyle w:val="NoSpacing"/>
+      </w:pPr>
+    </w:p>
+    <w:p>
+      <w:pPr>
+        <w:pStyle w:val="NoSpacing"/>
+      </w:pPr>
+    </w:p>
+    <w:p>
+      <w:pPr>
+        <w:pStyle w:val="NoSpacing"/>
+      </w:pPr>
+    </w:p>
+    <w:p>
+      <w:pPr>
+        <w:pStyle w:val="NoSpacing"/>
+      </w:pPr>
+    </w:p>
+    <w:p>
+      <w:pPr>
+        <w:pStyle w:val="NoSpacing"/>
+      </w:pPr>
+    </w:p>
+    <w:p>
+      <w:pPr>
+        <w:pStyle w:val="NoSpacing"/>
+      </w:pPr>
+    </w:p>
+    <w:p>
+      <w:pPr>
+        <w:pStyle w:val="NoSpacing"/>
+      </w:pPr>
+    </w:p>
+    <w:p>
+      <w:pPr>
+        <w:pStyle w:val="NoSpacing"/>
+      </w:pPr>
+    </w:p>
+    <w:p>
+      <w:pPr>
+        <w:pStyle w:val="NoSpacing"/>
+      </w:pPr>
+    </w:p>
+    <w:p>
+      <w:pPr>
+        <w:pStyle w:val="NoSpacing"/>
+      </w:pPr>
+      <w:r>
+        <w:t>2</w:t>
+      </w:r>
+      <w:r>
+        <w:rPr>
+          <w:vertAlign w:val="superscript"/>
+        </w:rPr>
+        <w:t>nd</w:t>
+      </w:r>
+      <w:r>
+        <w:t>:</w:t>
+      </w:r>
+      <w:r>
+        <w:t xml:space="preserve"> Next, go to search tab and upload the CSV file.</w:t>
+      </w:r>
+    </w:p>
+    <w:p>
+      <w:pPr>
+        <w:pStyle w:val="NoSpacing"/>
+      </w:pPr>
+    </w:p>
+    <w:p>
+      <w:pPr>
+        <w:pStyle w:val="NoSpacing"/>
+        <w:jc w:val="center"/>
+      </w:pPr>
+      <w:r>
+        <w:rPr>
+          <w:noProof/>
+        </w:rPr>
+        <w:drawing>
+          <wp:inline distT="0" distB="0" distL="0" distR="0">
+            <wp:extent cx="5943600" cy="2209800"/>
+            <wp:effectExtent l="19050" t="19050" r="19050" b="19050"/>
+            <wp:docPr id="14" name="Picture 14"/>
+            <wp:cNvGraphicFramePr>
+              <a:graphicFrameLocks xmlns:a="http://schemas.openxmlformats.org/drawingml/2006/main" noChangeAspect="1"/>
+            </wp:cNvGraphicFramePr>
+            <a:graphic xmlns:a="http://schemas.openxmlformats.org/drawingml/2006/main">
+              <a:graphicData uri="http://schemas.openxmlformats.org/drawingml/2006/picture">
+                <pic:pic xmlns:pic="http://schemas.openxmlformats.org/drawingml/2006/picture">
+                  <pic:nvPicPr>
+                    <pic:cNvPr id="0" name="DNIF_EventStoreOption.PNG"/>
+                    <pic:cNvPicPr/>
+                  </pic:nvPicPr>
+                  <pic:blipFill>
+                    <a:blip r:embed="rId31">
+                      <a:extLst>
+                        <a:ext uri="{28A0092B-C50C-407E-A947-70E740481C1C}">
+                          <a14:useLocalDpi xmlns:a14="http://schemas.microsoft.com/office/drawing/2010/main" val="0"/>
+                        </a:ext>
+                      </a:extLst>
+                    </a:blip>
+                    <a:stretch>
+                      <a:fillRect/>
+                    </a:stretch>
+                  </pic:blipFill>
+                  <pic:spPr>
+                    <a:xfrm>
+                      <a:off x="0" y="0"/>
+                      <a:ext cx="5943600" cy="2209800"/>
+                    </a:xfrm>
+                    <a:prstGeom prst="rect">
+                      <a:avLst/>
+                    </a:prstGeom>
+                    <a:ln>
+                      <a:solidFill>
+                        <a:schemeClr val="tx1"/>
+                      </a:solidFill>
+                    </a:ln>
+                  </pic:spPr>
+                </pic:pic>
+              </a:graphicData>
+            </a:graphic>
+          </wp:inline>
+        </w:drawing>
+      </w:r>
+    </w:p>
+    <w:p>
+      <w:pPr>
+        <w:pStyle w:val="NoSpacing"/>
+        <w:jc w:val="center"/>
+      </w:pPr>
+      <w:r>
+        <w:rPr>
+          <w:rFonts w:eastAsia="Times New Roman"/>
+          <w:i/>
+          <w:u w:val="single"/>
+        </w:rPr>
+        <w:t xml:space="preserve">Fig </w:t>
+      </w:r>
+      <w:r>
+        <w:rPr>
+          <w:rFonts w:eastAsia="Times New Roman"/>
+          <w:i/>
+          <w:u w:val="single"/>
+        </w:rPr>
+        <w:t>12: Event Store Menu</w:t>
+      </w:r>
+    </w:p>
+    <w:p>
+      <w:pPr>
+        <w:pStyle w:val="NoSpacing"/>
+      </w:pPr>
+    </w:p>
+    <w:p>
+      <w:pPr>
+        <w:pStyle w:val="NoSpacing"/>
+        <w:jc w:val="center"/>
+      </w:pPr>
+      <w:r>
+        <w:rPr>
+          <w:noProof/>
+        </w:rPr>
+        <w:drawing>
+          <wp:inline distT="0" distB="0" distL="0" distR="0">
+            <wp:extent cx="5943600" cy="4505325"/>
+            <wp:effectExtent l="19050" t="19050" r="19050" b="28575"/>
+            <wp:docPr id="15" name="Picture 15"/>
+            <wp:cNvGraphicFramePr>
+              <a:graphicFrameLocks xmlns:a="http://schemas.openxmlformats.org/drawingml/2006/main" noChangeAspect="1"/>
+            </wp:cNvGraphicFramePr>
+            <a:graphic xmlns:a="http://schemas.openxmlformats.org/drawingml/2006/main">
+              <a:graphicData uri="http://schemas.openxmlformats.org/drawingml/2006/picture">
+                <pic:pic xmlns:pic="http://schemas.openxmlformats.org/drawingml/2006/picture">
+                  <pic:nvPicPr>
+                    <pic:cNvPr id="0" name="DNIF_Uploading.PNG"/>
+                    <pic:cNvPicPr/>
+                  </pic:nvPicPr>
+                  <pic:blipFill>
+                    <a:blip r:embed="rId32">
+                      <a:extLst>
+                        <a:ext uri="{28A0092B-C50C-407E-A947-70E740481C1C}">
+                          <a14:useLocalDpi xmlns:a14="http://schemas.microsoft.com/office/drawing/2010/main" val="0"/>
+                        </a:ext>
+                      </a:extLst>
+                    </a:blip>
+                    <a:stretch>
+                      <a:fillRect/>
+                    </a:stretch>
+                  </pic:blipFill>
+                  <pic:spPr>
+                    <a:xfrm>
+                      <a:off x="0" y="0"/>
+                      <a:ext cx="5946783" cy="4507738"/>
+                    </a:xfrm>
+                    <a:prstGeom prst="rect">
+                      <a:avLst/>
+                    </a:prstGeom>
+                    <a:ln>
+                      <a:solidFill>
+                        <a:schemeClr val="tx1"/>
+                      </a:solidFill>
+                    </a:ln>
+                  </pic:spPr>
+                </pic:pic>
+              </a:graphicData>
+            </a:graphic>
+          </wp:inline>
+        </w:drawing>
+      </w:r>
+    </w:p>
+    <w:p>
+      <w:pPr>
+        <w:pStyle w:val="NoSpacing"/>
+        <w:jc w:val="center"/>
+      </w:pPr>
+      <w:r>
+        <w:rPr>
+          <w:rFonts w:eastAsia="Times New Roman"/>
+          <w:i/>
+          <w:u w:val="single"/>
+        </w:rPr>
+        <w:t xml:space="preserve">Fig </w:t>
+      </w:r>
+      <w:r>
+        <w:rPr>
+          <w:rFonts w:eastAsia="Times New Roman"/>
+          <w:i/>
+          <w:u w:val="single"/>
+        </w:rPr>
+        <w:t>13: Creating Event Store</w:t>
+      </w:r>
+    </w:p>
+    <w:p>
+      <w:pPr>
+        <w:pStyle w:val="NoSpacing"/>
+      </w:pPr>
+    </w:p>
+    <w:p>
+      <w:pPr>
+        <w:pStyle w:val="NoSpacing"/>
+      </w:pPr>
+    </w:p>
+    <w:p>
+      <w:pPr>
+        <w:pStyle w:val="NoSpacing"/>
+      </w:pPr>
+    </w:p>
+    <w:p>
+      <w:pPr>
+        <w:pStyle w:val="NoSpacing"/>
+      </w:pPr>
+      <w:r>
+        <w:t>3</w:t>
+      </w:r>
+      <w:r>
+        <w:rPr>
+          <w:vertAlign w:val="superscript"/>
+        </w:rPr>
+        <w:t>rd</w:t>
+      </w:r>
+      <w:r>
+        <w:t>:</w:t>
+      </w:r>
+      <w:r>
+        <w:t xml:space="preserve"> After successfully uploading the CSV file, first go and check if it has reflected under Manageme</w:t>
+      </w:r>
+      <w:r>
+        <w:t>n</w:t>
+      </w:r>
+      <w:r>
+        <w:t xml:space="preserve">t &gt; Event Stores. If yes, then </w:t>
+      </w:r>
+      <w:r>
+        <w:t>we’re good to go with running our first query and creating our first widget.</w:t>
+      </w:r>
+    </w:p>
+    <w:p>
+      <w:pPr>
+        <w:pStyle w:val="NoSpacing"/>
+      </w:pPr>
+    </w:p>
+    <w:p>
+      <w:pPr>
+        <w:pStyle w:val="NoSpacing"/>
+        <w:jc w:val="center"/>
+      </w:pPr>
+      <w:r>
+        <w:rPr>
+          <w:noProof/>
+        </w:rPr>
+        <w:drawing>
+          <wp:inline distT="0" distB="0" distL="0" distR="0">
+            <wp:extent cx="6438900" cy="4010025"/>
+            <wp:effectExtent l="19050" t="19050" r="19050" b="28575"/>
+            <wp:docPr id="16" name="Picture 16"/>
+            <wp:cNvGraphicFramePr>
+              <a:graphicFrameLocks xmlns:a="http://schemas.openxmlformats.org/drawingml/2006/main" noChangeAspect="1"/>
+            </wp:cNvGraphicFramePr>
+            <a:graphic xmlns:a="http://schemas.openxmlformats.org/drawingml/2006/main">
+              <a:graphicData uri="http://schemas.openxmlformats.org/drawingml/2006/picture">
+                <pic:pic xmlns:pic="http://schemas.openxmlformats.org/drawingml/2006/picture">
+                  <pic:nvPicPr>
+                    <pic:cNvPr id="0" name="DNIF_FirstQuery.PNG"/>
+                    <pic:cNvPicPr/>
+                  </pic:nvPicPr>
+                  <pic:blipFill>
+                    <a:blip r:embed="rId33">
+                      <a:extLst>
+                        <a:ext uri="{28A0092B-C50C-407E-A947-70E740481C1C}">
+                          <a14:useLocalDpi xmlns:a14="http://schemas.microsoft.com/office/drawing/2010/main" val="0"/>
+                        </a:ext>
+                      </a:extLst>
+                    </a:blip>
+                    <a:stretch>
+                      <a:fillRect/>
+                    </a:stretch>
+                  </pic:blipFill>
+                  <pic:spPr>
+                    <a:xfrm>
+                      <a:off x="0" y="0"/>
+                      <a:ext cx="6438900" cy="4010025"/>
+                    </a:xfrm>
+                    <a:prstGeom prst="rect">
+                      <a:avLst/>
+                    </a:prstGeom>
+                    <a:ln>
+                      <a:solidFill>
+                        <a:schemeClr val="tx1"/>
+                      </a:solidFill>
+                    </a:ln>
+                  </pic:spPr>
+                </pic:pic>
+              </a:graphicData>
+            </a:graphic>
+          </wp:inline>
+        </w:drawing>
+      </w:r>
+    </w:p>
+    <w:p>
+      <w:pPr>
+        <w:pStyle w:val="NoSpacing"/>
+        <w:jc w:val="center"/>
+      </w:pPr>
+      <w:r>
+        <w:rPr>
+          <w:rFonts w:eastAsia="Times New Roman"/>
+          <w:i/>
+          <w:u w:val="single"/>
+        </w:rPr>
+        <w:t xml:space="preserve">Fig </w:t>
+      </w:r>
+      <w:r>
+        <w:rPr>
+          <w:rFonts w:eastAsia="Times New Roman"/>
+          <w:i/>
+          <w:u w:val="single"/>
+        </w:rPr>
+        <w:t>14: First Query in DNIF</w:t>
+      </w:r>
+    </w:p>
+    <w:p>
+      <w:pPr>
+        <w:pStyle w:val="NoSpacing"/>
+      </w:pPr>
+    </w:p>
+    <w:p>
+      <w:pPr>
+        <w:pStyle w:val="NoSpacing"/>
+      </w:pPr>
+    </w:p>
+    <w:p>
+      <w:pPr>
+        <w:pStyle w:val="NoSpacing"/>
+      </w:pPr>
+    </w:p>
+    <w:p>
+      <w:pPr>
+        <w:pStyle w:val="NoSpacing"/>
+      </w:pPr>
+    </w:p>
+    <w:p>
+      <w:pPr>
+        <w:pStyle w:val="NoSpacing"/>
+      </w:pPr>
+    </w:p>
+    <w:p>
+      <w:pPr>
+        <w:pStyle w:val="NoSpacing"/>
+      </w:pPr>
+    </w:p>
+    <w:p>
+      <w:pPr>
+        <w:pStyle w:val="NoSpacing"/>
+      </w:pPr>
+    </w:p>
+    <w:p>
+      <w:pPr>
+        <w:pStyle w:val="NoSpacing"/>
+      </w:pPr>
+    </w:p>
+    <w:p>
+      <w:pPr>
+        <w:pStyle w:val="NoSpacing"/>
+      </w:pPr>
+    </w:p>
+    <w:p>
+      <w:pPr>
+        <w:pStyle w:val="NoSpacing"/>
+      </w:pPr>
+    </w:p>
+    <w:p>
+      <w:pPr>
+        <w:pStyle w:val="NoSpacing"/>
+      </w:pPr>
+    </w:p>
+    <w:p>
+      <w:pPr>
+        <w:pStyle w:val="NoSpacing"/>
+      </w:pPr>
+    </w:p>
+    <w:p>
+      <w:pPr>
+        <w:pStyle w:val="NoSpacing"/>
+      </w:pPr>
+    </w:p>
+    <w:p>
+      <w:pPr>
+        <w:pStyle w:val="NoSpacing"/>
+      </w:pPr>
+    </w:p>
+    <w:p>
+      <w:pPr>
+        <w:pStyle w:val="NoSpacing"/>
+      </w:pPr>
+    </w:p>
+    <w:p>
+      <w:pPr>
+        <w:pStyle w:val="NoSpacing"/>
+      </w:pPr>
+    </w:p>
+    <w:p>
+      <w:pPr>
+        <w:pStyle w:val="NoSpacing"/>
+      </w:pPr>
+    </w:p>
+    <w:p>
+      <w:pPr>
+        <w:pStyle w:val="NoSpacing"/>
+      </w:pPr>
     </w:p>
     <w:p>
       <w:pPr>
@@ -2884,7 +3755,7 @@
       <w:pPr>
         <w:pStyle w:val="Heading2"/>
       </w:pPr>
-      <w:bookmarkStart w:id="7" w:name="_Toc514781747"/>
+      <w:bookmarkStart w:id="7" w:name="_Toc514973749"/>
       <w:r>
         <w:t>Creating Package</w:t>
       </w:r>
@@ -2894,6 +3765,354 @@
       <w:pPr>
         <w:pStyle w:val="NoSpacing"/>
       </w:pPr>
+      <w:r>
+        <w:tab/>
+        <w:t>But before we create widgets and dashboard, we will first need to create a package. A package in DNIF has a larger purpose (Check out their documentation to know more)</w:t>
+      </w:r>
+    </w:p>
+    <w:p>
+      <w:pPr>
+        <w:pStyle w:val="NoSpacing"/>
+      </w:pPr>
+    </w:p>
+    <w:p>
+      <w:pPr>
+        <w:pStyle w:val="NoSpacing"/>
+      </w:pPr>
+      <w:r>
+        <w:t>Here’s how we create a package in DNIF.</w:t>
+      </w:r>
+    </w:p>
+    <w:p>
+      <w:pPr>
+        <w:pStyle w:val="NoSpacing"/>
+      </w:pPr>
+    </w:p>
+    <w:p>
+      <w:pPr>
+        <w:pStyle w:val="NoSpacing"/>
+        <w:jc w:val="center"/>
+      </w:pPr>
+      <w:r>
+        <w:rPr>
+          <w:noProof/>
+        </w:rPr>
+        <w:drawing>
+          <wp:inline distT="0" distB="0" distL="0" distR="0">
+            <wp:extent cx="5931484" cy="4400550"/>
+            <wp:effectExtent l="19050" t="19050" r="12700" b="19050"/>
+            <wp:docPr id="18" name="Picture 18"/>
+            <wp:cNvGraphicFramePr>
+              <a:graphicFrameLocks xmlns:a="http://schemas.openxmlformats.org/drawingml/2006/main" noChangeAspect="1"/>
+            </wp:cNvGraphicFramePr>
+            <a:graphic xmlns:a="http://schemas.openxmlformats.org/drawingml/2006/main">
+              <a:graphicData uri="http://schemas.openxmlformats.org/drawingml/2006/picture">
+                <pic:pic xmlns:pic="http://schemas.openxmlformats.org/drawingml/2006/picture">
+                  <pic:nvPicPr>
+                    <pic:cNvPr id="0" name="DNIF_Mgmt_Repository.PNG"/>
+                    <pic:cNvPicPr/>
+                  </pic:nvPicPr>
+                  <pic:blipFill>
+                    <a:blip r:embed="rId34">
+                      <a:extLst>
+                        <a:ext uri="{28A0092B-C50C-407E-A947-70E740481C1C}">
+                          <a14:useLocalDpi xmlns:a14="http://schemas.microsoft.com/office/drawing/2010/main" val="0"/>
+                        </a:ext>
+                      </a:extLst>
+                    </a:blip>
+                    <a:stretch>
+                      <a:fillRect/>
+                    </a:stretch>
+                  </pic:blipFill>
+                  <pic:spPr>
+                    <a:xfrm>
+                      <a:off x="0" y="0"/>
+                      <a:ext cx="5931484" cy="4400550"/>
+                    </a:xfrm>
+                    <a:prstGeom prst="rect">
+                      <a:avLst/>
+                    </a:prstGeom>
+                    <a:ln>
+                      <a:solidFill>
+                        <a:schemeClr val="tx1"/>
+                      </a:solidFill>
+                    </a:ln>
+                  </pic:spPr>
+                </pic:pic>
+              </a:graphicData>
+            </a:graphic>
+          </wp:inline>
+        </w:drawing>
+      </w:r>
+    </w:p>
+    <w:p>
+      <w:pPr>
+        <w:pStyle w:val="NoSpacing"/>
+        <w:jc w:val="center"/>
+      </w:pPr>
+      <w:r>
+        <w:rPr>
+          <w:rFonts w:eastAsia="Times New Roman"/>
+          <w:i/>
+          <w:u w:val="single"/>
+        </w:rPr>
+        <w:t xml:space="preserve">Fig </w:t>
+      </w:r>
+      <w:r>
+        <w:rPr>
+          <w:rFonts w:eastAsia="Times New Roman"/>
+          <w:i/>
+          <w:u w:val="single"/>
+        </w:rPr>
+        <w:t>15:</w:t>
+      </w:r>
+      <w:r>
+        <w:rPr>
+          <w:rFonts w:eastAsia="Times New Roman"/>
+          <w:i/>
+          <w:u w:val="single"/>
+        </w:rPr>
+        <w:t xml:space="preserve"> </w:t>
+      </w:r>
+      <w:r>
+        <w:rPr>
+          <w:rFonts w:eastAsia="Times New Roman"/>
+          <w:i/>
+          <w:u w:val="single"/>
+        </w:rPr>
+        <w:t>Creating Package Navigation</w:t>
+      </w:r>
+    </w:p>
+    <w:p>
+      <w:pPr>
+        <w:pStyle w:val="NoSpacing"/>
+      </w:pPr>
+    </w:p>
+    <w:p>
+      <w:pPr>
+        <w:pStyle w:val="NoSpacing"/>
+      </w:pPr>
+    </w:p>
+    <w:p>
+      <w:pPr>
+        <w:pStyle w:val="NoSpacing"/>
+      </w:pPr>
+      <w:r>
+        <w:t>Once when under repository window, click on the plus symbol to add a new package.</w:t>
+      </w:r>
+    </w:p>
+    <w:p>
+      <w:pPr>
+        <w:pStyle w:val="NoSpacing"/>
+      </w:pPr>
+    </w:p>
+    <w:p>
+      <w:pPr>
+        <w:pStyle w:val="NoSpacing"/>
+      </w:pPr>
+    </w:p>
+    <w:p>
+      <w:pPr>
+        <w:pStyle w:val="NoSpacing"/>
+      </w:pPr>
+    </w:p>
+    <w:p>
+      <w:pPr>
+        <w:pStyle w:val="NoSpacing"/>
+      </w:pPr>
+    </w:p>
+    <w:p>
+      <w:pPr>
+        <w:pStyle w:val="NoSpacing"/>
+      </w:pPr>
+    </w:p>
+    <w:p>
+      <w:pPr>
+        <w:pStyle w:val="NoSpacing"/>
+      </w:pPr>
+    </w:p>
+    <w:p>
+      <w:pPr>
+        <w:pStyle w:val="NoSpacing"/>
+      </w:pPr>
+    </w:p>
+    <w:p>
+      <w:pPr>
+        <w:pStyle w:val="NoSpacing"/>
+      </w:pPr>
+    </w:p>
+    <w:p>
+      <w:pPr>
+        <w:pStyle w:val="NoSpacing"/>
+      </w:pPr>
+    </w:p>
+    <w:p>
+      <w:pPr>
+        <w:pStyle w:val="NoSpacing"/>
+      </w:pPr>
+    </w:p>
+    <w:p>
+      <w:pPr>
+        <w:pStyle w:val="NoSpacing"/>
+        <w:jc w:val="center"/>
+      </w:pPr>
+      <w:r>
+        <w:rPr>
+          <w:noProof/>
+        </w:rPr>
+        <w:drawing>
+          <wp:inline distT="0" distB="0" distL="0" distR="0">
+            <wp:extent cx="5943600" cy="3893820"/>
+            <wp:effectExtent l="19050" t="19050" r="19050" b="11430"/>
+            <wp:docPr id="17" name="Picture 17"/>
+            <wp:cNvGraphicFramePr>
+              <a:graphicFrameLocks xmlns:a="http://schemas.openxmlformats.org/drawingml/2006/main" noChangeAspect="1"/>
+            </wp:cNvGraphicFramePr>
+            <a:graphic xmlns:a="http://schemas.openxmlformats.org/drawingml/2006/main">
+              <a:graphicData uri="http://schemas.openxmlformats.org/drawingml/2006/picture">
+                <pic:pic xmlns:pic="http://schemas.openxmlformats.org/drawingml/2006/picture">
+                  <pic:nvPicPr>
+                    <pic:cNvPr id="0" name="DNIF_Create_Package.PNG"/>
+                    <pic:cNvPicPr/>
+                  </pic:nvPicPr>
+                  <pic:blipFill>
+                    <a:blip r:embed="rId35">
+                      <a:extLst>
+                        <a:ext uri="{28A0092B-C50C-407E-A947-70E740481C1C}">
+                          <a14:useLocalDpi xmlns:a14="http://schemas.microsoft.com/office/drawing/2010/main" val="0"/>
+                        </a:ext>
+                      </a:extLst>
+                    </a:blip>
+                    <a:stretch>
+                      <a:fillRect/>
+                    </a:stretch>
+                  </pic:blipFill>
+                  <pic:spPr>
+                    <a:xfrm>
+                      <a:off x="0" y="0"/>
+                      <a:ext cx="5943600" cy="3893820"/>
+                    </a:xfrm>
+                    <a:prstGeom prst="rect">
+                      <a:avLst/>
+                    </a:prstGeom>
+                    <a:ln>
+                      <a:solidFill>
+                        <a:schemeClr val="tx1"/>
+                      </a:solidFill>
+                    </a:ln>
+                  </pic:spPr>
+                </pic:pic>
+              </a:graphicData>
+            </a:graphic>
+          </wp:inline>
+        </w:drawing>
+      </w:r>
+    </w:p>
+    <w:p>
+      <w:pPr>
+        <w:pStyle w:val="NoSpacing"/>
+        <w:jc w:val="center"/>
+      </w:pPr>
+      <w:r>
+        <w:rPr>
+          <w:rFonts w:eastAsia="Times New Roman"/>
+          <w:i/>
+          <w:u w:val="single"/>
+        </w:rPr>
+        <w:t xml:space="preserve">Fig </w:t>
+      </w:r>
+      <w:r>
+        <w:rPr>
+          <w:rFonts w:eastAsia="Times New Roman"/>
+          <w:i/>
+          <w:u w:val="single"/>
+        </w:rPr>
+        <w:t>16: Package Creation</w:t>
+      </w:r>
+    </w:p>
+    <w:p>
+      <w:pPr>
+        <w:pStyle w:val="NoSpacing"/>
+      </w:pPr>
+    </w:p>
+    <w:p>
+      <w:pPr>
+        <w:pStyle w:val="NoSpacing"/>
+        <w:jc w:val="center"/>
+      </w:pPr>
+      <w:r>
+        <w:rPr>
+          <w:noProof/>
+        </w:rPr>
+        <w:drawing>
+          <wp:inline distT="0" distB="0" distL="0" distR="0">
+            <wp:extent cx="5943600" cy="3364230"/>
+            <wp:effectExtent l="19050" t="19050" r="19050" b="26670"/>
+            <wp:docPr id="19" name="Picture 19"/>
+            <wp:cNvGraphicFramePr>
+              <a:graphicFrameLocks xmlns:a="http://schemas.openxmlformats.org/drawingml/2006/main" noChangeAspect="1"/>
+            </wp:cNvGraphicFramePr>
+            <a:graphic xmlns:a="http://schemas.openxmlformats.org/drawingml/2006/main">
+              <a:graphicData uri="http://schemas.openxmlformats.org/drawingml/2006/picture">
+                <pic:pic xmlns:pic="http://schemas.openxmlformats.org/drawingml/2006/picture">
+                  <pic:nvPicPr>
+                    <pic:cNvPr id="0" name="DNIF_Package_Created.PNG"/>
+                    <pic:cNvPicPr/>
+                  </pic:nvPicPr>
+                  <pic:blipFill>
+                    <a:blip r:embed="rId36">
+                      <a:extLst>
+                        <a:ext uri="{28A0092B-C50C-407E-A947-70E740481C1C}">
+                          <a14:useLocalDpi xmlns:a14="http://schemas.microsoft.com/office/drawing/2010/main" val="0"/>
+                        </a:ext>
+                      </a:extLst>
+                    </a:blip>
+                    <a:stretch>
+                      <a:fillRect/>
+                    </a:stretch>
+                  </pic:blipFill>
+                  <pic:spPr>
+                    <a:xfrm>
+                      <a:off x="0" y="0"/>
+                      <a:ext cx="5943600" cy="3364230"/>
+                    </a:xfrm>
+                    <a:prstGeom prst="rect">
+                      <a:avLst/>
+                    </a:prstGeom>
+                    <a:ln>
+                      <a:solidFill>
+                        <a:schemeClr val="tx1"/>
+                      </a:solidFill>
+                    </a:ln>
+                  </pic:spPr>
+                </pic:pic>
+              </a:graphicData>
+            </a:graphic>
+          </wp:inline>
+        </w:drawing>
+      </w:r>
+    </w:p>
+    <w:p>
+      <w:pPr>
+        <w:pStyle w:val="NoSpacing"/>
+        <w:jc w:val="center"/>
+      </w:pPr>
+      <w:r>
+        <w:rPr>
+          <w:rFonts w:eastAsia="Times New Roman"/>
+          <w:i/>
+          <w:u w:val="single"/>
+        </w:rPr>
+        <w:t xml:space="preserve">Fig </w:t>
+      </w:r>
+      <w:r>
+        <w:rPr>
+          <w:rFonts w:eastAsia="Times New Roman"/>
+          <w:i/>
+          <w:u w:val="single"/>
+        </w:rPr>
+        <w:t>17: Package Created</w:t>
+      </w:r>
     </w:p>
     <w:p>
       <w:pPr>
@@ -2927,11 +4146,309 @@
       <w:pPr>
         <w:pStyle w:val="Heading2"/>
       </w:pPr>
-      <w:bookmarkStart w:id="8" w:name="_Toc514781748"/>
+      <w:bookmarkStart w:id="8" w:name="_Toc514973750"/>
       <w:r>
         <w:t>Creating Widget(s)</w:t>
       </w:r>
       <w:bookmarkEnd w:id="8"/>
+    </w:p>
+    <w:p>
+      <w:pPr>
+        <w:pStyle w:val="NoSpacing"/>
+      </w:pPr>
+    </w:p>
+    <w:p>
+      <w:pPr>
+        <w:pStyle w:val="NoSpacing"/>
+      </w:pPr>
+      <w:r>
+        <w:t>To create a widget, we first write a meaningful query which can then be visually addressed in a widget.</w:t>
+      </w:r>
+    </w:p>
+    <w:p>
+      <w:pPr>
+        <w:pStyle w:val="NoSpacing"/>
+      </w:pPr>
+    </w:p>
+    <w:p>
+      <w:pPr>
+        <w:pStyle w:val="NoSpacing"/>
+        <w:jc w:val="center"/>
+      </w:pPr>
+      <w:r>
+        <w:rPr>
+          <w:noProof/>
+        </w:rPr>
+        <w:drawing>
+          <wp:inline distT="0" distB="0" distL="0" distR="0">
+            <wp:extent cx="6324600" cy="4438650"/>
+            <wp:effectExtent l="19050" t="19050" r="19050" b="19050"/>
+            <wp:docPr id="20" name="Picture 20"/>
+            <wp:cNvGraphicFramePr>
+              <a:graphicFrameLocks xmlns:a="http://schemas.openxmlformats.org/drawingml/2006/main" noChangeAspect="1"/>
+            </wp:cNvGraphicFramePr>
+            <a:graphic xmlns:a="http://schemas.openxmlformats.org/drawingml/2006/main">
+              <a:graphicData uri="http://schemas.openxmlformats.org/drawingml/2006/picture">
+                <pic:pic xmlns:pic="http://schemas.openxmlformats.org/drawingml/2006/picture">
+                  <pic:nvPicPr>
+                    <pic:cNvPr id="0" name="DNIF_Widget_Query.PNG"/>
+                    <pic:cNvPicPr/>
+                  </pic:nvPicPr>
+                  <pic:blipFill>
+                    <a:blip r:embed="rId37">
+                      <a:extLst>
+                        <a:ext uri="{28A0092B-C50C-407E-A947-70E740481C1C}">
+                          <a14:useLocalDpi xmlns:a14="http://schemas.microsoft.com/office/drawing/2010/main" val="0"/>
+                        </a:ext>
+                      </a:extLst>
+                    </a:blip>
+                    <a:stretch>
+                      <a:fillRect/>
+                    </a:stretch>
+                  </pic:blipFill>
+                  <pic:spPr>
+                    <a:xfrm>
+                      <a:off x="0" y="0"/>
+                      <a:ext cx="6324600" cy="4438650"/>
+                    </a:xfrm>
+                    <a:prstGeom prst="rect">
+                      <a:avLst/>
+                    </a:prstGeom>
+                    <a:ln>
+                      <a:solidFill>
+                        <a:schemeClr val="tx1"/>
+                      </a:solidFill>
+                    </a:ln>
+                  </pic:spPr>
+                </pic:pic>
+              </a:graphicData>
+            </a:graphic>
+          </wp:inline>
+        </w:drawing>
+      </w:r>
+    </w:p>
+    <w:p>
+      <w:pPr>
+        <w:pStyle w:val="NoSpacing"/>
+        <w:jc w:val="center"/>
+      </w:pPr>
+      <w:r>
+        <w:rPr>
+          <w:rFonts w:eastAsia="Times New Roman"/>
+          <w:i/>
+          <w:u w:val="single"/>
+        </w:rPr>
+        <w:t xml:space="preserve">Fig </w:t>
+      </w:r>
+      <w:r>
+        <w:rPr>
+          <w:rFonts w:eastAsia="Times New Roman"/>
+          <w:i/>
+          <w:u w:val="single"/>
+        </w:rPr>
+        <w:t>18: Creating Widget - Navigation</w:t>
+      </w:r>
+    </w:p>
+    <w:p>
+      <w:pPr>
+        <w:pStyle w:val="NoSpacing"/>
+      </w:pPr>
+    </w:p>
+    <w:p>
+      <w:pPr>
+        <w:pStyle w:val="NoSpacing"/>
+        <w:jc w:val="center"/>
+      </w:pPr>
+      <w:r>
+        <w:rPr>
+          <w:noProof/>
+        </w:rPr>
+        <w:lastRenderedPageBreak/>
+        <w:drawing>
+          <wp:inline distT="0" distB="0" distL="0" distR="0">
+            <wp:extent cx="6096000" cy="4399905"/>
+            <wp:effectExtent l="19050" t="19050" r="19050" b="20320"/>
+            <wp:docPr id="21" name="Picture 21"/>
+            <wp:cNvGraphicFramePr>
+              <a:graphicFrameLocks xmlns:a="http://schemas.openxmlformats.org/drawingml/2006/main" noChangeAspect="1"/>
+            </wp:cNvGraphicFramePr>
+            <a:graphic xmlns:a="http://schemas.openxmlformats.org/drawingml/2006/main">
+              <a:graphicData uri="http://schemas.openxmlformats.org/drawingml/2006/picture">
+                <pic:pic xmlns:pic="http://schemas.openxmlformats.org/drawingml/2006/picture">
+                  <pic:nvPicPr>
+                    <pic:cNvPr id="0" name="DNIF_Create_Widget.PNG"/>
+                    <pic:cNvPicPr/>
+                  </pic:nvPicPr>
+                  <pic:blipFill>
+                    <a:blip r:embed="rId38">
+                      <a:extLst>
+                        <a:ext uri="{28A0092B-C50C-407E-A947-70E740481C1C}">
+                          <a14:useLocalDpi xmlns:a14="http://schemas.microsoft.com/office/drawing/2010/main" val="0"/>
+                        </a:ext>
+                      </a:extLst>
+                    </a:blip>
+                    <a:stretch>
+                      <a:fillRect/>
+                    </a:stretch>
+                  </pic:blipFill>
+                  <pic:spPr>
+                    <a:xfrm>
+                      <a:off x="0" y="0"/>
+                      <a:ext cx="6105785" cy="4406967"/>
+                    </a:xfrm>
+                    <a:prstGeom prst="rect">
+                      <a:avLst/>
+                    </a:prstGeom>
+                    <a:ln>
+                      <a:solidFill>
+                        <a:schemeClr val="tx1"/>
+                      </a:solidFill>
+                    </a:ln>
+                  </pic:spPr>
+                </pic:pic>
+              </a:graphicData>
+            </a:graphic>
+          </wp:inline>
+        </w:drawing>
+      </w:r>
+    </w:p>
+    <w:p>
+      <w:pPr>
+        <w:pStyle w:val="NoSpacing"/>
+        <w:jc w:val="center"/>
+      </w:pPr>
+      <w:r>
+        <w:rPr>
+          <w:rFonts w:eastAsia="Times New Roman"/>
+          <w:i/>
+          <w:u w:val="single"/>
+        </w:rPr>
+        <w:t xml:space="preserve">Fig </w:t>
+      </w:r>
+      <w:r>
+        <w:rPr>
+          <w:rFonts w:eastAsia="Times New Roman"/>
+          <w:i/>
+          <w:u w:val="single"/>
+        </w:rPr>
+        <w:t>19</w:t>
+      </w:r>
+      <w:r>
+        <w:rPr>
+          <w:rFonts w:eastAsia="Times New Roman"/>
+          <w:i/>
+          <w:u w:val="single"/>
+        </w:rPr>
+        <w:t xml:space="preserve">: </w:t>
+      </w:r>
+      <w:r>
+        <w:rPr>
+          <w:rFonts w:eastAsia="Times New Roman"/>
+          <w:i/>
+          <w:u w:val="single"/>
+        </w:rPr>
+        <w:t>Widget Information</w:t>
+      </w:r>
+    </w:p>
+    <w:p>
+      <w:pPr>
+        <w:pStyle w:val="NoSpacing"/>
+      </w:pPr>
+    </w:p>
+    <w:p>
+      <w:pPr>
+        <w:pStyle w:val="NoSpacing"/>
+      </w:pPr>
+    </w:p>
+    <w:p>
+      <w:pPr>
+        <w:pStyle w:val="NoSpacing"/>
+      </w:pPr>
+    </w:p>
+    <w:p>
+      <w:pPr>
+        <w:pStyle w:val="NoSpacing"/>
+      </w:pPr>
+    </w:p>
+    <w:p>
+      <w:pPr>
+        <w:pStyle w:val="NoSpacing"/>
+      </w:pPr>
+    </w:p>
+    <w:p>
+      <w:pPr>
+        <w:pStyle w:val="NoSpacing"/>
+      </w:pPr>
+    </w:p>
+    <w:p>
+      <w:pPr>
+        <w:pStyle w:val="NoSpacing"/>
+      </w:pPr>
+    </w:p>
+    <w:p>
+      <w:pPr>
+        <w:pStyle w:val="NoSpacing"/>
+      </w:pPr>
+    </w:p>
+    <w:p>
+      <w:pPr>
+        <w:pStyle w:val="NoSpacing"/>
+      </w:pPr>
+    </w:p>
+    <w:p>
+      <w:pPr>
+        <w:pStyle w:val="NoSpacing"/>
+      </w:pPr>
+    </w:p>
+    <w:p>
+      <w:pPr>
+        <w:pStyle w:val="NoSpacing"/>
+      </w:pPr>
+    </w:p>
+    <w:p>
+      <w:pPr>
+        <w:pStyle w:val="NoSpacing"/>
+      </w:pPr>
+    </w:p>
+    <w:p>
+      <w:pPr>
+        <w:pStyle w:val="NoSpacing"/>
+      </w:pPr>
+    </w:p>
+    <w:p>
+      <w:pPr>
+        <w:pStyle w:val="NoSpacing"/>
+      </w:pPr>
+    </w:p>
+    <w:p>
+      <w:pPr>
+        <w:pStyle w:val="NoSpacing"/>
+      </w:pPr>
+    </w:p>
+    <w:p>
+      <w:pPr>
+        <w:pStyle w:val="NoSpacing"/>
+      </w:pPr>
+    </w:p>
+    <w:p>
+      <w:pPr>
+        <w:pStyle w:val="NoSpacing"/>
+      </w:pPr>
+    </w:p>
+    <w:p>
+      <w:pPr>
+        <w:pStyle w:val="NoSpacing"/>
+      </w:pPr>
+    </w:p>
+    <w:p>
+      <w:pPr>
+        <w:pStyle w:val="NoSpacing"/>
+      </w:pPr>
+    </w:p>
+    <w:p>
+      <w:pPr>
+        <w:pStyle w:val="NoSpacing"/>
+      </w:pPr>
     </w:p>
     <w:p>
       <w:pPr>
@@ -2970,21 +4487,598 @@
       <w:pPr>
         <w:pStyle w:val="Heading2"/>
       </w:pPr>
-      <w:bookmarkStart w:id="9" w:name="_Toc514781749"/>
+      <w:bookmarkStart w:id="9" w:name="_Toc514973751"/>
       <w:r>
         <w:t>Creating Dashboard</w:t>
       </w:r>
       <w:bookmarkEnd w:id="9"/>
     </w:p>
     <w:p>
-      <w:pPr>
-        <w:pStyle w:val="NoSpacing"/>
-      </w:pPr>
-    </w:p>
-    <w:p>
-      <w:pPr>
-        <w:pStyle w:val="NoSpacing"/>
-      </w:pPr>
+      <w:r>
+        <w:tab/>
+        <w:t xml:space="preserve">To use widgets, that are to showcase, we will need to put it on a dashboard. But before that we need a dashboard. So we create one, under the “Dashboard” tab. </w:t>
+      </w:r>
+    </w:p>
+    <w:p>
+      <w:pPr>
+        <w:pStyle w:val="NoSpacing"/>
+        <w:jc w:val="center"/>
+      </w:pPr>
+      <w:r>
+        <w:rPr>
+          <w:noProof/>
+        </w:rPr>
+        <w:drawing>
+          <wp:inline distT="0" distB="0" distL="0" distR="0">
+            <wp:extent cx="5943600" cy="3457575"/>
+            <wp:effectExtent l="19050" t="19050" r="19050" b="28575"/>
+            <wp:docPr id="22" name="Picture 22"/>
+            <wp:cNvGraphicFramePr>
+              <a:graphicFrameLocks xmlns:a="http://schemas.openxmlformats.org/drawingml/2006/main" noChangeAspect="1"/>
+            </wp:cNvGraphicFramePr>
+            <a:graphic xmlns:a="http://schemas.openxmlformats.org/drawingml/2006/main">
+              <a:graphicData uri="http://schemas.openxmlformats.org/drawingml/2006/picture">
+                <pic:pic xmlns:pic="http://schemas.openxmlformats.org/drawingml/2006/picture">
+                  <pic:nvPicPr>
+                    <pic:cNvPr id="0" name="DNIF_Dashboard_PlusSymbol.PNG"/>
+                    <pic:cNvPicPr/>
+                  </pic:nvPicPr>
+                  <pic:blipFill>
+                    <a:blip r:embed="rId39">
+                      <a:extLst>
+                        <a:ext uri="{28A0092B-C50C-407E-A947-70E740481C1C}">
+                          <a14:useLocalDpi xmlns:a14="http://schemas.microsoft.com/office/drawing/2010/main" val="0"/>
+                        </a:ext>
+                      </a:extLst>
+                    </a:blip>
+                    <a:stretch>
+                      <a:fillRect/>
+                    </a:stretch>
+                  </pic:blipFill>
+                  <pic:spPr>
+                    <a:xfrm>
+                      <a:off x="0" y="0"/>
+                      <a:ext cx="5943600" cy="3457575"/>
+                    </a:xfrm>
+                    <a:prstGeom prst="rect">
+                      <a:avLst/>
+                    </a:prstGeom>
+                    <a:ln>
+                      <a:solidFill>
+                        <a:schemeClr val="tx1"/>
+                      </a:solidFill>
+                    </a:ln>
+                  </pic:spPr>
+                </pic:pic>
+              </a:graphicData>
+            </a:graphic>
+          </wp:inline>
+        </w:drawing>
+      </w:r>
+    </w:p>
+    <w:p>
+      <w:pPr>
+        <w:pStyle w:val="NoSpacing"/>
+        <w:jc w:val="center"/>
+      </w:pPr>
+      <w:r>
+        <w:rPr>
+          <w:rFonts w:eastAsia="Times New Roman"/>
+          <w:i/>
+          <w:u w:val="single"/>
+        </w:rPr>
+        <w:t xml:space="preserve">Fig </w:t>
+      </w:r>
+      <w:r>
+        <w:rPr>
+          <w:rFonts w:eastAsia="Times New Roman"/>
+          <w:i/>
+          <w:u w:val="single"/>
+        </w:rPr>
+        <w:t>20: Adding a Dashboard</w:t>
+      </w:r>
+    </w:p>
+    <w:p>
+      <w:pPr>
+        <w:pStyle w:val="NoSpacing"/>
+      </w:pPr>
+    </w:p>
+    <w:p>
+      <w:pPr>
+        <w:pStyle w:val="NoSpacing"/>
+        <w:jc w:val="center"/>
+      </w:pPr>
+      <w:r>
+        <w:rPr>
+          <w:noProof/>
+        </w:rPr>
+        <w:drawing>
+          <wp:inline distT="0" distB="0" distL="0" distR="0">
+            <wp:extent cx="5943600" cy="2533650"/>
+            <wp:effectExtent l="19050" t="19050" r="19050" b="19050"/>
+            <wp:docPr id="23" name="Picture 23"/>
+            <wp:cNvGraphicFramePr>
+              <a:graphicFrameLocks xmlns:a="http://schemas.openxmlformats.org/drawingml/2006/main" noChangeAspect="1"/>
+            </wp:cNvGraphicFramePr>
+            <a:graphic xmlns:a="http://schemas.openxmlformats.org/drawingml/2006/main">
+              <a:graphicData uri="http://schemas.openxmlformats.org/drawingml/2006/picture">
+                <pic:pic xmlns:pic="http://schemas.openxmlformats.org/drawingml/2006/picture">
+                  <pic:nvPicPr>
+                    <pic:cNvPr id="0" name="DNIF_Create_Dashboard.PNG"/>
+                    <pic:cNvPicPr/>
+                  </pic:nvPicPr>
+                  <pic:blipFill>
+                    <a:blip r:embed="rId40">
+                      <a:extLst>
+                        <a:ext uri="{28A0092B-C50C-407E-A947-70E740481C1C}">
+                          <a14:useLocalDpi xmlns:a14="http://schemas.microsoft.com/office/drawing/2010/main" val="0"/>
+                        </a:ext>
+                      </a:extLst>
+                    </a:blip>
+                    <a:stretch>
+                      <a:fillRect/>
+                    </a:stretch>
+                  </pic:blipFill>
+                  <pic:spPr>
+                    <a:xfrm>
+                      <a:off x="0" y="0"/>
+                      <a:ext cx="5943600" cy="2533650"/>
+                    </a:xfrm>
+                    <a:prstGeom prst="rect">
+                      <a:avLst/>
+                    </a:prstGeom>
+                    <a:ln>
+                      <a:solidFill>
+                        <a:schemeClr val="tx1"/>
+                      </a:solidFill>
+                    </a:ln>
+                  </pic:spPr>
+                </pic:pic>
+              </a:graphicData>
+            </a:graphic>
+          </wp:inline>
+        </w:drawing>
+      </w:r>
+    </w:p>
+    <w:p>
+      <w:pPr>
+        <w:pStyle w:val="NoSpacing"/>
+        <w:jc w:val="center"/>
+      </w:pPr>
+      <w:r>
+        <w:rPr>
+          <w:rFonts w:eastAsia="Times New Roman"/>
+          <w:i/>
+          <w:u w:val="single"/>
+        </w:rPr>
+        <w:t xml:space="preserve">Fig </w:t>
+      </w:r>
+      <w:r>
+        <w:rPr>
+          <w:rFonts w:eastAsia="Times New Roman"/>
+          <w:i/>
+          <w:u w:val="single"/>
+        </w:rPr>
+        <w:t>21: Creating Dashboard</w:t>
+      </w:r>
+    </w:p>
+    <w:p>
+      <w:pPr>
+        <w:pStyle w:val="NoSpacing"/>
+      </w:pPr>
+    </w:p>
+    <w:p>
+      <w:pPr>
+        <w:pStyle w:val="NoSpacing"/>
+      </w:pPr>
+    </w:p>
+    <w:p>
+      <w:pPr>
+        <w:pStyle w:val="NoSpacing"/>
+      </w:pPr>
+      <w:r>
+        <w:lastRenderedPageBreak/>
+        <w:t>Now that our dashboard is created let us put that widget we created earlier.</w:t>
+      </w:r>
+    </w:p>
+    <w:p>
+      <w:pPr>
+        <w:pStyle w:val="NoSpacing"/>
+      </w:pPr>
+    </w:p>
+    <w:p>
+      <w:pPr>
+        <w:pStyle w:val="NoSpacing"/>
+        <w:jc w:val="center"/>
+      </w:pPr>
+      <w:r>
+        <w:rPr>
+          <w:noProof/>
+        </w:rPr>
+        <w:drawing>
+          <wp:inline distT="0" distB="0" distL="0" distR="0">
+            <wp:extent cx="5943600" cy="3073400"/>
+            <wp:effectExtent l="19050" t="19050" r="19050" b="12700"/>
+            <wp:docPr id="24" name="Picture 24"/>
+            <wp:cNvGraphicFramePr>
+              <a:graphicFrameLocks xmlns:a="http://schemas.openxmlformats.org/drawingml/2006/main" noChangeAspect="1"/>
+            </wp:cNvGraphicFramePr>
+            <a:graphic xmlns:a="http://schemas.openxmlformats.org/drawingml/2006/main">
+              <a:graphicData uri="http://schemas.openxmlformats.org/drawingml/2006/picture">
+                <pic:pic xmlns:pic="http://schemas.openxmlformats.org/drawingml/2006/picture">
+                  <pic:nvPicPr>
+                    <pic:cNvPr id="0" name="DNIF_Select_Dashboard.PNG"/>
+                    <pic:cNvPicPr/>
+                  </pic:nvPicPr>
+                  <pic:blipFill>
+                    <a:blip r:embed="rId41">
+                      <a:extLst>
+                        <a:ext uri="{28A0092B-C50C-407E-A947-70E740481C1C}">
+                          <a14:useLocalDpi xmlns:a14="http://schemas.microsoft.com/office/drawing/2010/main" val="0"/>
+                        </a:ext>
+                      </a:extLst>
+                    </a:blip>
+                    <a:stretch>
+                      <a:fillRect/>
+                    </a:stretch>
+                  </pic:blipFill>
+                  <pic:spPr>
+                    <a:xfrm>
+                      <a:off x="0" y="0"/>
+                      <a:ext cx="5943600" cy="3073400"/>
+                    </a:xfrm>
+                    <a:prstGeom prst="rect">
+                      <a:avLst/>
+                    </a:prstGeom>
+                    <a:ln>
+                      <a:solidFill>
+                        <a:schemeClr val="tx1"/>
+                      </a:solidFill>
+                    </a:ln>
+                  </pic:spPr>
+                </pic:pic>
+              </a:graphicData>
+            </a:graphic>
+          </wp:inline>
+        </w:drawing>
+      </w:r>
+    </w:p>
+    <w:p>
+      <w:pPr>
+        <w:pStyle w:val="NoSpacing"/>
+        <w:jc w:val="center"/>
+      </w:pPr>
+      <w:r>
+        <w:rPr>
+          <w:rFonts w:eastAsia="Times New Roman"/>
+          <w:i/>
+          <w:u w:val="single"/>
+        </w:rPr>
+        <w:t xml:space="preserve">Fig </w:t>
+      </w:r>
+      <w:r>
+        <w:rPr>
+          <w:rFonts w:eastAsia="Times New Roman"/>
+          <w:i/>
+          <w:u w:val="single"/>
+        </w:rPr>
+        <w:t>22: Our Dashboard</w:t>
+      </w:r>
+    </w:p>
+    <w:p>
+      <w:pPr>
+        <w:pStyle w:val="NoSpacing"/>
+      </w:pPr>
+    </w:p>
+    <w:p>
+      <w:pPr>
+        <w:pStyle w:val="NoSpacing"/>
+        <w:jc w:val="center"/>
+      </w:pPr>
+      <w:r>
+        <w:rPr>
+          <w:noProof/>
+        </w:rPr>
+        <w:drawing>
+          <wp:inline distT="0" distB="0" distL="0" distR="0">
+            <wp:extent cx="5943600" cy="3200400"/>
+            <wp:effectExtent l="19050" t="19050" r="19050" b="19050"/>
+            <wp:docPr id="25" name="Picture 25"/>
+            <wp:cNvGraphicFramePr>
+              <a:graphicFrameLocks xmlns:a="http://schemas.openxmlformats.org/drawingml/2006/main" noChangeAspect="1"/>
+            </wp:cNvGraphicFramePr>
+            <a:graphic xmlns:a="http://schemas.openxmlformats.org/drawingml/2006/main">
+              <a:graphicData uri="http://schemas.openxmlformats.org/drawingml/2006/picture">
+                <pic:pic xmlns:pic="http://schemas.openxmlformats.org/drawingml/2006/picture">
+                  <pic:nvPicPr>
+                    <pic:cNvPr id="0" name="DNIF_WidgetAdd.PNG"/>
+                    <pic:cNvPicPr/>
+                  </pic:nvPicPr>
+                  <pic:blipFill>
+                    <a:blip r:embed="rId42">
+                      <a:extLst>
+                        <a:ext uri="{28A0092B-C50C-407E-A947-70E740481C1C}">
+                          <a14:useLocalDpi xmlns:a14="http://schemas.microsoft.com/office/drawing/2010/main" val="0"/>
+                        </a:ext>
+                      </a:extLst>
+                    </a:blip>
+                    <a:stretch>
+                      <a:fillRect/>
+                    </a:stretch>
+                  </pic:blipFill>
+                  <pic:spPr>
+                    <a:xfrm>
+                      <a:off x="0" y="0"/>
+                      <a:ext cx="5943600" cy="3200400"/>
+                    </a:xfrm>
+                    <a:prstGeom prst="rect">
+                      <a:avLst/>
+                    </a:prstGeom>
+                    <a:ln>
+                      <a:solidFill>
+                        <a:schemeClr val="tx1"/>
+                      </a:solidFill>
+                    </a:ln>
+                  </pic:spPr>
+                </pic:pic>
+              </a:graphicData>
+            </a:graphic>
+          </wp:inline>
+        </w:drawing>
+      </w:r>
+    </w:p>
+    <w:p>
+      <w:pPr>
+        <w:pStyle w:val="NoSpacing"/>
+        <w:jc w:val="center"/>
+      </w:pPr>
+      <w:r>
+        <w:rPr>
+          <w:rFonts w:eastAsia="Times New Roman"/>
+          <w:i/>
+          <w:u w:val="single"/>
+        </w:rPr>
+        <w:t xml:space="preserve">Fig </w:t>
+      </w:r>
+      <w:r>
+        <w:rPr>
+          <w:rFonts w:eastAsia="Times New Roman"/>
+          <w:i/>
+          <w:u w:val="single"/>
+        </w:rPr>
+        <w:t>23: Adding Widgets to Dashboard</w:t>
+      </w:r>
+    </w:p>
+    <w:p>
+      <w:pPr>
+        <w:pStyle w:val="NoSpacing"/>
+      </w:pPr>
+    </w:p>
+    <w:p>
+      <w:pPr>
+        <w:pStyle w:val="NoSpacing"/>
+      </w:pPr>
+    </w:p>
+    <w:p>
+      <w:pPr>
+        <w:pStyle w:val="NoSpacing"/>
+      </w:pPr>
+    </w:p>
+    <w:p>
+      <w:pPr>
+        <w:pStyle w:val="NoSpacing"/>
+      </w:pPr>
+    </w:p>
+    <w:p>
+      <w:pPr>
+        <w:pStyle w:val="NoSpacing"/>
+      </w:pPr>
+    </w:p>
+    <w:p>
+      <w:pPr>
+        <w:pStyle w:val="NoSpacing"/>
+      </w:pPr>
+    </w:p>
+    <w:p>
+      <w:pPr>
+        <w:pStyle w:val="NoSpacing"/>
+      </w:pPr>
+    </w:p>
+    <w:p>
+      <w:pPr>
+        <w:pStyle w:val="NoSpacing"/>
+        <w:jc w:val="center"/>
+      </w:pPr>
+      <w:r>
+        <w:rPr>
+          <w:noProof/>
+        </w:rPr>
+        <w:drawing>
+          <wp:inline distT="0" distB="0" distL="0" distR="0">
+            <wp:extent cx="4514850" cy="3248025"/>
+            <wp:effectExtent l="19050" t="19050" r="19050" b="28575"/>
+            <wp:docPr id="26" name="Picture 26"/>
+            <wp:cNvGraphicFramePr>
+              <a:graphicFrameLocks xmlns:a="http://schemas.openxmlformats.org/drawingml/2006/main" noChangeAspect="1"/>
+            </wp:cNvGraphicFramePr>
+            <a:graphic xmlns:a="http://schemas.openxmlformats.org/drawingml/2006/main">
+              <a:graphicData uri="http://schemas.openxmlformats.org/drawingml/2006/picture">
+                <pic:pic xmlns:pic="http://schemas.openxmlformats.org/drawingml/2006/picture">
+                  <pic:nvPicPr>
+                    <pic:cNvPr id="0" name="DNIF_Select_Widget.PNG"/>
+                    <pic:cNvPicPr/>
+                  </pic:nvPicPr>
+                  <pic:blipFill>
+                    <a:blip r:embed="rId43">
+                      <a:extLst>
+                        <a:ext uri="{28A0092B-C50C-407E-A947-70E740481C1C}">
+                          <a14:useLocalDpi xmlns:a14="http://schemas.microsoft.com/office/drawing/2010/main" val="0"/>
+                        </a:ext>
+                      </a:extLst>
+                    </a:blip>
+                    <a:stretch>
+                      <a:fillRect/>
+                    </a:stretch>
+                  </pic:blipFill>
+                  <pic:spPr>
+                    <a:xfrm>
+                      <a:off x="0" y="0"/>
+                      <a:ext cx="4515481" cy="3248479"/>
+                    </a:xfrm>
+                    <a:prstGeom prst="rect">
+                      <a:avLst/>
+                    </a:prstGeom>
+                    <a:ln>
+                      <a:solidFill>
+                        <a:schemeClr val="tx1"/>
+                      </a:solidFill>
+                    </a:ln>
+                  </pic:spPr>
+                </pic:pic>
+              </a:graphicData>
+            </a:graphic>
+          </wp:inline>
+        </w:drawing>
+      </w:r>
+    </w:p>
+    <w:p>
+      <w:pPr>
+        <w:pStyle w:val="NoSpacing"/>
+        <w:jc w:val="center"/>
+      </w:pPr>
+      <w:r>
+        <w:rPr>
+          <w:rFonts w:eastAsia="Times New Roman"/>
+          <w:i/>
+          <w:u w:val="single"/>
+        </w:rPr>
+        <w:t xml:space="preserve">Fig </w:t>
+      </w:r>
+      <w:r>
+        <w:rPr>
+          <w:rFonts w:eastAsia="Times New Roman"/>
+          <w:i/>
+          <w:u w:val="single"/>
+        </w:rPr>
+        <w:t>24: Widget to Dashboard Settings</w:t>
+      </w:r>
+    </w:p>
+    <w:p>
+      <w:pPr>
+        <w:pStyle w:val="NoSpacing"/>
+      </w:pPr>
+    </w:p>
+    <w:p>
+      <w:pPr>
+        <w:pStyle w:val="NoSpacing"/>
+      </w:pPr>
+    </w:p>
+    <w:p>
+      <w:pPr>
+        <w:pStyle w:val="NoSpacing"/>
+        <w:jc w:val="center"/>
+      </w:pPr>
+      <w:r>
+        <w:rPr>
+          <w:noProof/>
+        </w:rPr>
+        <w:drawing>
+          <wp:inline distT="0" distB="0" distL="0" distR="0">
+            <wp:extent cx="6115050" cy="3829050"/>
+            <wp:effectExtent l="19050" t="19050" r="19050" b="19050"/>
+            <wp:docPr id="27" name="Picture 27"/>
+            <wp:cNvGraphicFramePr>
+              <a:graphicFrameLocks xmlns:a="http://schemas.openxmlformats.org/drawingml/2006/main" noChangeAspect="1"/>
+            </wp:cNvGraphicFramePr>
+            <a:graphic xmlns:a="http://schemas.openxmlformats.org/drawingml/2006/main">
+              <a:graphicData uri="http://schemas.openxmlformats.org/drawingml/2006/picture">
+                <pic:pic xmlns:pic="http://schemas.openxmlformats.org/drawingml/2006/picture">
+                  <pic:nvPicPr>
+                    <pic:cNvPr id="0" name="DNIF_DashboardReady.PNG"/>
+                    <pic:cNvPicPr/>
+                  </pic:nvPicPr>
+                  <pic:blipFill>
+                    <a:blip r:embed="rId44">
+                      <a:extLst>
+                        <a:ext uri="{28A0092B-C50C-407E-A947-70E740481C1C}">
+                          <a14:useLocalDpi xmlns:a14="http://schemas.microsoft.com/office/drawing/2010/main" val="0"/>
+                        </a:ext>
+                      </a:extLst>
+                    </a:blip>
+                    <a:stretch>
+                      <a:fillRect/>
+                    </a:stretch>
+                  </pic:blipFill>
+                  <pic:spPr>
+                    <a:xfrm>
+                      <a:off x="0" y="0"/>
+                      <a:ext cx="6116541" cy="3829984"/>
+                    </a:xfrm>
+                    <a:prstGeom prst="rect">
+                      <a:avLst/>
+                    </a:prstGeom>
+                    <a:ln>
+                      <a:solidFill>
+                        <a:schemeClr val="tx1"/>
+                      </a:solidFill>
+                    </a:ln>
+                  </pic:spPr>
+                </pic:pic>
+              </a:graphicData>
+            </a:graphic>
+          </wp:inline>
+        </w:drawing>
+      </w:r>
+    </w:p>
+    <w:p>
+      <w:pPr>
+        <w:pStyle w:val="NoSpacing"/>
+        <w:jc w:val="center"/>
+      </w:pPr>
+      <w:r>
+        <w:rPr>
+          <w:rFonts w:eastAsia="Times New Roman"/>
+          <w:i/>
+          <w:u w:val="single"/>
+        </w:rPr>
+        <w:t xml:space="preserve">Fig </w:t>
+      </w:r>
+      <w:r>
+        <w:rPr>
+          <w:rFonts w:eastAsia="Times New Roman"/>
+          <w:i/>
+          <w:u w:val="single"/>
+        </w:rPr>
+        <w:t>25</w:t>
+      </w:r>
+      <w:r>
+        <w:rPr>
+          <w:rFonts w:eastAsia="Times New Roman"/>
+          <w:i/>
+          <w:u w:val="single"/>
+        </w:rPr>
+        <w:t xml:space="preserve">: </w:t>
+      </w:r>
+      <w:r>
+        <w:rPr>
+          <w:rFonts w:eastAsia="Times New Roman"/>
+          <w:i/>
+          <w:u w:val="single"/>
+        </w:rPr>
+        <w:t>Dashboard Created</w:t>
+      </w:r>
+    </w:p>
+    <w:p>
+      <w:pPr>
+        <w:pStyle w:val="NoSpacing"/>
+      </w:pPr>
+    </w:p>
+    <w:p>
+      <w:pPr>
+        <w:pStyle w:val="NoSpacing"/>
+      </w:pPr>
+      <w:bookmarkStart w:id="10" w:name="_GoBack"/>
+      <w:bookmarkEnd w:id="10"/>
     </w:p>
     <w:p>
       <w:pPr>
@@ -3013,11 +5107,52 @@
       <w:pPr>
         <w:pStyle w:val="Heading2"/>
       </w:pPr>
-      <w:bookmarkStart w:id="10" w:name="_Toc514781750"/>
+      <w:bookmarkStart w:id="11" w:name="_Toc514973752"/>
       <w:r>
         <w:t>Configuring SMTP for DNIF</w:t>
       </w:r>
-      <w:bookmarkEnd w:id="10"/>
+      <w:bookmarkEnd w:id="11"/>
+    </w:p>
+    <w:p>
+      <w:pPr>
+        <w:pStyle w:val="NoSpacing"/>
+      </w:pPr>
+      <w:r>
+        <w:tab/>
+        <w:t>Configuring SMTP is not a tricky thing at all. All you need to do is follow some simple steps which are documented separately under the “dnif/DigiVigi” repository. We’re not adding the document content here to avoid duplicity and avoid the already lengthy document.</w:t>
+      </w:r>
+    </w:p>
+    <w:p>
+      <w:pPr>
+        <w:pStyle w:val="NoSpacing"/>
+      </w:pPr>
+      <w:r>
+        <w:t xml:space="preserve"> </w:t>
+      </w:r>
+    </w:p>
+    <w:p>
+      <w:pPr>
+        <w:pStyle w:val="NoSpacing"/>
+      </w:pPr>
+      <w:r>
+        <w:t>Here’s the link to that document:</w:t>
+      </w:r>
+    </w:p>
+    <w:p>
+      <w:pPr>
+        <w:pStyle w:val="NoSpacing"/>
+      </w:pPr>
+      <w:hyperlink r:id="rId45" w:history="1">
+        <w:r>
+          <w:rPr>
+            <w:rStyle w:val="Hyperlink"/>
+          </w:rPr>
+          <w:t>https://github.com/dnif/DigiVigi/blob/master/Guiding_Documents/6_The_SMTP_Config_Guide.docx</w:t>
+        </w:r>
+      </w:hyperlink>
+      <w:r>
+        <w:t xml:space="preserve"> </w:t>
+      </w:r>
     </w:p>
     <w:p>
       <w:pPr>
@@ -3063,23 +5198,25 @@
       <w:pPr>
         <w:pStyle w:val="Heading2"/>
       </w:pPr>
-      <w:bookmarkStart w:id="11" w:name="_Toc514781751"/>
+      <w:bookmarkStart w:id="12" w:name="_Toc514973753"/>
       <w:r>
         <w:t>Creating Alert(s)</w:t>
       </w:r>
-      <w:bookmarkEnd w:id="11"/>
-    </w:p>
-    <w:p>
-      <w:pPr>
-        <w:pStyle w:val="NoSpacing"/>
-      </w:pPr>
-    </w:p>
-    <w:p>
-      <w:pPr>
-        <w:pStyle w:val="NoSpacing"/>
-      </w:pPr>
-      <w:bookmarkStart w:id="12" w:name="_GoBack"/>
       <w:bookmarkEnd w:id="12"/>
+    </w:p>
+    <w:p>
+      <w:pPr>
+        <w:pStyle w:val="NoSpacing"/>
+      </w:pPr>
+      <w:r>
+        <w:tab/>
+        <w:t>Creating alerts means you want notifications if certain business rule/ security rule is violated. And this can be done inside DNIF as well. This is possible only after SMTP is configured and run on DNIF, which is a one time thing.</w:t>
+      </w:r>
+    </w:p>
+    <w:p>
+      <w:pPr>
+        <w:pStyle w:val="NoSpacing"/>
+      </w:pPr>
     </w:p>
     <w:sectPr>
       <w:pgSz w:w="12240" w:h="15840"/>
@@ -6008,7 +8145,7 @@
 </file>
 
 <file path=customXml/itemProps1.xml><?xml version="1.0" encoding="utf-8"?>
-<ds:datastoreItem xmlns:ds="http://schemas.openxmlformats.org/officeDocument/2006/customXml" ds:itemID="{4C805449-6F80-4975-B15B-00292A0C22B8}">
+<ds:datastoreItem xmlns:ds="http://schemas.openxmlformats.org/officeDocument/2006/customXml" ds:itemID="{CECE4DD6-551B-42A8-91DF-8CB99A436254}">
   <ds:schemaRefs>
     <ds:schemaRef ds:uri="http://schemas.openxmlformats.org/officeDocument/2006/bibliography"/>
   </ds:schemaRefs>

</xml_diff>

<commit_message>
40 Screenshots. Complete Tutorial. 29 Page Document
</commit_message>
<xml_diff>
--- a/Process_1/P1_HowTo_WebScrapped_Data.docx
+++ b/Process_1/P1_HowTo_WebScrapped_Data.docx
@@ -131,7 +131,7 @@
           <w:r>
             <w:fldChar w:fldCharType="separate"/>
           </w:r>
-          <w:hyperlink w:anchor="_Toc514973742" w:history="1">
+          <w:hyperlink w:anchor="_Toc515204831" w:history="1">
             <w:r>
               <w:rPr>
                 <w:rStyle w:val="Hyperlink"/>
@@ -159,7 +159,7 @@
                 <w:noProof/>
                 <w:webHidden/>
               </w:rPr>
-              <w:instrText xml:space="preserve"> PAGEREF _Toc514973742 \h </w:instrText>
+              <w:instrText xml:space="preserve"> PAGEREF _Toc515204831 \h </w:instrText>
             </w:r>
             <w:r>
               <w:rPr>
@@ -201,7 +201,7 @@
               <w:noProof/>
             </w:rPr>
           </w:pPr>
-          <w:hyperlink w:anchor="_Toc514973743" w:history="1">
+          <w:hyperlink w:anchor="_Toc515204832" w:history="1">
             <w:r>
               <w:rPr>
                 <w:rStyle w:val="Hyperlink"/>
@@ -229,7 +229,7 @@
                 <w:noProof/>
                 <w:webHidden/>
               </w:rPr>
-              <w:instrText xml:space="preserve"> PAGEREF _Toc514973743 \h </w:instrText>
+              <w:instrText xml:space="preserve"> PAGEREF _Toc515204832 \h </w:instrText>
             </w:r>
             <w:r>
               <w:rPr>
@@ -271,7 +271,7 @@
               <w:noProof/>
             </w:rPr>
           </w:pPr>
-          <w:hyperlink w:anchor="_Toc514973744" w:history="1">
+          <w:hyperlink w:anchor="_Toc515204833" w:history="1">
             <w:r>
               <w:rPr>
                 <w:rStyle w:val="Hyperlink"/>
@@ -298,7 +298,7 @@
                 <w:noProof/>
                 <w:webHidden/>
               </w:rPr>
-              <w:instrText xml:space="preserve"> PAGEREF _Toc514973744 \h </w:instrText>
+              <w:instrText xml:space="preserve"> PAGEREF _Toc515204833 \h </w:instrText>
             </w:r>
             <w:r>
               <w:rPr>
@@ -340,7 +340,7 @@
               <w:noProof/>
             </w:rPr>
           </w:pPr>
-          <w:hyperlink w:anchor="_Toc514973745" w:history="1">
+          <w:hyperlink w:anchor="_Toc515204834" w:history="1">
             <w:r>
               <w:rPr>
                 <w:rStyle w:val="Hyperlink"/>
@@ -367,7 +367,7 @@
                 <w:noProof/>
                 <w:webHidden/>
               </w:rPr>
-              <w:instrText xml:space="preserve"> PAGEREF _Toc514973745 \h </w:instrText>
+              <w:instrText xml:space="preserve"> PAGEREF _Toc515204834 \h </w:instrText>
             </w:r>
             <w:r>
               <w:rPr>
@@ -409,7 +409,7 @@
               <w:noProof/>
             </w:rPr>
           </w:pPr>
-          <w:hyperlink w:anchor="_Toc514973746" w:history="1">
+          <w:hyperlink w:anchor="_Toc515204835" w:history="1">
             <w:r>
               <w:rPr>
                 <w:rStyle w:val="Hyperlink"/>
@@ -436,7 +436,7 @@
                 <w:noProof/>
                 <w:webHidden/>
               </w:rPr>
-              <w:instrText xml:space="preserve"> PAGEREF _Toc514973746 \h </w:instrText>
+              <w:instrText xml:space="preserve"> PAGEREF _Toc515204835 \h </w:instrText>
             </w:r>
             <w:r>
               <w:rPr>
@@ -478,7 +478,7 @@
               <w:noProof/>
             </w:rPr>
           </w:pPr>
-          <w:hyperlink w:anchor="_Toc514973747" w:history="1">
+          <w:hyperlink w:anchor="_Toc515204836" w:history="1">
             <w:r>
               <w:rPr>
                 <w:rStyle w:val="Hyperlink"/>
@@ -505,7 +505,7 @@
                 <w:noProof/>
                 <w:webHidden/>
               </w:rPr>
-              <w:instrText xml:space="preserve"> PAGEREF _Toc514973747 \h </w:instrText>
+              <w:instrText xml:space="preserve"> PAGEREF _Toc515204836 \h </w:instrText>
             </w:r>
             <w:r>
               <w:rPr>
@@ -547,7 +547,7 @@
               <w:noProof/>
             </w:rPr>
           </w:pPr>
-          <w:hyperlink w:anchor="_Toc514973748" w:history="1">
+          <w:hyperlink w:anchor="_Toc515204837" w:history="1">
             <w:r>
               <w:rPr>
                 <w:rStyle w:val="Hyperlink"/>
@@ -574,7 +574,7 @@
                 <w:noProof/>
                 <w:webHidden/>
               </w:rPr>
-              <w:instrText xml:space="preserve"> PAGEREF _Toc514973748 \h </w:instrText>
+              <w:instrText xml:space="preserve"> PAGEREF _Toc515204837 \h </w:instrText>
             </w:r>
             <w:r>
               <w:rPr>
@@ -616,7 +616,7 @@
               <w:noProof/>
             </w:rPr>
           </w:pPr>
-          <w:hyperlink w:anchor="_Toc514973749" w:history="1">
+          <w:hyperlink w:anchor="_Toc515204838" w:history="1">
             <w:r>
               <w:rPr>
                 <w:rStyle w:val="Hyperlink"/>
@@ -643,7 +643,7 @@
                 <w:noProof/>
                 <w:webHidden/>
               </w:rPr>
-              <w:instrText xml:space="preserve"> PAGEREF _Toc514973749 \h </w:instrText>
+              <w:instrText xml:space="preserve"> PAGEREF _Toc515204838 \h </w:instrText>
             </w:r>
             <w:r>
               <w:rPr>
@@ -673,6 +673,8 @@
               <w:fldChar w:fldCharType="end"/>
             </w:r>
           </w:hyperlink>
+          <w:bookmarkStart w:id="0" w:name="_GoBack"/>
+          <w:bookmarkEnd w:id="0"/>
         </w:p>
         <w:p>
           <w:pPr>
@@ -685,7 +687,7 @@
               <w:noProof/>
             </w:rPr>
           </w:pPr>
-          <w:hyperlink w:anchor="_Toc514973750" w:history="1">
+          <w:hyperlink w:anchor="_Toc515204839" w:history="1">
             <w:r>
               <w:rPr>
                 <w:rStyle w:val="Hyperlink"/>
@@ -712,7 +714,7 @@
                 <w:noProof/>
                 <w:webHidden/>
               </w:rPr>
-              <w:instrText xml:space="preserve"> PAGEREF _Toc514973750 \h </w:instrText>
+              <w:instrText xml:space="preserve"> PAGEREF _Toc515204839 \h </w:instrText>
             </w:r>
             <w:r>
               <w:rPr>
@@ -754,7 +756,7 @@
               <w:noProof/>
             </w:rPr>
           </w:pPr>
-          <w:hyperlink w:anchor="_Toc514973751" w:history="1">
+          <w:hyperlink w:anchor="_Toc515204840" w:history="1">
             <w:r>
               <w:rPr>
                 <w:rStyle w:val="Hyperlink"/>
@@ -781,7 +783,7 @@
                 <w:noProof/>
                 <w:webHidden/>
               </w:rPr>
-              <w:instrText xml:space="preserve"> PAGEREF _Toc514973751 \h </w:instrText>
+              <w:instrText xml:space="preserve"> PAGEREF _Toc515204840 \h </w:instrText>
             </w:r>
             <w:r>
               <w:rPr>
@@ -823,7 +825,7 @@
               <w:noProof/>
             </w:rPr>
           </w:pPr>
-          <w:hyperlink w:anchor="_Toc514973752" w:history="1">
+          <w:hyperlink w:anchor="_Toc515204841" w:history="1">
             <w:r>
               <w:rPr>
                 <w:rStyle w:val="Hyperlink"/>
@@ -850,7 +852,7 @@
                 <w:noProof/>
                 <w:webHidden/>
               </w:rPr>
-              <w:instrText xml:space="preserve"> PAGEREF _Toc514973752 \h </w:instrText>
+              <w:instrText xml:space="preserve"> PAGEREF _Toc515204841 \h </w:instrText>
             </w:r>
             <w:r>
               <w:rPr>
@@ -892,7 +894,7 @@
               <w:noProof/>
             </w:rPr>
           </w:pPr>
-          <w:hyperlink w:anchor="_Toc514973753" w:history="1">
+          <w:hyperlink w:anchor="_Toc515204842" w:history="1">
             <w:r>
               <w:rPr>
                 <w:rStyle w:val="Hyperlink"/>
@@ -919,7 +921,7 @@
                 <w:noProof/>
                 <w:webHidden/>
               </w:rPr>
-              <w:instrText xml:space="preserve"> PAGEREF _Toc514973753 \h </w:instrText>
+              <w:instrText xml:space="preserve"> PAGEREF _Toc515204842 \h </w:instrText>
             </w:r>
             <w:r>
               <w:rPr>
@@ -1024,14 +1026,14 @@
           <w:rFonts w:eastAsia="Times New Roman"/>
         </w:rPr>
       </w:pPr>
-      <w:bookmarkStart w:id="0" w:name="_Toc514973742"/>
+      <w:bookmarkStart w:id="1" w:name="_Toc515204831"/>
       <w:r>
         <w:rPr>
           <w:rFonts w:eastAsia="Times New Roman"/>
         </w:rPr>
         <w:t>Description</w:t>
       </w:r>
-      <w:bookmarkEnd w:id="0"/>
+      <w:bookmarkEnd w:id="1"/>
     </w:p>
     <w:p>
       <w:pPr>
@@ -1432,14 +1434,14 @@
           <w:rFonts w:eastAsia="Times New Roman"/>
         </w:rPr>
       </w:pPr>
-      <w:bookmarkStart w:id="1" w:name="_Toc514973743"/>
+      <w:bookmarkStart w:id="2" w:name="_Toc515204832"/>
       <w:r>
         <w:rPr>
           <w:rFonts w:eastAsia="Times New Roman"/>
         </w:rPr>
         <w:t>How to Do It?</w:t>
       </w:r>
-      <w:bookmarkEnd w:id="1"/>
+      <w:bookmarkEnd w:id="2"/>
     </w:p>
     <w:p>
       <w:pPr>
@@ -1498,11 +1500,11 @@
       <w:pPr>
         <w:pStyle w:val="Heading2"/>
       </w:pPr>
-      <w:bookmarkStart w:id="2" w:name="_Toc514973744"/>
+      <w:bookmarkStart w:id="3" w:name="_Toc515204833"/>
       <w:r>
         <w:t>Installing DNIF</w:t>
       </w:r>
-      <w:bookmarkEnd w:id="2"/>
+      <w:bookmarkEnd w:id="3"/>
     </w:p>
     <w:p>
       <w:pPr>
@@ -1759,11 +1761,11 @@
       <w:pPr>
         <w:pStyle w:val="Heading2"/>
       </w:pPr>
-      <w:bookmarkStart w:id="3" w:name="_Toc514973745"/>
+      <w:bookmarkStart w:id="4" w:name="_Toc515204834"/>
       <w:r>
         <w:t>Identifying the dataset and its source</w:t>
       </w:r>
-      <w:bookmarkEnd w:id="3"/>
+      <w:bookmarkEnd w:id="4"/>
     </w:p>
     <w:p>
       <w:pPr>
@@ -1955,8 +1957,18 @@
           <w:i/>
           <w:u w:val="single"/>
         </w:rPr>
-        <w:t>Fig 3: Dataset Repoistory</w:t>
-      </w:r>
+        <w:t xml:space="preserve">Fig 3: Dataset </w:t>
+      </w:r>
+      <w:proofErr w:type="spellStart"/>
+      <w:r>
+        <w:rPr>
+          <w:rFonts w:eastAsia="Times New Roman"/>
+          <w:i/>
+          <w:u w:val="single"/>
+        </w:rPr>
+        <w:t>Repoistory</w:t>
+      </w:r>
+      <w:proofErr w:type="spellEnd"/>
     </w:p>
     <w:p>
       <w:pPr>
@@ -2015,11 +2027,11 @@
       <w:pPr>
         <w:pStyle w:val="Heading2"/>
       </w:pPr>
-      <w:bookmarkStart w:id="4" w:name="_Toc514973746"/>
+      <w:bookmarkStart w:id="5" w:name="_Toc515204835"/>
       <w:r>
         <w:t>Understanding DNIF</w:t>
       </w:r>
-      <w:bookmarkEnd w:id="4"/>
+      <w:bookmarkEnd w:id="5"/>
     </w:p>
     <w:p>
       <w:pPr>
@@ -2254,11 +2266,11 @@
       <w:pPr>
         <w:pStyle w:val="Heading2"/>
       </w:pPr>
-      <w:bookmarkStart w:id="5" w:name="_Toc514973747"/>
+      <w:bookmarkStart w:id="6" w:name="_Toc515204836"/>
       <w:r>
         <w:t>Capturing the Dataset</w:t>
       </w:r>
-      <w:bookmarkEnd w:id="5"/>
+      <w:bookmarkEnd w:id="6"/>
     </w:p>
     <w:p>
       <w:pPr>
@@ -2320,7 +2332,15 @@
         </w:numPr>
       </w:pPr>
       <w:r>
-        <w:t>Let us create a “csv” file named ‘HistoricalData.csv’ with headers predefined. This is a one-time</w:t>
+        <w:t>Let us create a “</w:t>
+      </w:r>
+      <w:proofErr w:type="spellStart"/>
+      <w:r>
+        <w:t>csv</w:t>
+      </w:r>
+      <w:proofErr w:type="spellEnd"/>
+      <w:r>
+        <w:t>” file named ‘HistoricalData.csv’ with headers predefined. This is a one-time</w:t>
       </w:r>
       <w:r>
         <w:t xml:space="preserve"> manual</w:t>
@@ -2757,6 +2777,9 @@
     <w:p>
       <w:pPr>
         <w:pStyle w:val="NoSpacing"/>
+        <w:pBdr>
+          <w:bottom w:val="single" w:sz="12" w:space="1" w:color="auto"/>
+        </w:pBdr>
       </w:pPr>
     </w:p>
     <w:p>
@@ -2791,11 +2814,11 @@
       <w:pPr>
         <w:pStyle w:val="Heading2"/>
       </w:pPr>
-      <w:bookmarkStart w:id="6" w:name="_Toc514973748"/>
+      <w:bookmarkStart w:id="7" w:name="_Toc515204837"/>
       <w:r>
         <w:t>Uploading the data</w:t>
       </w:r>
-      <w:bookmarkEnd w:id="6"/>
+      <w:bookmarkEnd w:id="7"/>
     </w:p>
     <w:p>
       <w:pPr>
@@ -2816,16 +2839,29 @@
         <w:pStyle w:val="NoSpacing"/>
       </w:pPr>
       <w:r>
+        <w:rPr>
+          <w:b/>
+          <w:sz w:val="24"/>
+        </w:rPr>
         <w:t>1</w:t>
       </w:r>
       <w:r>
         <w:rPr>
+          <w:b/>
+          <w:sz w:val="24"/>
           <w:vertAlign w:val="superscript"/>
         </w:rPr>
         <w:t>st</w:t>
       </w:r>
       <w:r>
-        <w:t>: Log in to your DNIF console and also check your entire ecosystem is successfully connected.</w:t>
+        <w:rPr>
+          <w:b/>
+          <w:sz w:val="24"/>
+        </w:rPr>
+        <w:t>:</w:t>
+      </w:r>
+      <w:r>
+        <w:t xml:space="preserve"> Log in to your DNIF console and also check your entire ecosystem is successfully connected.</w:t>
       </w:r>
     </w:p>
     <w:p>
@@ -2917,15 +2953,7 @@
           <w:i/>
           <w:u w:val="single"/>
         </w:rPr>
-        <w:t xml:space="preserve">: </w:t>
-      </w:r>
-      <w:r>
-        <w:rPr>
-          <w:rFonts w:eastAsia="Times New Roman"/>
-          <w:i/>
-          <w:u w:val="single"/>
-        </w:rPr>
-        <w:t>Our DNIF Ecosystem</w:t>
+        <w:t>: Our DNIF Ecosystem</w:t>
       </w:r>
     </w:p>
     <w:p>
@@ -3026,23 +3054,7 @@
           <w:i/>
           <w:u w:val="single"/>
         </w:rPr>
-        <w:t>9</w:t>
-      </w:r>
-      <w:r>
-        <w:rPr>
-          <w:rFonts w:eastAsia="Times New Roman"/>
-          <w:i/>
-          <w:u w:val="single"/>
-        </w:rPr>
-        <w:t xml:space="preserve">: </w:t>
-      </w:r>
-      <w:r>
-        <w:rPr>
-          <w:rFonts w:eastAsia="Times New Roman"/>
-          <w:i/>
-          <w:u w:val="single"/>
-        </w:rPr>
-        <w:t>Running DNIF</w:t>
+        <w:t>9: Running DNIF</w:t>
       </w:r>
     </w:p>
     <w:p>
@@ -3138,23 +3150,7 @@
           <w:i/>
           <w:u w:val="single"/>
         </w:rPr>
-        <w:t>10</w:t>
-      </w:r>
-      <w:r>
-        <w:rPr>
-          <w:rFonts w:eastAsia="Times New Roman"/>
-          <w:i/>
-          <w:u w:val="single"/>
-        </w:rPr>
-        <w:t xml:space="preserve">: </w:t>
-      </w:r>
-      <w:r>
-        <w:rPr>
-          <w:rFonts w:eastAsia="Times New Roman"/>
-          <w:i/>
-          <w:u w:val="single"/>
-        </w:rPr>
-        <w:t>DNIF Login Console from Browser</w:t>
+        <w:t>10: DNIF Login Console from Browser</w:t>
       </w:r>
     </w:p>
     <w:p>
@@ -3243,89 +3239,83 @@
           <w:i/>
           <w:u w:val="single"/>
         </w:rPr>
-        <w:t>11</w:t>
-      </w:r>
-      <w:r>
-        <w:rPr>
-          <w:rFonts w:eastAsia="Times New Roman"/>
-          <w:i/>
-          <w:u w:val="single"/>
-        </w:rPr>
-        <w:t xml:space="preserve">: </w:t>
-      </w:r>
-      <w:r>
-        <w:rPr>
-          <w:rFonts w:eastAsia="Times New Roman"/>
-          <w:i/>
-          <w:u w:val="single"/>
-        </w:rPr>
-        <w:t>Establishing Connection</w:t>
-      </w:r>
-    </w:p>
-    <w:p>
-      <w:pPr>
-        <w:pStyle w:val="NoSpacing"/>
-      </w:pPr>
-    </w:p>
-    <w:p>
-      <w:pPr>
-        <w:pStyle w:val="NoSpacing"/>
-      </w:pPr>
-    </w:p>
-    <w:p>
-      <w:pPr>
-        <w:pStyle w:val="NoSpacing"/>
-      </w:pPr>
-    </w:p>
-    <w:p>
-      <w:pPr>
-        <w:pStyle w:val="NoSpacing"/>
-      </w:pPr>
-    </w:p>
-    <w:p>
-      <w:pPr>
-        <w:pStyle w:val="NoSpacing"/>
-      </w:pPr>
-    </w:p>
-    <w:p>
-      <w:pPr>
-        <w:pStyle w:val="NoSpacing"/>
-      </w:pPr>
-    </w:p>
-    <w:p>
-      <w:pPr>
-        <w:pStyle w:val="NoSpacing"/>
-      </w:pPr>
-    </w:p>
-    <w:p>
-      <w:pPr>
-        <w:pStyle w:val="NoSpacing"/>
-      </w:pPr>
-    </w:p>
-    <w:p>
-      <w:pPr>
-        <w:pStyle w:val="NoSpacing"/>
-      </w:pPr>
-    </w:p>
-    <w:p>
-      <w:pPr>
-        <w:pStyle w:val="NoSpacing"/>
-      </w:pPr>
-    </w:p>
-    <w:p>
-      <w:pPr>
-        <w:pStyle w:val="NoSpacing"/>
-      </w:pPr>
-      <w:r>
+        <w:t>11: Establishing Connection</w:t>
+      </w:r>
+    </w:p>
+    <w:p>
+      <w:pPr>
+        <w:pStyle w:val="NoSpacing"/>
+      </w:pPr>
+    </w:p>
+    <w:p>
+      <w:pPr>
+        <w:pStyle w:val="NoSpacing"/>
+      </w:pPr>
+    </w:p>
+    <w:p>
+      <w:pPr>
+        <w:pStyle w:val="NoSpacing"/>
+      </w:pPr>
+    </w:p>
+    <w:p>
+      <w:pPr>
+        <w:pStyle w:val="NoSpacing"/>
+      </w:pPr>
+    </w:p>
+    <w:p>
+      <w:pPr>
+        <w:pStyle w:val="NoSpacing"/>
+      </w:pPr>
+    </w:p>
+    <w:p>
+      <w:pPr>
+        <w:pStyle w:val="NoSpacing"/>
+      </w:pPr>
+    </w:p>
+    <w:p>
+      <w:pPr>
+        <w:pStyle w:val="NoSpacing"/>
+      </w:pPr>
+    </w:p>
+    <w:p>
+      <w:pPr>
+        <w:pStyle w:val="NoSpacing"/>
+      </w:pPr>
+    </w:p>
+    <w:p>
+      <w:pPr>
+        <w:pStyle w:val="NoSpacing"/>
+      </w:pPr>
+    </w:p>
+    <w:p>
+      <w:pPr>
+        <w:pStyle w:val="NoSpacing"/>
+      </w:pPr>
+    </w:p>
+    <w:p>
+      <w:pPr>
+        <w:pStyle w:val="NoSpacing"/>
+      </w:pPr>
+      <w:r>
+        <w:rPr>
+          <w:b/>
+          <w:sz w:val="24"/>
+        </w:rPr>
         <w:t>2</w:t>
       </w:r>
       <w:r>
         <w:rPr>
+          <w:b/>
+          <w:sz w:val="24"/>
           <w:vertAlign w:val="superscript"/>
         </w:rPr>
         <w:t>nd</w:t>
       </w:r>
       <w:r>
+        <w:rPr>
+          <w:b/>
+          <w:sz w:val="24"/>
+        </w:rPr>
         <w:t>:</w:t>
       </w:r>
       <w:r>
@@ -3520,15 +3510,25 @@
         <w:pStyle w:val="NoSpacing"/>
       </w:pPr>
       <w:r>
+        <w:rPr>
+          <w:b/>
+          <w:sz w:val="24"/>
+        </w:rPr>
         <w:t>3</w:t>
       </w:r>
       <w:r>
         <w:rPr>
+          <w:b/>
+          <w:sz w:val="24"/>
           <w:vertAlign w:val="superscript"/>
         </w:rPr>
         <w:t>rd</w:t>
       </w:r>
       <w:r>
+        <w:rPr>
+          <w:b/>
+          <w:sz w:val="24"/>
+        </w:rPr>
         <w:t>:</w:t>
       </w:r>
       <w:r>
@@ -3755,11 +3755,11 @@
       <w:pPr>
         <w:pStyle w:val="Heading2"/>
       </w:pPr>
-      <w:bookmarkStart w:id="7" w:name="_Toc514973749"/>
+      <w:bookmarkStart w:id="8" w:name="_Toc515204838"/>
       <w:r>
         <w:t>Creating Package</w:t>
       </w:r>
-      <w:bookmarkEnd w:id="7"/>
+      <w:bookmarkEnd w:id="8"/>
     </w:p>
     <w:p>
       <w:pPr>
@@ -3781,6 +3781,41 @@
       </w:pPr>
       <w:r>
         <w:t>Here’s how we create a package in DNIF.</w:t>
+      </w:r>
+    </w:p>
+    <w:p>
+      <w:pPr>
+        <w:pStyle w:val="NoSpacing"/>
+      </w:pPr>
+    </w:p>
+    <w:p>
+      <w:pPr>
+        <w:pStyle w:val="NoSpacing"/>
+      </w:pPr>
+      <w:r>
+        <w:rPr>
+          <w:b/>
+          <w:sz w:val="24"/>
+        </w:rPr>
+        <w:t>1</w:t>
+      </w:r>
+      <w:r>
+        <w:rPr>
+          <w:b/>
+          <w:sz w:val="24"/>
+          <w:vertAlign w:val="superscript"/>
+        </w:rPr>
+        <w:t>st</w:t>
+      </w:r>
+      <w:r>
+        <w:rPr>
+          <w:b/>
+          <w:sz w:val="24"/>
+        </w:rPr>
+        <w:t>:</w:t>
+      </w:r>
+      <w:r>
+        <w:t xml:space="preserve"> Under management tab, click on “Repository”, to further create package. A package is like a box full of widgets, dashboards, reports and stuff. It’s like a collection.</w:t>
       </w:r>
     </w:p>
     <w:p>
@@ -3864,87 +3899,89 @@
           <w:i/>
           <w:u w:val="single"/>
         </w:rPr>
-        <w:t>15:</w:t>
-      </w:r>
-      <w:r>
-        <w:rPr>
-          <w:rFonts w:eastAsia="Times New Roman"/>
-          <w:i/>
-          <w:u w:val="single"/>
-        </w:rPr>
+        <w:t>15: Creating Package Navigation</w:t>
+      </w:r>
+    </w:p>
+    <w:p>
+      <w:pPr>
+        <w:pStyle w:val="NoSpacing"/>
+      </w:pPr>
+    </w:p>
+    <w:p>
+      <w:pPr>
+        <w:pStyle w:val="NoSpacing"/>
+      </w:pPr>
+    </w:p>
+    <w:p>
+      <w:pPr>
+        <w:pStyle w:val="NoSpacing"/>
+      </w:pPr>
+    </w:p>
+    <w:p>
+      <w:pPr>
+        <w:pStyle w:val="NoSpacing"/>
+      </w:pPr>
+    </w:p>
+    <w:p>
+      <w:pPr>
+        <w:pStyle w:val="NoSpacing"/>
+      </w:pPr>
+    </w:p>
+    <w:p>
+      <w:pPr>
+        <w:pStyle w:val="NoSpacing"/>
+      </w:pPr>
+    </w:p>
+    <w:p>
+      <w:pPr>
+        <w:pStyle w:val="NoSpacing"/>
+      </w:pPr>
+    </w:p>
+    <w:p>
+      <w:pPr>
+        <w:pStyle w:val="NoSpacing"/>
+      </w:pPr>
+    </w:p>
+    <w:p>
+      <w:pPr>
+        <w:pStyle w:val="NoSpacing"/>
+      </w:pPr>
+    </w:p>
+    <w:p>
+      <w:pPr>
+        <w:pStyle w:val="NoSpacing"/>
+      </w:pPr>
+      <w:r>
+        <w:rPr>
+          <w:b/>
+          <w:sz w:val="24"/>
+        </w:rPr>
+        <w:t>2</w:t>
+      </w:r>
+      <w:r>
+        <w:rPr>
+          <w:b/>
+          <w:sz w:val="24"/>
+          <w:vertAlign w:val="superscript"/>
+        </w:rPr>
+        <w:t>nd</w:t>
+      </w:r>
+      <w:r>
+        <w:rPr>
+          <w:b/>
+          <w:sz w:val="24"/>
+        </w:rPr>
+        <w:t>:</w:t>
+      </w:r>
+      <w:r>
         <w:t xml:space="preserve"> </w:t>
       </w:r>
       <w:r>
-        <w:rPr>
-          <w:rFonts w:eastAsia="Times New Roman"/>
-          <w:i/>
-          <w:u w:val="single"/>
-        </w:rPr>
-        <w:t>Creating Package Navigation</w:t>
-      </w:r>
-    </w:p>
-    <w:p>
-      <w:pPr>
-        <w:pStyle w:val="NoSpacing"/>
-      </w:pPr>
-    </w:p>
-    <w:p>
-      <w:pPr>
-        <w:pStyle w:val="NoSpacing"/>
-      </w:pPr>
-    </w:p>
-    <w:p>
-      <w:pPr>
-        <w:pStyle w:val="NoSpacing"/>
-      </w:pPr>
-      <w:r>
         <w:t>Once when under repository window, click on the plus symbol to add a new package.</w:t>
       </w:r>
-    </w:p>
-    <w:p>
-      <w:pPr>
-        <w:pStyle w:val="NoSpacing"/>
-      </w:pPr>
-    </w:p>
-    <w:p>
-      <w:pPr>
-        <w:pStyle w:val="NoSpacing"/>
-      </w:pPr>
-    </w:p>
-    <w:p>
-      <w:pPr>
-        <w:pStyle w:val="NoSpacing"/>
-      </w:pPr>
-    </w:p>
-    <w:p>
-      <w:pPr>
-        <w:pStyle w:val="NoSpacing"/>
-      </w:pPr>
-    </w:p>
-    <w:p>
-      <w:pPr>
-        <w:pStyle w:val="NoSpacing"/>
-      </w:pPr>
-    </w:p>
-    <w:p>
-      <w:pPr>
-        <w:pStyle w:val="NoSpacing"/>
-      </w:pPr>
-    </w:p>
-    <w:p>
-      <w:pPr>
-        <w:pStyle w:val="NoSpacing"/>
-      </w:pPr>
-    </w:p>
-    <w:p>
-      <w:pPr>
-        <w:pStyle w:val="NoSpacing"/>
-      </w:pPr>
-    </w:p>
-    <w:p>
-      <w:pPr>
-        <w:pStyle w:val="NoSpacing"/>
-      </w:pPr>
+      <w:r>
+        <w:t xml:space="preserve"> Add the necessary details which are fundamentally understood. When all is done – SAVE.</w:t>
+      </w:r>
     </w:p>
     <w:p>
       <w:pPr>
@@ -3962,8 +3999,8 @@
         </w:rPr>
         <w:drawing>
           <wp:inline distT="0" distB="0" distL="0" distR="0">
-            <wp:extent cx="5943600" cy="3893820"/>
-            <wp:effectExtent l="19050" t="19050" r="19050" b="11430"/>
+            <wp:extent cx="5829300" cy="3695700"/>
+            <wp:effectExtent l="19050" t="19050" r="19050" b="19050"/>
             <wp:docPr id="17" name="Picture 17"/>
             <wp:cNvGraphicFramePr>
               <a:graphicFrameLocks xmlns:a="http://schemas.openxmlformats.org/drawingml/2006/main" noChangeAspect="1"/>
@@ -3990,7 +4027,7 @@
                   <pic:spPr>
                     <a:xfrm>
                       <a:off x="0" y="0"/>
-                      <a:ext cx="5943600" cy="3893820"/>
+                      <a:ext cx="5829300" cy="3695700"/>
                     </a:xfrm>
                     <a:prstGeom prst="rect">
                       <a:avLst/>
@@ -4046,8 +4083,8 @@
         </w:rPr>
         <w:drawing>
           <wp:inline distT="0" distB="0" distL="0" distR="0">
-            <wp:extent cx="5943600" cy="3364230"/>
-            <wp:effectExtent l="19050" t="19050" r="19050" b="26670"/>
+            <wp:extent cx="5724525" cy="3219450"/>
+            <wp:effectExtent l="19050" t="19050" r="28575" b="19050"/>
             <wp:docPr id="19" name="Picture 19"/>
             <wp:cNvGraphicFramePr>
               <a:graphicFrameLocks xmlns:a="http://schemas.openxmlformats.org/drawingml/2006/main" noChangeAspect="1"/>
@@ -4074,7 +4111,7 @@
                   <pic:spPr>
                     <a:xfrm>
                       <a:off x="0" y="0"/>
-                      <a:ext cx="5943600" cy="3364230"/>
+                      <a:ext cx="5727768" cy="3221274"/>
                     </a:xfrm>
                     <a:prstGeom prst="rect">
                       <a:avLst/>
@@ -4146,23 +4183,51 @@
       <w:pPr>
         <w:pStyle w:val="Heading2"/>
       </w:pPr>
-      <w:bookmarkStart w:id="8" w:name="_Toc514973750"/>
+      <w:bookmarkStart w:id="9" w:name="_Toc515204839"/>
       <w:r>
         <w:t>Creating Widget(s)</w:t>
       </w:r>
-      <w:bookmarkEnd w:id="8"/>
-    </w:p>
-    <w:p>
-      <w:pPr>
-        <w:pStyle w:val="NoSpacing"/>
-      </w:pPr>
-    </w:p>
-    <w:p>
-      <w:pPr>
-        <w:pStyle w:val="NoSpacing"/>
-      </w:pPr>
+      <w:bookmarkEnd w:id="9"/>
+    </w:p>
+    <w:p>
+      <w:pPr>
+        <w:pStyle w:val="NoSpacing"/>
+      </w:pPr>
+    </w:p>
+    <w:p>
+      <w:pPr>
+        <w:pStyle w:val="NoSpacing"/>
+      </w:pPr>
+      <w:r>
+        <w:rPr>
+          <w:b/>
+          <w:sz w:val="24"/>
+        </w:rPr>
+        <w:t>1</w:t>
+      </w:r>
+      <w:r>
+        <w:rPr>
+          <w:b/>
+          <w:sz w:val="24"/>
+          <w:vertAlign w:val="superscript"/>
+        </w:rPr>
+        <w:t>st</w:t>
+      </w:r>
+      <w:r>
+        <w:rPr>
+          <w:b/>
+          <w:sz w:val="24"/>
+        </w:rPr>
+        <w:t>:</w:t>
+      </w:r>
+      <w:r>
+        <w:t xml:space="preserve"> </w:t>
+      </w:r>
       <w:r>
         <w:t>To create a widget, we first write a meaningful query which can then be visually addressed in a widget.</w:t>
+      </w:r>
+      <w:r>
+        <w:t xml:space="preserve"> Then select Create Widget as shown in the image below.</w:t>
       </w:r>
     </w:p>
     <w:p>
@@ -4257,13 +4322,101 @@
     <w:p>
       <w:pPr>
         <w:pStyle w:val="NoSpacing"/>
+      </w:pPr>
+      <w:r>
+        <w:t>Then you will be asked to select which package this widget will go under before actually creating the widget.</w:t>
+      </w:r>
+    </w:p>
+    <w:p>
+      <w:pPr>
+        <w:pStyle w:val="NoSpacing"/>
+      </w:pPr>
+    </w:p>
+    <w:p>
+      <w:pPr>
+        <w:pStyle w:val="NoSpacing"/>
+      </w:pPr>
+    </w:p>
+    <w:p>
+      <w:pPr>
+        <w:pStyle w:val="NoSpacing"/>
+      </w:pPr>
+    </w:p>
+    <w:p>
+      <w:pPr>
+        <w:pStyle w:val="NoSpacing"/>
+      </w:pPr>
+    </w:p>
+    <w:p>
+      <w:pPr>
+        <w:pStyle w:val="NoSpacing"/>
+      </w:pPr>
+    </w:p>
+    <w:p>
+      <w:pPr>
+        <w:pStyle w:val="NoSpacing"/>
+      </w:pPr>
+    </w:p>
+    <w:p>
+      <w:pPr>
+        <w:pStyle w:val="NoSpacing"/>
+      </w:pPr>
+    </w:p>
+    <w:p>
+      <w:pPr>
+        <w:pStyle w:val="NoSpacing"/>
+      </w:pPr>
+    </w:p>
+    <w:p>
+      <w:pPr>
+        <w:pStyle w:val="NoSpacing"/>
+      </w:pPr>
+    </w:p>
+    <w:p>
+      <w:pPr>
+        <w:pStyle w:val="NoSpacing"/>
+      </w:pPr>
+      <w:r>
+        <w:rPr>
+          <w:b/>
+          <w:sz w:val="24"/>
+        </w:rPr>
+        <w:lastRenderedPageBreak/>
+        <w:t>2</w:t>
+      </w:r>
+      <w:r>
+        <w:rPr>
+          <w:b/>
+          <w:sz w:val="24"/>
+          <w:vertAlign w:val="superscript"/>
+        </w:rPr>
+        <w:t>nd</w:t>
+      </w:r>
+      <w:r>
+        <w:rPr>
+          <w:b/>
+          <w:sz w:val="24"/>
+        </w:rPr>
+        <w:t>:</w:t>
+      </w:r>
+      <w:r>
+        <w:t xml:space="preserve"> Next we fill in fundamental details that are required to give meaning to our widget. Again, very detailed information is provided on DNIF’s website.</w:t>
+      </w:r>
+    </w:p>
+    <w:p>
+      <w:pPr>
+        <w:pStyle w:val="NoSpacing"/>
+      </w:pPr>
+    </w:p>
+    <w:p>
+      <w:pPr>
+        <w:pStyle w:val="NoSpacing"/>
         <w:jc w:val="center"/>
       </w:pPr>
       <w:r>
         <w:rPr>
           <w:noProof/>
         </w:rPr>
-        <w:lastRenderedPageBreak/>
         <w:drawing>
           <wp:inline distT="0" distB="0" distL="0" distR="0">
             <wp:extent cx="6096000" cy="4399905"/>
@@ -4331,39 +4484,8 @@
           <w:i/>
           <w:u w:val="single"/>
         </w:rPr>
-        <w:t>19</w:t>
-      </w:r>
-      <w:r>
-        <w:rPr>
-          <w:rFonts w:eastAsia="Times New Roman"/>
-          <w:i/>
-          <w:u w:val="single"/>
-        </w:rPr>
-        <w:t xml:space="preserve">: </w:t>
-      </w:r>
-      <w:r>
-        <w:rPr>
-          <w:rFonts w:eastAsia="Times New Roman"/>
-          <w:i/>
-          <w:u w:val="single"/>
-        </w:rPr>
-        <w:t>Widget Information</w:t>
-      </w:r>
-    </w:p>
-    <w:p>
-      <w:pPr>
-        <w:pStyle w:val="NoSpacing"/>
-      </w:pPr>
-    </w:p>
-    <w:p>
-      <w:pPr>
-        <w:pStyle w:val="NoSpacing"/>
-      </w:pPr>
-    </w:p>
-    <w:p>
-      <w:pPr>
-        <w:pStyle w:val="NoSpacing"/>
-      </w:pPr>
+        <w:t>19: Widget Information</w:t>
+      </w:r>
     </w:p>
     <w:p>
       <w:pPr>
@@ -4487,16 +4609,57 @@
       <w:pPr>
         <w:pStyle w:val="Heading2"/>
       </w:pPr>
-      <w:bookmarkStart w:id="9" w:name="_Toc514973751"/>
+      <w:bookmarkStart w:id="10" w:name="_Toc515204840"/>
       <w:r>
         <w:t>Creating Dashboard</w:t>
       </w:r>
-      <w:bookmarkEnd w:id="9"/>
+      <w:bookmarkEnd w:id="10"/>
     </w:p>
     <w:p>
       <w:r>
         <w:tab/>
-        <w:t xml:space="preserve">To use widgets, that are to showcase, we will need to put it on a dashboard. But before that we need a dashboard. So we create one, under the “Dashboard” tab. </w:t>
+        <w:t>To use widgets, that are to showcase, we will need to put it on a dashboard. But before that we nee</w:t>
+      </w:r>
+      <w:r>
+        <w:t>d a dashboard. So we create one.</w:t>
+      </w:r>
+    </w:p>
+    <w:p>
+      <w:r>
+        <w:rPr>
+          <w:b/>
+          <w:sz w:val="24"/>
+        </w:rPr>
+        <w:t>1</w:t>
+      </w:r>
+      <w:r>
+        <w:rPr>
+          <w:b/>
+          <w:sz w:val="24"/>
+          <w:vertAlign w:val="superscript"/>
+        </w:rPr>
+        <w:t>st</w:t>
+      </w:r>
+      <w:r>
+        <w:rPr>
+          <w:b/>
+          <w:sz w:val="24"/>
+        </w:rPr>
+        <w:t>:</w:t>
+      </w:r>
+      <w:r>
+        <w:t xml:space="preserve"> Under the “Dashboard” tab, click on the ‘+’ symbol. Then a package selection screen will appear. So </w:t>
+      </w:r>
+      <w:proofErr w:type="gramStart"/>
+      <w:r>
+        <w:t>select  the</w:t>
+      </w:r>
+      <w:proofErr w:type="gramEnd"/>
+      <w:r>
+        <w:t xml:space="preserve"> appropriate package we have created earlier.</w:t>
+      </w:r>
+      <w:r>
+        <w:t xml:space="preserve"> </w:t>
       </w:r>
     </w:p>
     <w:p>
@@ -4510,7 +4673,7 @@
         </w:rPr>
         <w:drawing>
           <wp:inline distT="0" distB="0" distL="0" distR="0">
-            <wp:extent cx="5943600" cy="3457575"/>
+            <wp:extent cx="4838700" cy="2352675"/>
             <wp:effectExtent l="19050" t="19050" r="19050" b="28575"/>
             <wp:docPr id="22" name="Picture 22"/>
             <wp:cNvGraphicFramePr>
@@ -4538,7 +4701,7 @@
                   <pic:spPr>
                     <a:xfrm>
                       <a:off x="0" y="0"/>
-                      <a:ext cx="5943600" cy="3457575"/>
+                      <a:ext cx="4838700" cy="2352675"/>
                     </a:xfrm>
                     <a:prstGeom prst="rect">
                       <a:avLst/>
@@ -4576,6 +4739,46 @@
           <w:u w:val="single"/>
         </w:rPr>
         <w:t>20: Adding a Dashboard</w:t>
+      </w:r>
+    </w:p>
+    <w:p>
+      <w:pPr>
+        <w:pStyle w:val="NoSpacing"/>
+      </w:pPr>
+    </w:p>
+    <w:p>
+      <w:pPr>
+        <w:pStyle w:val="NoSpacing"/>
+      </w:pPr>
+    </w:p>
+    <w:p>
+      <w:pPr>
+        <w:pStyle w:val="NoSpacing"/>
+      </w:pPr>
+      <w:r>
+        <w:rPr>
+          <w:b/>
+          <w:sz w:val="24"/>
+        </w:rPr>
+        <w:t>2</w:t>
+      </w:r>
+      <w:r>
+        <w:rPr>
+          <w:b/>
+          <w:sz w:val="24"/>
+          <w:vertAlign w:val="superscript"/>
+        </w:rPr>
+        <w:t>nd</w:t>
+      </w:r>
+      <w:r>
+        <w:rPr>
+          <w:b/>
+          <w:sz w:val="24"/>
+        </w:rPr>
+        <w:t>:</w:t>
+      </w:r>
+      <w:r>
+        <w:t xml:space="preserve"> Give the dashboard a name of your choice.</w:t>
       </w:r>
     </w:p>
     <w:p>
@@ -4677,8 +4880,36 @@
         <w:pStyle w:val="NoSpacing"/>
       </w:pPr>
       <w:r>
+        <w:rPr>
+          <w:b/>
+          <w:sz w:val="24"/>
+        </w:rPr>
         <w:lastRenderedPageBreak/>
+        <w:t>3</w:t>
+      </w:r>
+      <w:r>
+        <w:rPr>
+          <w:b/>
+          <w:sz w:val="24"/>
+          <w:vertAlign w:val="superscript"/>
+        </w:rPr>
+        <w:t>rd</w:t>
+      </w:r>
+      <w:r>
+        <w:rPr>
+          <w:b/>
+          <w:sz w:val="24"/>
+        </w:rPr>
+        <w:t>:</w:t>
+      </w:r>
+      <w:r>
+        <w:t xml:space="preserve"> </w:t>
+      </w:r>
+      <w:r>
         <w:t>Now that our dashboard is created let us put that widget we created earlier.</w:t>
+      </w:r>
+      <w:r>
+        <w:t xml:space="preserve"> So under dashboard page, click on the dashboard we just created.</w:t>
       </w:r>
     </w:p>
     <w:p>
@@ -4773,6 +5004,41 @@
     <w:p>
       <w:pPr>
         <w:pStyle w:val="NoSpacing"/>
+      </w:pPr>
+      <w:r>
+        <w:rPr>
+          <w:b/>
+          <w:sz w:val="24"/>
+        </w:rPr>
+        <w:t>4</w:t>
+      </w:r>
+      <w:r>
+        <w:rPr>
+          <w:b/>
+          <w:sz w:val="24"/>
+          <w:vertAlign w:val="superscript"/>
+        </w:rPr>
+        <w:t>th</w:t>
+      </w:r>
+      <w:r>
+        <w:rPr>
+          <w:b/>
+          <w:sz w:val="24"/>
+        </w:rPr>
+        <w:t>:</w:t>
+      </w:r>
+      <w:r>
+        <w:t xml:space="preserve"> Add a widget.</w:t>
+      </w:r>
+    </w:p>
+    <w:p>
+      <w:pPr>
+        <w:pStyle w:val="NoSpacing"/>
+      </w:pPr>
+    </w:p>
+    <w:p>
+      <w:pPr>
+        <w:pStyle w:val="NoSpacing"/>
         <w:jc w:val="center"/>
       </w:pPr>
       <w:r>
@@ -4863,21 +5129,38 @@
       <w:pPr>
         <w:pStyle w:val="NoSpacing"/>
       </w:pPr>
-    </w:p>
-    <w:p>
-      <w:pPr>
-        <w:pStyle w:val="NoSpacing"/>
-      </w:pPr>
-    </w:p>
-    <w:p>
-      <w:pPr>
-        <w:pStyle w:val="NoSpacing"/>
-      </w:pPr>
-    </w:p>
-    <w:p>
-      <w:pPr>
-        <w:pStyle w:val="NoSpacing"/>
-      </w:pPr>
+      <w:r>
+        <w:rPr>
+          <w:b/>
+          <w:sz w:val="24"/>
+        </w:rPr>
+        <w:lastRenderedPageBreak/>
+        <w:t>5</w:t>
+      </w:r>
+      <w:r>
+        <w:rPr>
+          <w:b/>
+          <w:sz w:val="24"/>
+          <w:vertAlign w:val="superscript"/>
+        </w:rPr>
+        <w:t>th</w:t>
+      </w:r>
+      <w:r>
+        <w:rPr>
+          <w:b/>
+          <w:sz w:val="24"/>
+        </w:rPr>
+        <w:t>:</w:t>
+      </w:r>
+      <w:r>
+        <w:rPr>
+          <w:b/>
+        </w:rPr>
+        <w:t xml:space="preserve"> </w:t>
+      </w:r>
+      <w:r>
+        <w:t xml:space="preserve">After checking upon the widget settings, click on “Add to Dashboard” and your dashboard has now started to build up. </w:t>
+      </w:r>
     </w:p>
     <w:p>
       <w:pPr>
@@ -4971,11 +5254,6 @@
     <w:p>
       <w:pPr>
         <w:pStyle w:val="NoSpacing"/>
-      </w:pPr>
-    </w:p>
-    <w:p>
-      <w:pPr>
-        <w:pStyle w:val="NoSpacing"/>
         <w:jc w:val="center"/>
       </w:pPr>
       <w:r>
@@ -5049,36 +5327,13 @@
           <w:i/>
           <w:u w:val="single"/>
         </w:rPr>
-        <w:t>25</w:t>
-      </w:r>
-      <w:r>
-        <w:rPr>
-          <w:rFonts w:eastAsia="Times New Roman"/>
-          <w:i/>
-          <w:u w:val="single"/>
-        </w:rPr>
-        <w:t xml:space="preserve">: </w:t>
-      </w:r>
-      <w:r>
-        <w:rPr>
-          <w:rFonts w:eastAsia="Times New Roman"/>
-          <w:i/>
-          <w:u w:val="single"/>
-        </w:rPr>
-        <w:t>Dashboard Created</w:t>
-      </w:r>
-    </w:p>
-    <w:p>
-      <w:pPr>
-        <w:pStyle w:val="NoSpacing"/>
-      </w:pPr>
-    </w:p>
-    <w:p>
-      <w:pPr>
-        <w:pStyle w:val="NoSpacing"/>
-      </w:pPr>
-      <w:bookmarkStart w:id="10" w:name="_GoBack"/>
-      <w:bookmarkEnd w:id="10"/>
+        <w:t>25: Dashboard Created</w:t>
+      </w:r>
+    </w:p>
+    <w:p>
+      <w:pPr>
+        <w:pStyle w:val="NoSpacing"/>
+      </w:pPr>
     </w:p>
     <w:p>
       <w:pPr>
@@ -5107,7 +5362,7 @@
       <w:pPr>
         <w:pStyle w:val="Heading2"/>
       </w:pPr>
-      <w:bookmarkStart w:id="11" w:name="_Toc514973752"/>
+      <w:bookmarkStart w:id="11" w:name="_Toc515204841"/>
       <w:r>
         <w:t>Configuring SMTP for DNIF</w:t>
       </w:r>
@@ -5119,7 +5374,23 @@
       </w:pPr>
       <w:r>
         <w:tab/>
-        <w:t>Configuring SMTP is not a tricky thing at all. All you need to do is follow some simple steps which are documented separately under the “dnif/DigiVigi” repository. We’re not adding the document content here to avoid duplicity and avoid the already lengthy document.</w:t>
+        <w:t>Configuring SMTP is not a tricky thing at all. All you need to do is follow some simple steps which are documented separately under the “</w:t>
+      </w:r>
+      <w:proofErr w:type="spellStart"/>
+      <w:r>
+        <w:t>dnif</w:t>
+      </w:r>
+      <w:proofErr w:type="spellEnd"/>
+      <w:r>
+        <w:t>/</w:t>
+      </w:r>
+      <w:proofErr w:type="spellStart"/>
+      <w:r>
+        <w:t>DigiVigi</w:t>
+      </w:r>
+      <w:proofErr w:type="spellEnd"/>
+      <w:r>
+        <w:t>” repository. We’re not adding the document content here to avoid duplicity and avoid the already lengthy document.</w:t>
       </w:r>
     </w:p>
     <w:p>
@@ -5157,6 +5428,9 @@
     <w:p>
       <w:pPr>
         <w:pStyle w:val="NoSpacing"/>
+        <w:pBdr>
+          <w:bottom w:val="single" w:sz="12" w:space="1" w:color="auto"/>
+        </w:pBdr>
       </w:pPr>
     </w:p>
     <w:p>
@@ -5198,7 +5472,7 @@
       <w:pPr>
         <w:pStyle w:val="Heading2"/>
       </w:pPr>
-      <w:bookmarkStart w:id="12" w:name="_Toc514973753"/>
+      <w:bookmarkStart w:id="12" w:name="_Toc515204842"/>
       <w:r>
         <w:t>Creating Alert(s)</w:t>
       </w:r>
@@ -5210,13 +5484,2346 @@
       </w:pPr>
       <w:r>
         <w:tab/>
-        <w:t>Creating alerts means you want notifications if certain business rule/ security rule is violated. And this can be done inside DNIF as well. This is possible only after SMTP is configured and run on DNIF, which is a one time thing.</w:t>
-      </w:r>
-    </w:p>
-    <w:p>
-      <w:pPr>
-        <w:pStyle w:val="NoSpacing"/>
-      </w:pPr>
+        <w:t>Creating alerts means you want no</w:t>
+      </w:r>
+      <w:r>
+        <w:t>tifications if certain business</w:t>
+      </w:r>
+      <w:r>
+        <w:t>/ security rule is violated</w:t>
+      </w:r>
+      <w:r>
+        <w:t xml:space="preserve"> or if you want some daily reporting mechanism</w:t>
+      </w:r>
+      <w:r>
+        <w:t xml:space="preserve">. And this can be done inside DNIF as well. This is possible only after SMTP is configured and run on DNIF, which is a </w:t>
+      </w:r>
+      <w:r>
+        <w:t>one-time</w:t>
+      </w:r>
+      <w:r>
+        <w:t xml:space="preserve"> thing.</w:t>
+      </w:r>
+    </w:p>
+    <w:p>
+      <w:pPr>
+        <w:pStyle w:val="NoSpacing"/>
+      </w:pPr>
+    </w:p>
+    <w:p>
+      <w:pPr>
+        <w:pStyle w:val="NoSpacing"/>
+      </w:pPr>
+      <w:r>
+        <w:t>Here are some heads up links one should consider going through. They will help.</w:t>
+      </w:r>
+    </w:p>
+    <w:p>
+      <w:pPr>
+        <w:pStyle w:val="NoSpacing"/>
+      </w:pPr>
+    </w:p>
+    <w:p>
+      <w:pPr>
+        <w:pStyle w:val="NoSpacing"/>
+        <w:rPr>
+          <w:b/>
+        </w:rPr>
+      </w:pPr>
+      <w:r>
+        <w:rPr>
+          <w:b/>
+        </w:rPr>
+        <w:t>Configuring SMTP:</w:t>
+      </w:r>
+    </w:p>
+    <w:p>
+      <w:pPr>
+        <w:pStyle w:val="NoSpacing"/>
+      </w:pPr>
+      <w:hyperlink r:id="rId46" w:history="1">
+        <w:r>
+          <w:rPr>
+            <w:rStyle w:val="Hyperlink"/>
+          </w:rPr>
+          <w:t>https://dnif.it/docs/guides/tutorials/configuring-smtp-in-docker.html</w:t>
+        </w:r>
+      </w:hyperlink>
+    </w:p>
+    <w:p>
+      <w:pPr>
+        <w:pStyle w:val="NoSpacing"/>
+      </w:pPr>
+      <w:r>
+        <w:t>Or one can always refer previous step.</w:t>
+      </w:r>
+    </w:p>
+    <w:p>
+      <w:pPr>
+        <w:pStyle w:val="NoSpacing"/>
+      </w:pPr>
+    </w:p>
+    <w:p>
+      <w:pPr>
+        <w:pStyle w:val="NoSpacing"/>
+        <w:rPr>
+          <w:b/>
+        </w:rPr>
+      </w:pPr>
+      <w:r>
+        <w:rPr>
+          <w:b/>
+        </w:rPr>
+        <w:t>How to create reports in DNIF:</w:t>
+      </w:r>
+    </w:p>
+    <w:p>
+      <w:pPr>
+        <w:pStyle w:val="NoSpacing"/>
+      </w:pPr>
+      <w:hyperlink r:id="rId47" w:history="1">
+        <w:r>
+          <w:rPr>
+            <w:rStyle w:val="Hyperlink"/>
+          </w:rPr>
+          <w:t>https://dnif.it/docs/guides/tutorials/how-to-create-reports.html</w:t>
+        </w:r>
+      </w:hyperlink>
+      <w:r>
+        <w:t xml:space="preserve"> </w:t>
+      </w:r>
+    </w:p>
+    <w:p>
+      <w:pPr>
+        <w:pStyle w:val="NoSpacing"/>
+      </w:pPr>
+      <w:r>
+        <w:t>There some detailed examples given on this page which may or may not be covered under this exercise.</w:t>
+      </w:r>
+    </w:p>
+    <w:p>
+      <w:pPr>
+        <w:pStyle w:val="NoSpacing"/>
+      </w:pPr>
+    </w:p>
+    <w:p>
+      <w:pPr>
+        <w:pStyle w:val="NoSpacing"/>
+        <w:rPr>
+          <w:b/>
+        </w:rPr>
+      </w:pPr>
+      <w:r>
+        <w:rPr>
+          <w:b/>
+        </w:rPr>
+        <w:t>Hot to create notification groups:</w:t>
+      </w:r>
+    </w:p>
+    <w:p>
+      <w:pPr>
+        <w:pStyle w:val="NoSpacing"/>
+      </w:pPr>
+      <w:hyperlink r:id="rId48" w:history="1">
+        <w:r>
+          <w:rPr>
+            <w:rStyle w:val="Hyperlink"/>
+          </w:rPr>
+          <w:t>https://dnif.it/docs/guides/tutorials/create-and-view-notif-group.html</w:t>
+        </w:r>
+      </w:hyperlink>
+      <w:r>
+        <w:t xml:space="preserve"> </w:t>
+      </w:r>
+    </w:p>
+    <w:p>
+      <w:pPr>
+        <w:pStyle w:val="NoSpacing"/>
+      </w:pPr>
+    </w:p>
+    <w:p>
+      <w:pPr>
+        <w:pStyle w:val="NoSpacing"/>
+        <w:rPr>
+          <w:b/>
+        </w:rPr>
+      </w:pPr>
+      <w:r>
+        <w:rPr>
+          <w:b/>
+        </w:rPr>
+        <w:t>How to raise alerts:</w:t>
+      </w:r>
+    </w:p>
+    <w:p>
+      <w:pPr>
+        <w:pStyle w:val="NoSpacing"/>
+      </w:pPr>
+      <w:hyperlink r:id="rId49" w:history="1">
+        <w:r>
+          <w:rPr>
+            <w:rStyle w:val="Hyperlink"/>
+          </w:rPr>
+          <w:t>https://dnif.it/docs/learn/DQL/trigger.html</w:t>
+        </w:r>
+      </w:hyperlink>
+    </w:p>
+    <w:p>
+      <w:pPr>
+        <w:pStyle w:val="NoSpacing"/>
+      </w:pPr>
+      <w:r>
+        <w:t>There some detailed examples given on this page which may or may not be covered under this exercise.</w:t>
+      </w:r>
+    </w:p>
+    <w:p>
+      <w:pPr>
+        <w:pStyle w:val="NoSpacing"/>
+      </w:pPr>
+    </w:p>
+    <w:p>
+      <w:pPr>
+        <w:pStyle w:val="NoSpacing"/>
+      </w:pPr>
+    </w:p>
+    <w:p>
+      <w:pPr>
+        <w:pStyle w:val="NoSpacing"/>
+      </w:pPr>
+    </w:p>
+    <w:p>
+      <w:pPr>
+        <w:pStyle w:val="NoSpacing"/>
+      </w:pPr>
+    </w:p>
+    <w:p>
+      <w:pPr>
+        <w:pStyle w:val="NoSpacing"/>
+      </w:pPr>
+    </w:p>
+    <w:p>
+      <w:pPr>
+        <w:pStyle w:val="NoSpacing"/>
+      </w:pPr>
+    </w:p>
+    <w:p>
+      <w:pPr>
+        <w:pStyle w:val="NoSpacing"/>
+      </w:pPr>
+    </w:p>
+    <w:p>
+      <w:pPr>
+        <w:pStyle w:val="NoSpacing"/>
+      </w:pPr>
+    </w:p>
+    <w:p>
+      <w:pPr>
+        <w:pStyle w:val="NoSpacing"/>
+      </w:pPr>
+    </w:p>
+    <w:p>
+      <w:pPr>
+        <w:pStyle w:val="NoSpacing"/>
+      </w:pPr>
+    </w:p>
+    <w:p>
+      <w:pPr>
+        <w:pStyle w:val="NoSpacing"/>
+      </w:pPr>
+    </w:p>
+    <w:p>
+      <w:pPr>
+        <w:pStyle w:val="NoSpacing"/>
+      </w:pPr>
+    </w:p>
+    <w:p>
+      <w:pPr>
+        <w:pStyle w:val="NoSpacing"/>
+      </w:pPr>
+    </w:p>
+    <w:p>
+      <w:pPr>
+        <w:pStyle w:val="NoSpacing"/>
+      </w:pPr>
+      <w:r>
+        <w:rPr>
+          <w:b/>
+          <w:sz w:val="24"/>
+        </w:rPr>
+        <w:t>1</w:t>
+      </w:r>
+      <w:r>
+        <w:rPr>
+          <w:b/>
+          <w:sz w:val="24"/>
+          <w:vertAlign w:val="superscript"/>
+        </w:rPr>
+        <w:t>st</w:t>
+      </w:r>
+      <w:r>
+        <w:rPr>
+          <w:b/>
+          <w:sz w:val="24"/>
+        </w:rPr>
+        <w:t>:</w:t>
+      </w:r>
+      <w:r>
+        <w:t xml:space="preserve"> Let us build a report using our previous widget query.</w:t>
+      </w:r>
+    </w:p>
+    <w:p>
+      <w:pPr>
+        <w:pStyle w:val="NoSpacing"/>
+      </w:pPr>
+    </w:p>
+    <w:p>
+      <w:pPr>
+        <w:pStyle w:val="NoSpacing"/>
+        <w:jc w:val="center"/>
+      </w:pPr>
+      <w:r>
+        <w:rPr>
+          <w:noProof/>
+        </w:rPr>
+        <w:drawing>
+          <wp:inline distT="0" distB="0" distL="0" distR="0">
+            <wp:extent cx="6105525" cy="4266386"/>
+            <wp:effectExtent l="19050" t="19050" r="9525" b="20320"/>
+            <wp:docPr id="11" name="Picture 11"/>
+            <wp:cNvGraphicFramePr>
+              <a:graphicFrameLocks xmlns:a="http://schemas.openxmlformats.org/drawingml/2006/main" noChangeAspect="1"/>
+            </wp:cNvGraphicFramePr>
+            <a:graphic xmlns:a="http://schemas.openxmlformats.org/drawingml/2006/main">
+              <a:graphicData uri="http://schemas.openxmlformats.org/drawingml/2006/picture">
+                <pic:pic xmlns:pic="http://schemas.openxmlformats.org/drawingml/2006/picture">
+                  <pic:nvPicPr>
+                    <pic:cNvPr id="0" name="1_Report_Add_Button.PNG"/>
+                    <pic:cNvPicPr/>
+                  </pic:nvPicPr>
+                  <pic:blipFill>
+                    <a:blip r:embed="rId50">
+                      <a:extLst>
+                        <a:ext uri="{28A0092B-C50C-407E-A947-70E740481C1C}">
+                          <a14:useLocalDpi xmlns:a14="http://schemas.microsoft.com/office/drawing/2010/main" val="0"/>
+                        </a:ext>
+                      </a:extLst>
+                    </a:blip>
+                    <a:stretch>
+                      <a:fillRect/>
+                    </a:stretch>
+                  </pic:blipFill>
+                  <pic:spPr>
+                    <a:xfrm>
+                      <a:off x="0" y="0"/>
+                      <a:ext cx="6115325" cy="4273234"/>
+                    </a:xfrm>
+                    <a:prstGeom prst="rect">
+                      <a:avLst/>
+                    </a:prstGeom>
+                    <a:ln>
+                      <a:solidFill>
+                        <a:schemeClr val="tx1"/>
+                      </a:solidFill>
+                    </a:ln>
+                  </pic:spPr>
+                </pic:pic>
+              </a:graphicData>
+            </a:graphic>
+          </wp:inline>
+        </w:drawing>
+      </w:r>
+    </w:p>
+    <w:p>
+      <w:pPr>
+        <w:pStyle w:val="NoSpacing"/>
+        <w:jc w:val="center"/>
+      </w:pPr>
+      <w:r>
+        <w:rPr>
+          <w:rFonts w:eastAsia="Times New Roman"/>
+          <w:i/>
+          <w:u w:val="single"/>
+        </w:rPr>
+        <w:t xml:space="preserve">Fig </w:t>
+      </w:r>
+      <w:r>
+        <w:rPr>
+          <w:rFonts w:eastAsia="Times New Roman"/>
+          <w:i/>
+          <w:u w:val="single"/>
+        </w:rPr>
+        <w:t>2</w:t>
+      </w:r>
+      <w:r>
+        <w:rPr>
+          <w:rFonts w:eastAsia="Times New Roman"/>
+          <w:i/>
+          <w:u w:val="single"/>
+        </w:rPr>
+        <w:t>6: Build Report Option</w:t>
+      </w:r>
+    </w:p>
+    <w:p>
+      <w:pPr>
+        <w:pStyle w:val="NoSpacing"/>
+      </w:pPr>
+    </w:p>
+    <w:p>
+      <w:pPr>
+        <w:pStyle w:val="NoSpacing"/>
+      </w:pPr>
+    </w:p>
+    <w:p>
+      <w:pPr>
+        <w:pStyle w:val="NoSpacing"/>
+      </w:pPr>
+    </w:p>
+    <w:p>
+      <w:pPr>
+        <w:pStyle w:val="NoSpacing"/>
+      </w:pPr>
+    </w:p>
+    <w:p>
+      <w:pPr>
+        <w:pStyle w:val="NoSpacing"/>
+      </w:pPr>
+    </w:p>
+    <w:p>
+      <w:pPr>
+        <w:pStyle w:val="NoSpacing"/>
+      </w:pPr>
+    </w:p>
+    <w:p>
+      <w:pPr>
+        <w:pStyle w:val="NoSpacing"/>
+      </w:pPr>
+    </w:p>
+    <w:p>
+      <w:pPr>
+        <w:pStyle w:val="NoSpacing"/>
+      </w:pPr>
+    </w:p>
+    <w:p>
+      <w:pPr>
+        <w:pStyle w:val="NoSpacing"/>
+      </w:pPr>
+    </w:p>
+    <w:p>
+      <w:pPr>
+        <w:pStyle w:val="NoSpacing"/>
+      </w:pPr>
+    </w:p>
+    <w:p>
+      <w:pPr>
+        <w:pStyle w:val="NoSpacing"/>
+      </w:pPr>
+    </w:p>
+    <w:p>
+      <w:pPr>
+        <w:pStyle w:val="NoSpacing"/>
+      </w:pPr>
+    </w:p>
+    <w:p>
+      <w:pPr>
+        <w:pStyle w:val="NoSpacing"/>
+      </w:pPr>
+    </w:p>
+    <w:p>
+      <w:pPr>
+        <w:pStyle w:val="NoSpacing"/>
+      </w:pPr>
+    </w:p>
+    <w:p>
+      <w:pPr>
+        <w:pStyle w:val="NoSpacing"/>
+      </w:pPr>
+    </w:p>
+    <w:p>
+      <w:pPr>
+        <w:pStyle w:val="NoSpacing"/>
+      </w:pPr>
+    </w:p>
+    <w:p>
+      <w:pPr>
+        <w:pStyle w:val="NoSpacing"/>
+      </w:pPr>
+    </w:p>
+    <w:p>
+      <w:pPr>
+        <w:pStyle w:val="NoSpacing"/>
+      </w:pPr>
+    </w:p>
+    <w:p>
+      <w:pPr>
+        <w:pStyle w:val="NoSpacing"/>
+      </w:pPr>
+    </w:p>
+    <w:p>
+      <w:pPr>
+        <w:pStyle w:val="NoSpacing"/>
+      </w:pPr>
+    </w:p>
+    <w:p>
+      <w:pPr>
+        <w:pStyle w:val="NoSpacing"/>
+      </w:pPr>
+      <w:r>
+        <w:rPr>
+          <w:b/>
+          <w:sz w:val="24"/>
+        </w:rPr>
+        <w:t>2</w:t>
+      </w:r>
+      <w:r>
+        <w:rPr>
+          <w:b/>
+          <w:sz w:val="24"/>
+          <w:vertAlign w:val="superscript"/>
+        </w:rPr>
+        <w:t>nd</w:t>
+      </w:r>
+      <w:r>
+        <w:rPr>
+          <w:b/>
+          <w:sz w:val="24"/>
+        </w:rPr>
+        <w:t>:</w:t>
+      </w:r>
+      <w:r>
+        <w:rPr>
+          <w:b/>
+        </w:rPr>
+        <w:t xml:space="preserve"> </w:t>
+      </w:r>
+      <w:r>
+        <w:t>After selecting the package (of which a screenshot is not added), under section type – query, check if your query for report is valid or not (We’re using the same query from the widget here). In order to check/ validate your query, click on execute (the execute button is for validation only). And only after the query is fine, will the “Add column” &amp; “Add chart” buttons will activate.</w:t>
+      </w:r>
+    </w:p>
+    <w:p>
+      <w:pPr>
+        <w:pStyle w:val="NoSpacing"/>
+      </w:pPr>
+      <w:r>
+        <w:rPr>
+          <w:b/>
+        </w:rPr>
+        <w:t>NOTE</w:t>
+      </w:r>
+      <w:r>
+        <w:rPr>
+          <w:b/>
+        </w:rPr>
+        <w:t xml:space="preserve"> 1</w:t>
+      </w:r>
+      <w:r>
+        <w:rPr>
+          <w:b/>
+        </w:rPr>
+        <w:t>:</w:t>
+      </w:r>
+      <w:r>
+        <w:t xml:space="preserve"> There is other “Section Type” as well – like Title, Sub-title, Description, etc. </w:t>
+      </w:r>
+    </w:p>
+    <w:p>
+      <w:pPr>
+        <w:pStyle w:val="NoSpacing"/>
+      </w:pPr>
+      <w:r>
+        <w:rPr>
+          <w:b/>
+        </w:rPr>
+        <w:t>NOTE 2:</w:t>
+      </w:r>
+      <w:r>
+        <w:t xml:space="preserve"> The report query should have “$Duration” in the where clause. It is a necessary parameter.</w:t>
+      </w:r>
+    </w:p>
+    <w:p>
+      <w:pPr>
+        <w:pStyle w:val="NoSpacing"/>
+      </w:pPr>
+    </w:p>
+    <w:p>
+      <w:pPr>
+        <w:pStyle w:val="NoSpacing"/>
+        <w:jc w:val="center"/>
+      </w:pPr>
+      <w:r>
+        <w:rPr>
+          <w:noProof/>
+        </w:rPr>
+        <w:drawing>
+          <wp:inline distT="0" distB="0" distL="0" distR="0">
+            <wp:extent cx="5695950" cy="4286250"/>
+            <wp:effectExtent l="19050" t="19050" r="19050" b="19050"/>
+            <wp:docPr id="29" name="Picture 29"/>
+            <wp:cNvGraphicFramePr>
+              <a:graphicFrameLocks xmlns:a="http://schemas.openxmlformats.org/drawingml/2006/main" noChangeAspect="1"/>
+            </wp:cNvGraphicFramePr>
+            <a:graphic xmlns:a="http://schemas.openxmlformats.org/drawingml/2006/main">
+              <a:graphicData uri="http://schemas.openxmlformats.org/drawingml/2006/picture">
+                <pic:pic xmlns:pic="http://schemas.openxmlformats.org/drawingml/2006/picture">
+                  <pic:nvPicPr>
+                    <pic:cNvPr id="0" name="2_After_Package_Section.PNG"/>
+                    <pic:cNvPicPr/>
+                  </pic:nvPicPr>
+                  <pic:blipFill>
+                    <a:blip r:embed="rId51">
+                      <a:extLst>
+                        <a:ext uri="{28A0092B-C50C-407E-A947-70E740481C1C}">
+                          <a14:useLocalDpi xmlns:a14="http://schemas.microsoft.com/office/drawing/2010/main" val="0"/>
+                        </a:ext>
+                      </a:extLst>
+                    </a:blip>
+                    <a:stretch>
+                      <a:fillRect/>
+                    </a:stretch>
+                  </pic:blipFill>
+                  <pic:spPr>
+                    <a:xfrm>
+                      <a:off x="0" y="0"/>
+                      <a:ext cx="5700764" cy="4289873"/>
+                    </a:xfrm>
+                    <a:prstGeom prst="rect">
+                      <a:avLst/>
+                    </a:prstGeom>
+                    <a:ln>
+                      <a:solidFill>
+                        <a:schemeClr val="tx1"/>
+                      </a:solidFill>
+                    </a:ln>
+                  </pic:spPr>
+                </pic:pic>
+              </a:graphicData>
+            </a:graphic>
+          </wp:inline>
+        </w:drawing>
+      </w:r>
+    </w:p>
+    <w:p>
+      <w:pPr>
+        <w:pStyle w:val="NoSpacing"/>
+        <w:jc w:val="center"/>
+      </w:pPr>
+      <w:r>
+        <w:rPr>
+          <w:rFonts w:eastAsia="Times New Roman"/>
+          <w:i/>
+          <w:u w:val="single"/>
+        </w:rPr>
+        <w:t xml:space="preserve">Fig </w:t>
+      </w:r>
+      <w:r>
+        <w:rPr>
+          <w:rFonts w:eastAsia="Times New Roman"/>
+          <w:i/>
+          <w:u w:val="single"/>
+        </w:rPr>
+        <w:t>27: Report Build Section</w:t>
+      </w:r>
+    </w:p>
+    <w:p>
+      <w:pPr>
+        <w:pStyle w:val="NoSpacing"/>
+      </w:pPr>
+    </w:p>
+    <w:p>
+      <w:pPr>
+        <w:pStyle w:val="NoSpacing"/>
+      </w:pPr>
+    </w:p>
+    <w:p>
+      <w:pPr>
+        <w:pStyle w:val="NoSpacing"/>
+      </w:pPr>
+    </w:p>
+    <w:p>
+      <w:pPr>
+        <w:pStyle w:val="NoSpacing"/>
+      </w:pPr>
+    </w:p>
+    <w:p>
+      <w:pPr>
+        <w:pStyle w:val="NoSpacing"/>
+      </w:pPr>
+    </w:p>
+    <w:p>
+      <w:pPr>
+        <w:pStyle w:val="NoSpacing"/>
+      </w:pPr>
+    </w:p>
+    <w:p>
+      <w:pPr>
+        <w:pStyle w:val="NoSpacing"/>
+      </w:pPr>
+    </w:p>
+    <w:p>
+      <w:pPr>
+        <w:pStyle w:val="NoSpacing"/>
+      </w:pPr>
+    </w:p>
+    <w:p>
+      <w:pPr>
+        <w:pStyle w:val="NoSpacing"/>
+      </w:pPr>
+    </w:p>
+    <w:p>
+      <w:pPr>
+        <w:pStyle w:val="NoSpacing"/>
+      </w:pPr>
+    </w:p>
+    <w:p>
+      <w:pPr>
+        <w:pStyle w:val="NoSpacing"/>
+      </w:pPr>
+    </w:p>
+    <w:p>
+      <w:pPr>
+        <w:pStyle w:val="NoSpacing"/>
+      </w:pPr>
+    </w:p>
+    <w:p>
+      <w:pPr>
+        <w:pStyle w:val="NoSpacing"/>
+      </w:pPr>
+    </w:p>
+    <w:p>
+      <w:pPr>
+        <w:pStyle w:val="NoSpacing"/>
+        <w:jc w:val="center"/>
+      </w:pPr>
+      <w:r>
+        <w:rPr>
+          <w:noProof/>
+        </w:rPr>
+        <w:drawing>
+          <wp:inline distT="0" distB="0" distL="0" distR="0" wp14:anchorId="6296C679" wp14:editId="4D48F6C2">
+            <wp:extent cx="5610225" cy="3571875"/>
+            <wp:effectExtent l="19050" t="19050" r="28575" b="28575"/>
+            <wp:docPr id="28" name="Picture 28"/>
+            <wp:cNvGraphicFramePr>
+              <a:graphicFrameLocks xmlns:a="http://schemas.openxmlformats.org/drawingml/2006/main" noChangeAspect="1"/>
+            </wp:cNvGraphicFramePr>
+            <a:graphic xmlns:a="http://schemas.openxmlformats.org/drawingml/2006/main">
+              <a:graphicData uri="http://schemas.openxmlformats.org/drawingml/2006/picture">
+                <pic:pic xmlns:pic="http://schemas.openxmlformats.org/drawingml/2006/picture">
+                  <pic:nvPicPr>
+                    <pic:cNvPr id="0" name="2_1_Column_Addition.PNG"/>
+                    <pic:cNvPicPr/>
+                  </pic:nvPicPr>
+                  <pic:blipFill>
+                    <a:blip r:embed="rId52">
+                      <a:extLst>
+                        <a:ext uri="{28A0092B-C50C-407E-A947-70E740481C1C}">
+                          <a14:useLocalDpi xmlns:a14="http://schemas.microsoft.com/office/drawing/2010/main" val="0"/>
+                        </a:ext>
+                      </a:extLst>
+                    </a:blip>
+                    <a:stretch>
+                      <a:fillRect/>
+                    </a:stretch>
+                  </pic:blipFill>
+                  <pic:spPr>
+                    <a:xfrm>
+                      <a:off x="0" y="0"/>
+                      <a:ext cx="5611989" cy="3572998"/>
+                    </a:xfrm>
+                    <a:prstGeom prst="rect">
+                      <a:avLst/>
+                    </a:prstGeom>
+                    <a:ln>
+                      <a:solidFill>
+                        <a:schemeClr val="tx1"/>
+                      </a:solidFill>
+                    </a:ln>
+                  </pic:spPr>
+                </pic:pic>
+              </a:graphicData>
+            </a:graphic>
+          </wp:inline>
+        </w:drawing>
+      </w:r>
+    </w:p>
+    <w:p>
+      <w:pPr>
+        <w:pStyle w:val="NoSpacing"/>
+        <w:jc w:val="center"/>
+      </w:pPr>
+      <w:r>
+        <w:rPr>
+          <w:rFonts w:eastAsia="Times New Roman"/>
+          <w:i/>
+          <w:u w:val="single"/>
+        </w:rPr>
+        <w:t xml:space="preserve">Fig </w:t>
+      </w:r>
+      <w:r>
+        <w:rPr>
+          <w:rFonts w:eastAsia="Times New Roman"/>
+          <w:i/>
+          <w:u w:val="single"/>
+        </w:rPr>
+        <w:t>28: Adding columns to Report</w:t>
+      </w:r>
+    </w:p>
+    <w:p>
+      <w:pPr>
+        <w:pStyle w:val="NoSpacing"/>
+      </w:pPr>
+    </w:p>
+    <w:p>
+      <w:pPr>
+        <w:pStyle w:val="NoSpacing"/>
+        <w:jc w:val="center"/>
+      </w:pPr>
+      <w:r>
+        <w:rPr>
+          <w:noProof/>
+        </w:rPr>
+        <w:drawing>
+          <wp:inline distT="0" distB="0" distL="0" distR="0">
+            <wp:extent cx="4733925" cy="3114675"/>
+            <wp:effectExtent l="19050" t="19050" r="28575" b="28575"/>
+            <wp:docPr id="30" name="Picture 30"/>
+            <wp:cNvGraphicFramePr>
+              <a:graphicFrameLocks xmlns:a="http://schemas.openxmlformats.org/drawingml/2006/main" noChangeAspect="1"/>
+            </wp:cNvGraphicFramePr>
+            <a:graphic xmlns:a="http://schemas.openxmlformats.org/drawingml/2006/main">
+              <a:graphicData uri="http://schemas.openxmlformats.org/drawingml/2006/picture">
+                <pic:pic xmlns:pic="http://schemas.openxmlformats.org/drawingml/2006/picture">
+                  <pic:nvPicPr>
+                    <pic:cNvPr id="0" name="2_2_GenerateTable.PNG"/>
+                    <pic:cNvPicPr/>
+                  </pic:nvPicPr>
+                  <pic:blipFill>
+                    <a:blip r:embed="rId53">
+                      <a:extLst>
+                        <a:ext uri="{28A0092B-C50C-407E-A947-70E740481C1C}">
+                          <a14:useLocalDpi xmlns:a14="http://schemas.microsoft.com/office/drawing/2010/main" val="0"/>
+                        </a:ext>
+                      </a:extLst>
+                    </a:blip>
+                    <a:stretch>
+                      <a:fillRect/>
+                    </a:stretch>
+                  </pic:blipFill>
+                  <pic:spPr>
+                    <a:xfrm>
+                      <a:off x="0" y="0"/>
+                      <a:ext cx="4737333" cy="3116917"/>
+                    </a:xfrm>
+                    <a:prstGeom prst="rect">
+                      <a:avLst/>
+                    </a:prstGeom>
+                    <a:ln>
+                      <a:solidFill>
+                        <a:schemeClr val="tx1"/>
+                      </a:solidFill>
+                    </a:ln>
+                  </pic:spPr>
+                </pic:pic>
+              </a:graphicData>
+            </a:graphic>
+          </wp:inline>
+        </w:drawing>
+      </w:r>
+    </w:p>
+    <w:p>
+      <w:pPr>
+        <w:pStyle w:val="NoSpacing"/>
+        <w:jc w:val="center"/>
+      </w:pPr>
+      <w:r>
+        <w:rPr>
+          <w:rFonts w:eastAsia="Times New Roman"/>
+          <w:i/>
+          <w:u w:val="single"/>
+        </w:rPr>
+        <w:t xml:space="preserve">Fig </w:t>
+      </w:r>
+      <w:r>
+        <w:rPr>
+          <w:rFonts w:eastAsia="Times New Roman"/>
+          <w:i/>
+          <w:u w:val="single"/>
+        </w:rPr>
+        <w:t>29: Generate Table Output</w:t>
+      </w:r>
+    </w:p>
+    <w:p>
+      <w:pPr>
+        <w:pStyle w:val="NoSpacing"/>
+      </w:pPr>
+    </w:p>
+    <w:p>
+      <w:pPr>
+        <w:pStyle w:val="NoSpacing"/>
+      </w:pPr>
+    </w:p>
+    <w:p>
+      <w:pPr>
+        <w:pStyle w:val="NoSpacing"/>
+      </w:pPr>
+    </w:p>
+    <w:p>
+      <w:pPr>
+        <w:pStyle w:val="NoSpacing"/>
+      </w:pPr>
+    </w:p>
+    <w:p>
+      <w:pPr>
+        <w:pStyle w:val="NoSpacing"/>
+        <w:jc w:val="center"/>
+      </w:pPr>
+      <w:r>
+        <w:rPr>
+          <w:noProof/>
+        </w:rPr>
+        <w:lastRenderedPageBreak/>
+        <w:drawing>
+          <wp:inline distT="0" distB="0" distL="0" distR="0">
+            <wp:extent cx="5938651" cy="4210050"/>
+            <wp:effectExtent l="19050" t="19050" r="24130" b="19050"/>
+            <wp:docPr id="32" name="Picture 32"/>
+            <wp:cNvGraphicFramePr>
+              <a:graphicFrameLocks xmlns:a="http://schemas.openxmlformats.org/drawingml/2006/main" noChangeAspect="1"/>
+            </wp:cNvGraphicFramePr>
+            <a:graphic xmlns:a="http://schemas.openxmlformats.org/drawingml/2006/main">
+              <a:graphicData uri="http://schemas.openxmlformats.org/drawingml/2006/picture">
+                <pic:pic xmlns:pic="http://schemas.openxmlformats.org/drawingml/2006/picture">
+                  <pic:nvPicPr>
+                    <pic:cNvPr id="0" name="2_5_Adding_Charts.PNG"/>
+                    <pic:cNvPicPr/>
+                  </pic:nvPicPr>
+                  <pic:blipFill>
+                    <a:blip r:embed="rId54">
+                      <a:extLst>
+                        <a:ext uri="{28A0092B-C50C-407E-A947-70E740481C1C}">
+                          <a14:useLocalDpi xmlns:a14="http://schemas.microsoft.com/office/drawing/2010/main" val="0"/>
+                        </a:ext>
+                      </a:extLst>
+                    </a:blip>
+                    <a:stretch>
+                      <a:fillRect/>
+                    </a:stretch>
+                  </pic:blipFill>
+                  <pic:spPr>
+                    <a:xfrm>
+                      <a:off x="0" y="0"/>
+                      <a:ext cx="5943600" cy="4213558"/>
+                    </a:xfrm>
+                    <a:prstGeom prst="rect">
+                      <a:avLst/>
+                    </a:prstGeom>
+                    <a:ln>
+                      <a:solidFill>
+                        <a:schemeClr val="tx1"/>
+                      </a:solidFill>
+                    </a:ln>
+                  </pic:spPr>
+                </pic:pic>
+              </a:graphicData>
+            </a:graphic>
+          </wp:inline>
+        </w:drawing>
+      </w:r>
+    </w:p>
+    <w:p>
+      <w:pPr>
+        <w:pStyle w:val="NoSpacing"/>
+        <w:jc w:val="center"/>
+      </w:pPr>
+      <w:r>
+        <w:rPr>
+          <w:rFonts w:eastAsia="Times New Roman"/>
+          <w:i/>
+          <w:u w:val="single"/>
+        </w:rPr>
+        <w:t xml:space="preserve">Fig </w:t>
+      </w:r>
+      <w:r>
+        <w:rPr>
+          <w:rFonts w:eastAsia="Times New Roman"/>
+          <w:i/>
+          <w:u w:val="single"/>
+        </w:rPr>
+        <w:t>30: Adding Visuals to Report</w:t>
+      </w:r>
+    </w:p>
+    <w:p>
+      <w:pPr>
+        <w:pStyle w:val="NoSpacing"/>
+      </w:pPr>
+    </w:p>
+    <w:p>
+      <w:pPr>
+        <w:pStyle w:val="NoSpacing"/>
+      </w:pPr>
+      <w:r>
+        <w:t>Once all the section information is provided, click on “Update” or “Done” button, whichever is visible.</w:t>
+      </w:r>
+    </w:p>
+    <w:p>
+      <w:pPr>
+        <w:pStyle w:val="NoSpacing"/>
+      </w:pPr>
+    </w:p>
+    <w:p>
+      <w:pPr>
+        <w:pStyle w:val="NoSpacing"/>
+      </w:pPr>
+    </w:p>
+    <w:p>
+      <w:pPr>
+        <w:pStyle w:val="NoSpacing"/>
+      </w:pPr>
+    </w:p>
+    <w:p>
+      <w:pPr>
+        <w:pStyle w:val="NoSpacing"/>
+      </w:pPr>
+    </w:p>
+    <w:p>
+      <w:pPr>
+        <w:pStyle w:val="NoSpacing"/>
+      </w:pPr>
+    </w:p>
+    <w:p>
+      <w:pPr>
+        <w:pStyle w:val="NoSpacing"/>
+      </w:pPr>
+    </w:p>
+    <w:p>
+      <w:pPr>
+        <w:pStyle w:val="NoSpacing"/>
+      </w:pPr>
+    </w:p>
+    <w:p>
+      <w:pPr>
+        <w:pStyle w:val="NoSpacing"/>
+      </w:pPr>
+    </w:p>
+    <w:p>
+      <w:pPr>
+        <w:pStyle w:val="NoSpacing"/>
+      </w:pPr>
+    </w:p>
+    <w:p>
+      <w:pPr>
+        <w:pStyle w:val="NoSpacing"/>
+      </w:pPr>
+    </w:p>
+    <w:p>
+      <w:pPr>
+        <w:pStyle w:val="NoSpacing"/>
+      </w:pPr>
+    </w:p>
+    <w:p>
+      <w:pPr>
+        <w:pStyle w:val="NoSpacing"/>
+      </w:pPr>
+    </w:p>
+    <w:p>
+      <w:pPr>
+        <w:pStyle w:val="NoSpacing"/>
+      </w:pPr>
+    </w:p>
+    <w:p>
+      <w:pPr>
+        <w:pStyle w:val="NoSpacing"/>
+      </w:pPr>
+    </w:p>
+    <w:p>
+      <w:pPr>
+        <w:pStyle w:val="NoSpacing"/>
+      </w:pPr>
+    </w:p>
+    <w:p>
+      <w:pPr>
+        <w:pStyle w:val="NoSpacing"/>
+      </w:pPr>
+    </w:p>
+    <w:p>
+      <w:pPr>
+        <w:pStyle w:val="NoSpacing"/>
+      </w:pPr>
+    </w:p>
+    <w:p>
+      <w:pPr>
+        <w:pStyle w:val="NoSpacing"/>
+      </w:pPr>
+    </w:p>
+    <w:p>
+      <w:pPr>
+        <w:pStyle w:val="NoSpacing"/>
+      </w:pPr>
+    </w:p>
+    <w:p>
+      <w:pPr>
+        <w:pStyle w:val="NoSpacing"/>
+      </w:pPr>
+    </w:p>
+    <w:p>
+      <w:pPr>
+        <w:pStyle w:val="NoSpacing"/>
+      </w:pPr>
+    </w:p>
+    <w:p>
+      <w:pPr>
+        <w:pStyle w:val="NoSpacing"/>
+      </w:pPr>
+    </w:p>
+    <w:p>
+      <w:pPr>
+        <w:pStyle w:val="NoSpacing"/>
+      </w:pPr>
+      <w:r>
+        <w:rPr>
+          <w:b/>
+          <w:sz w:val="24"/>
+        </w:rPr>
+        <w:t>3</w:t>
+      </w:r>
+      <w:r>
+        <w:rPr>
+          <w:b/>
+          <w:sz w:val="24"/>
+          <w:vertAlign w:val="superscript"/>
+        </w:rPr>
+        <w:t>rd</w:t>
+      </w:r>
+      <w:r>
+        <w:rPr>
+          <w:b/>
+          <w:sz w:val="24"/>
+        </w:rPr>
+        <w:t xml:space="preserve">: </w:t>
+      </w:r>
+      <w:r>
+        <w:t>Next we will have to check if all those contents we created are saved properly or not.</w:t>
+      </w:r>
+    </w:p>
+    <w:p>
+      <w:pPr>
+        <w:pStyle w:val="NoSpacing"/>
+        <w:numPr>
+          <w:ilvl w:val="0"/>
+          <w:numId w:val="11"/>
+        </w:numPr>
+      </w:pPr>
+      <w:r>
+        <w:t>Under “Repository Tab” where our package is – view that package and click on editing button (one with pencil symbol)</w:t>
+      </w:r>
+    </w:p>
+    <w:p>
+      <w:pPr>
+        <w:pStyle w:val="NoSpacing"/>
+        <w:numPr>
+          <w:ilvl w:val="0"/>
+          <w:numId w:val="11"/>
+        </w:numPr>
+      </w:pPr>
+      <w:r>
+        <w:t>So one can also add a report from under package.</w:t>
+      </w:r>
+    </w:p>
+    <w:p>
+      <w:pPr>
+        <w:pStyle w:val="NoSpacing"/>
+      </w:pPr>
+    </w:p>
+    <w:p>
+      <w:pPr>
+        <w:pStyle w:val="NoSpacing"/>
+        <w:jc w:val="center"/>
+        <w:rPr>
+          <w:sz w:val="24"/>
+        </w:rPr>
+      </w:pPr>
+      <w:r>
+        <w:rPr>
+          <w:noProof/>
+          <w:sz w:val="24"/>
+        </w:rPr>
+        <w:drawing>
+          <wp:inline distT="0" distB="0" distL="0" distR="0" wp14:anchorId="32CB5901" wp14:editId="3E22458B">
+            <wp:extent cx="6029325" cy="2514600"/>
+            <wp:effectExtent l="19050" t="19050" r="28575" b="19050"/>
+            <wp:docPr id="33" name="Picture 33"/>
+            <wp:cNvGraphicFramePr>
+              <a:graphicFrameLocks xmlns:a="http://schemas.openxmlformats.org/drawingml/2006/main" noChangeAspect="1"/>
+            </wp:cNvGraphicFramePr>
+            <a:graphic xmlns:a="http://schemas.openxmlformats.org/drawingml/2006/main">
+              <a:graphicData uri="http://schemas.openxmlformats.org/drawingml/2006/picture">
+                <pic:pic xmlns:pic="http://schemas.openxmlformats.org/drawingml/2006/picture">
+                  <pic:nvPicPr>
+                    <pic:cNvPr id="0" name="9_Our_Package_Now.PNG"/>
+                    <pic:cNvPicPr/>
+                  </pic:nvPicPr>
+                  <pic:blipFill>
+                    <a:blip r:embed="rId55">
+                      <a:extLst>
+                        <a:ext uri="{28A0092B-C50C-407E-A947-70E740481C1C}">
+                          <a14:useLocalDpi xmlns:a14="http://schemas.microsoft.com/office/drawing/2010/main" val="0"/>
+                        </a:ext>
+                      </a:extLst>
+                    </a:blip>
+                    <a:stretch>
+                      <a:fillRect/>
+                    </a:stretch>
+                  </pic:blipFill>
+                  <pic:spPr>
+                    <a:xfrm>
+                      <a:off x="0" y="0"/>
+                      <a:ext cx="6029325" cy="2514600"/>
+                    </a:xfrm>
+                    <a:prstGeom prst="rect">
+                      <a:avLst/>
+                    </a:prstGeom>
+                    <a:ln>
+                      <a:solidFill>
+                        <a:schemeClr val="tx1"/>
+                      </a:solidFill>
+                    </a:ln>
+                  </pic:spPr>
+                </pic:pic>
+              </a:graphicData>
+            </a:graphic>
+          </wp:inline>
+        </w:drawing>
+      </w:r>
+    </w:p>
+    <w:p>
+      <w:pPr>
+        <w:pStyle w:val="NoSpacing"/>
+        <w:jc w:val="center"/>
+      </w:pPr>
+      <w:r>
+        <w:rPr>
+          <w:rFonts w:eastAsia="Times New Roman"/>
+          <w:i/>
+          <w:u w:val="single"/>
+        </w:rPr>
+        <w:t xml:space="preserve">Fig </w:t>
+      </w:r>
+      <w:r>
+        <w:rPr>
+          <w:rFonts w:eastAsia="Times New Roman"/>
+          <w:i/>
+          <w:u w:val="single"/>
+        </w:rPr>
+        <w:t>31: Adding report option 2</w:t>
+      </w:r>
+    </w:p>
+    <w:p>
+      <w:pPr>
+        <w:pStyle w:val="NoSpacing"/>
+      </w:pPr>
+    </w:p>
+    <w:p>
+      <w:pPr>
+        <w:pStyle w:val="NoSpacing"/>
+        <w:jc w:val="center"/>
+      </w:pPr>
+      <w:r>
+        <w:rPr>
+          <w:noProof/>
+        </w:rPr>
+        <w:drawing>
+          <wp:inline distT="0" distB="0" distL="0" distR="0">
+            <wp:extent cx="5943600" cy="3840480"/>
+            <wp:effectExtent l="19050" t="19050" r="19050" b="26670"/>
+            <wp:docPr id="37" name="Picture 37"/>
+            <wp:cNvGraphicFramePr>
+              <a:graphicFrameLocks xmlns:a="http://schemas.openxmlformats.org/drawingml/2006/main" noChangeAspect="1"/>
+            </wp:cNvGraphicFramePr>
+            <a:graphic xmlns:a="http://schemas.openxmlformats.org/drawingml/2006/main">
+              <a:graphicData uri="http://schemas.openxmlformats.org/drawingml/2006/picture">
+                <pic:pic xmlns:pic="http://schemas.openxmlformats.org/drawingml/2006/picture">
+                  <pic:nvPicPr>
+                    <pic:cNvPr id="0" name="3_Creating_Report.PNG"/>
+                    <pic:cNvPicPr/>
+                  </pic:nvPicPr>
+                  <pic:blipFill>
+                    <a:blip r:embed="rId56">
+                      <a:extLst>
+                        <a:ext uri="{28A0092B-C50C-407E-A947-70E740481C1C}">
+                          <a14:useLocalDpi xmlns:a14="http://schemas.microsoft.com/office/drawing/2010/main" val="0"/>
+                        </a:ext>
+                      </a:extLst>
+                    </a:blip>
+                    <a:stretch>
+                      <a:fillRect/>
+                    </a:stretch>
+                  </pic:blipFill>
+                  <pic:spPr>
+                    <a:xfrm>
+                      <a:off x="0" y="0"/>
+                      <a:ext cx="5943600" cy="3840480"/>
+                    </a:xfrm>
+                    <a:prstGeom prst="rect">
+                      <a:avLst/>
+                    </a:prstGeom>
+                    <a:ln>
+                      <a:solidFill>
+                        <a:schemeClr val="tx1"/>
+                      </a:solidFill>
+                    </a:ln>
+                  </pic:spPr>
+                </pic:pic>
+              </a:graphicData>
+            </a:graphic>
+          </wp:inline>
+        </w:drawing>
+      </w:r>
+    </w:p>
+    <w:p>
+      <w:pPr>
+        <w:pStyle w:val="NoSpacing"/>
+        <w:jc w:val="center"/>
+      </w:pPr>
+      <w:r>
+        <w:rPr>
+          <w:rFonts w:eastAsia="Times New Roman"/>
+          <w:i/>
+          <w:u w:val="single"/>
+        </w:rPr>
+        <w:t xml:space="preserve">Fig </w:t>
+      </w:r>
+      <w:r>
+        <w:rPr>
+          <w:rFonts w:eastAsia="Times New Roman"/>
+          <w:i/>
+          <w:u w:val="single"/>
+        </w:rPr>
+        <w:t>32: Report Creation Page</w:t>
+      </w:r>
+    </w:p>
+    <w:p>
+      <w:pPr>
+        <w:pStyle w:val="NoSpacing"/>
+      </w:pPr>
+    </w:p>
+    <w:p>
+      <w:pPr>
+        <w:pStyle w:val="NoSpacing"/>
+        <w:jc w:val="center"/>
+      </w:pPr>
+      <w:r>
+        <w:rPr>
+          <w:noProof/>
+        </w:rPr>
+        <w:drawing>
+          <wp:inline distT="0" distB="0" distL="0" distR="0" wp14:anchorId="19743DE1" wp14:editId="1B76B316">
+            <wp:extent cx="6086475" cy="3581400"/>
+            <wp:effectExtent l="19050" t="19050" r="28575" b="19050"/>
+            <wp:docPr id="35" name="Picture 35"/>
+            <wp:cNvGraphicFramePr>
+              <a:graphicFrameLocks xmlns:a="http://schemas.openxmlformats.org/drawingml/2006/main" noChangeAspect="1"/>
+            </wp:cNvGraphicFramePr>
+            <a:graphic xmlns:a="http://schemas.openxmlformats.org/drawingml/2006/main">
+              <a:graphicData uri="http://schemas.openxmlformats.org/drawingml/2006/picture">
+                <pic:pic xmlns:pic="http://schemas.openxmlformats.org/drawingml/2006/picture">
+                  <pic:nvPicPr>
+                    <pic:cNvPr id="0" name="2_SaveReport.PNG"/>
+                    <pic:cNvPicPr/>
+                  </pic:nvPicPr>
+                  <pic:blipFill>
+                    <a:blip r:embed="rId57">
+                      <a:extLst>
+                        <a:ext uri="{28A0092B-C50C-407E-A947-70E740481C1C}">
+                          <a14:useLocalDpi xmlns:a14="http://schemas.microsoft.com/office/drawing/2010/main" val="0"/>
+                        </a:ext>
+                      </a:extLst>
+                    </a:blip>
+                    <a:stretch>
+                      <a:fillRect/>
+                    </a:stretch>
+                  </pic:blipFill>
+                  <pic:spPr>
+                    <a:xfrm>
+                      <a:off x="0" y="0"/>
+                      <a:ext cx="6086475" cy="3581400"/>
+                    </a:xfrm>
+                    <a:prstGeom prst="rect">
+                      <a:avLst/>
+                    </a:prstGeom>
+                    <a:ln>
+                      <a:solidFill>
+                        <a:schemeClr val="tx1"/>
+                      </a:solidFill>
+                    </a:ln>
+                  </pic:spPr>
+                </pic:pic>
+              </a:graphicData>
+            </a:graphic>
+          </wp:inline>
+        </w:drawing>
+      </w:r>
+    </w:p>
+    <w:p>
+      <w:pPr>
+        <w:pStyle w:val="NoSpacing"/>
+        <w:jc w:val="center"/>
+      </w:pPr>
+      <w:r>
+        <w:rPr>
+          <w:rFonts w:eastAsia="Times New Roman"/>
+          <w:i/>
+          <w:u w:val="single"/>
+        </w:rPr>
+        <w:t xml:space="preserve">Fig </w:t>
+      </w:r>
+      <w:r>
+        <w:rPr>
+          <w:rFonts w:eastAsia="Times New Roman"/>
+          <w:i/>
+          <w:u w:val="single"/>
+        </w:rPr>
+        <w:t>33: Report Sections</w:t>
+      </w:r>
+    </w:p>
+    <w:p>
+      <w:pPr>
+        <w:pStyle w:val="NoSpacing"/>
+      </w:pPr>
+    </w:p>
+    <w:p>
+      <w:pPr>
+        <w:pStyle w:val="NoSpacing"/>
+        <w:jc w:val="center"/>
+      </w:pPr>
+      <w:r>
+        <w:rPr>
+          <w:noProof/>
+        </w:rPr>
+        <w:drawing>
+          <wp:inline distT="0" distB="0" distL="0" distR="0">
+            <wp:extent cx="6153150" cy="3581400"/>
+            <wp:effectExtent l="19050" t="19050" r="19050" b="19050"/>
+            <wp:docPr id="39" name="Picture 39"/>
+            <wp:cNvGraphicFramePr>
+              <a:graphicFrameLocks xmlns:a="http://schemas.openxmlformats.org/drawingml/2006/main" noChangeAspect="1"/>
+            </wp:cNvGraphicFramePr>
+            <a:graphic xmlns:a="http://schemas.openxmlformats.org/drawingml/2006/main">
+              <a:graphicData uri="http://schemas.openxmlformats.org/drawingml/2006/picture">
+                <pic:pic xmlns:pic="http://schemas.openxmlformats.org/drawingml/2006/picture">
+                  <pic:nvPicPr>
+                    <pic:cNvPr id="0" name="8_ReportSections.PNG"/>
+                    <pic:cNvPicPr/>
+                  </pic:nvPicPr>
+                  <pic:blipFill>
+                    <a:blip r:embed="rId58">
+                      <a:extLst>
+                        <a:ext uri="{28A0092B-C50C-407E-A947-70E740481C1C}">
+                          <a14:useLocalDpi xmlns:a14="http://schemas.microsoft.com/office/drawing/2010/main" val="0"/>
+                        </a:ext>
+                      </a:extLst>
+                    </a:blip>
+                    <a:stretch>
+                      <a:fillRect/>
+                    </a:stretch>
+                  </pic:blipFill>
+                  <pic:spPr>
+                    <a:xfrm>
+                      <a:off x="0" y="0"/>
+                      <a:ext cx="6158605" cy="3584575"/>
+                    </a:xfrm>
+                    <a:prstGeom prst="rect">
+                      <a:avLst/>
+                    </a:prstGeom>
+                    <a:ln>
+                      <a:solidFill>
+                        <a:schemeClr val="tx1"/>
+                      </a:solidFill>
+                    </a:ln>
+                  </pic:spPr>
+                </pic:pic>
+              </a:graphicData>
+            </a:graphic>
+          </wp:inline>
+        </w:drawing>
+      </w:r>
+    </w:p>
+    <w:p>
+      <w:pPr>
+        <w:pStyle w:val="NoSpacing"/>
+        <w:jc w:val="center"/>
+      </w:pPr>
+      <w:r>
+        <w:rPr>
+          <w:rFonts w:eastAsia="Times New Roman"/>
+          <w:i/>
+          <w:u w:val="single"/>
+        </w:rPr>
+        <w:t>Fig 34: Adding Section &amp; Saving</w:t>
+      </w:r>
+    </w:p>
+    <w:p>
+      <w:pPr>
+        <w:pStyle w:val="NoSpacing"/>
+      </w:pPr>
+    </w:p>
+    <w:p>
+      <w:pPr>
+        <w:pStyle w:val="NoSpacing"/>
+      </w:pPr>
+    </w:p>
+    <w:p>
+      <w:pPr>
+        <w:pStyle w:val="NoSpacing"/>
+      </w:pPr>
+      <w:r>
+        <w:rPr>
+          <w:b/>
+          <w:sz w:val="24"/>
+        </w:rPr>
+        <w:t>4</w:t>
+      </w:r>
+      <w:r>
+        <w:rPr>
+          <w:b/>
+          <w:sz w:val="24"/>
+          <w:vertAlign w:val="superscript"/>
+        </w:rPr>
+        <w:t>th</w:t>
+      </w:r>
+      <w:r>
+        <w:rPr>
+          <w:b/>
+          <w:sz w:val="24"/>
+        </w:rPr>
+        <w:t>:</w:t>
+      </w:r>
+      <w:r>
+        <w:rPr>
+          <w:b/>
+        </w:rPr>
+        <w:t xml:space="preserve"> </w:t>
+      </w:r>
+      <w:r>
+        <w:t>Sending alerts/ reports to email users.</w:t>
+      </w:r>
+    </w:p>
+    <w:p>
+      <w:pPr>
+        <w:pStyle w:val="NoSpacing"/>
+        <w:numPr>
+          <w:ilvl w:val="0"/>
+          <w:numId w:val="11"/>
+        </w:numPr>
+      </w:pPr>
+      <w:r>
+        <w:t>One can send email alert/ report to individual email address or to a notification group – group of email addresses.</w:t>
+      </w:r>
+    </w:p>
+    <w:p>
+      <w:pPr>
+        <w:pStyle w:val="NoSpacing"/>
+        <w:numPr>
+          <w:ilvl w:val="0"/>
+          <w:numId w:val="11"/>
+        </w:numPr>
+      </w:pPr>
+      <w:r>
+        <w:t>Although the demonstrated example is one which sends email alert to a single user. But let us learn to create a notification group as well.</w:t>
+      </w:r>
+    </w:p>
+    <w:p>
+      <w:pPr>
+        <w:pStyle w:val="NoSpacing"/>
+      </w:pPr>
+    </w:p>
+    <w:p>
+      <w:pPr>
+        <w:pStyle w:val="NoSpacing"/>
+        <w:jc w:val="center"/>
+      </w:pPr>
+      <w:r>
+        <w:rPr>
+          <w:noProof/>
+        </w:rPr>
+        <w:drawing>
+          <wp:inline distT="0" distB="0" distL="0" distR="0">
+            <wp:extent cx="5476875" cy="2476500"/>
+            <wp:effectExtent l="19050" t="19050" r="28575" b="19050"/>
+            <wp:docPr id="40" name="Picture 40"/>
+            <wp:cNvGraphicFramePr>
+              <a:graphicFrameLocks xmlns:a="http://schemas.openxmlformats.org/drawingml/2006/main" noChangeAspect="1"/>
+            </wp:cNvGraphicFramePr>
+            <a:graphic xmlns:a="http://schemas.openxmlformats.org/drawingml/2006/main">
+              <a:graphicData uri="http://schemas.openxmlformats.org/drawingml/2006/picture">
+                <pic:pic xmlns:pic="http://schemas.openxmlformats.org/drawingml/2006/picture">
+                  <pic:nvPicPr>
+                    <pic:cNvPr id="0" name="4_creating_notification_group.PNG"/>
+                    <pic:cNvPicPr/>
+                  </pic:nvPicPr>
+                  <pic:blipFill>
+                    <a:blip r:embed="rId59">
+                      <a:extLst>
+                        <a:ext uri="{28A0092B-C50C-407E-A947-70E740481C1C}">
+                          <a14:useLocalDpi xmlns:a14="http://schemas.microsoft.com/office/drawing/2010/main" val="0"/>
+                        </a:ext>
+                      </a:extLst>
+                    </a:blip>
+                    <a:stretch>
+                      <a:fillRect/>
+                    </a:stretch>
+                  </pic:blipFill>
+                  <pic:spPr>
+                    <a:xfrm>
+                      <a:off x="0" y="0"/>
+                      <a:ext cx="5478565" cy="2477264"/>
+                    </a:xfrm>
+                    <a:prstGeom prst="rect">
+                      <a:avLst/>
+                    </a:prstGeom>
+                    <a:ln>
+                      <a:solidFill>
+                        <a:schemeClr val="tx1"/>
+                      </a:solidFill>
+                    </a:ln>
+                  </pic:spPr>
+                </pic:pic>
+              </a:graphicData>
+            </a:graphic>
+          </wp:inline>
+        </w:drawing>
+      </w:r>
+    </w:p>
+    <w:p>
+      <w:pPr>
+        <w:pStyle w:val="NoSpacing"/>
+        <w:jc w:val="center"/>
+      </w:pPr>
+      <w:r>
+        <w:rPr>
+          <w:rFonts w:eastAsia="Times New Roman"/>
+          <w:i/>
+          <w:u w:val="single"/>
+        </w:rPr>
+        <w:t>Fig 35: Notification Groups Page</w:t>
+      </w:r>
+    </w:p>
+    <w:p>
+      <w:pPr>
+        <w:pStyle w:val="NoSpacing"/>
+      </w:pPr>
+    </w:p>
+    <w:p>
+      <w:pPr>
+        <w:pStyle w:val="NoSpacing"/>
+        <w:jc w:val="center"/>
+      </w:pPr>
+      <w:r>
+        <w:rPr>
+          <w:noProof/>
+        </w:rPr>
+        <w:drawing>
+          <wp:inline distT="0" distB="0" distL="0" distR="0">
+            <wp:extent cx="5591174" cy="3667125"/>
+            <wp:effectExtent l="19050" t="19050" r="10160" b="9525"/>
+            <wp:docPr id="41" name="Picture 41"/>
+            <wp:cNvGraphicFramePr>
+              <a:graphicFrameLocks xmlns:a="http://schemas.openxmlformats.org/drawingml/2006/main" noChangeAspect="1"/>
+            </wp:cNvGraphicFramePr>
+            <a:graphic xmlns:a="http://schemas.openxmlformats.org/drawingml/2006/main">
+              <a:graphicData uri="http://schemas.openxmlformats.org/drawingml/2006/picture">
+                <pic:pic xmlns:pic="http://schemas.openxmlformats.org/drawingml/2006/picture">
+                  <pic:nvPicPr>
+                    <pic:cNvPr id="0" name="5_creating_notification_group2.PNG"/>
+                    <pic:cNvPicPr/>
+                  </pic:nvPicPr>
+                  <pic:blipFill>
+                    <a:blip r:embed="rId60">
+                      <a:extLst>
+                        <a:ext uri="{28A0092B-C50C-407E-A947-70E740481C1C}">
+                          <a14:useLocalDpi xmlns:a14="http://schemas.microsoft.com/office/drawing/2010/main" val="0"/>
+                        </a:ext>
+                      </a:extLst>
+                    </a:blip>
+                    <a:stretch>
+                      <a:fillRect/>
+                    </a:stretch>
+                  </pic:blipFill>
+                  <pic:spPr>
+                    <a:xfrm>
+                      <a:off x="0" y="0"/>
+                      <a:ext cx="5595693" cy="3670089"/>
+                    </a:xfrm>
+                    <a:prstGeom prst="rect">
+                      <a:avLst/>
+                    </a:prstGeom>
+                    <a:ln>
+                      <a:solidFill>
+                        <a:schemeClr val="tx1"/>
+                      </a:solidFill>
+                    </a:ln>
+                  </pic:spPr>
+                </pic:pic>
+              </a:graphicData>
+            </a:graphic>
+          </wp:inline>
+        </w:drawing>
+      </w:r>
+    </w:p>
+    <w:p>
+      <w:pPr>
+        <w:pStyle w:val="NoSpacing"/>
+        <w:jc w:val="center"/>
+      </w:pPr>
+      <w:r>
+        <w:rPr>
+          <w:rFonts w:eastAsia="Times New Roman"/>
+          <w:i/>
+          <w:u w:val="single"/>
+        </w:rPr>
+        <w:t xml:space="preserve">Fig </w:t>
+      </w:r>
+      <w:r>
+        <w:rPr>
+          <w:rFonts w:eastAsia="Times New Roman"/>
+          <w:i/>
+          <w:u w:val="single"/>
+        </w:rPr>
+        <w:t>36: Creating Notification Group</w:t>
+      </w:r>
+    </w:p>
+    <w:p>
+      <w:pPr>
+        <w:pStyle w:val="NoSpacing"/>
+      </w:pPr>
+    </w:p>
+    <w:p>
+      <w:pPr>
+        <w:pStyle w:val="NoSpacing"/>
+      </w:pPr>
+    </w:p>
+    <w:p>
+      <w:pPr>
+        <w:pStyle w:val="NoSpacing"/>
+      </w:pPr>
+      <w:r>
+        <w:rPr>
+          <w:b/>
+          <w:sz w:val="24"/>
+        </w:rPr>
+        <w:t>5</w:t>
+      </w:r>
+      <w:r>
+        <w:rPr>
+          <w:b/>
+          <w:sz w:val="24"/>
+          <w:vertAlign w:val="superscript"/>
+        </w:rPr>
+        <w:t>th</w:t>
+      </w:r>
+      <w:r>
+        <w:rPr>
+          <w:b/>
+          <w:sz w:val="24"/>
+        </w:rPr>
+        <w:t>:</w:t>
+      </w:r>
+      <w:r>
+        <w:rPr>
+          <w:b/>
+        </w:rPr>
+        <w:t xml:space="preserve"> </w:t>
+      </w:r>
+      <w:r>
+        <w:t>Running our first trigger directive query.</w:t>
+      </w:r>
+    </w:p>
+    <w:p>
+      <w:pPr>
+        <w:pStyle w:val="NoSpacing"/>
+      </w:pPr>
+    </w:p>
+    <w:p>
+      <w:pPr>
+        <w:pStyle w:val="NoSpacing"/>
+        <w:jc w:val="center"/>
+      </w:pPr>
+      <w:r>
+        <w:rPr>
+          <w:noProof/>
+        </w:rPr>
+        <w:drawing>
+          <wp:inline distT="0" distB="0" distL="0" distR="0">
+            <wp:extent cx="5941558" cy="3562350"/>
+            <wp:effectExtent l="19050" t="19050" r="21590" b="19050"/>
+            <wp:docPr id="42" name="Picture 42"/>
+            <wp:cNvGraphicFramePr>
+              <a:graphicFrameLocks xmlns:a="http://schemas.openxmlformats.org/drawingml/2006/main" noChangeAspect="1"/>
+            </wp:cNvGraphicFramePr>
+            <a:graphic xmlns:a="http://schemas.openxmlformats.org/drawingml/2006/main">
+              <a:graphicData uri="http://schemas.openxmlformats.org/drawingml/2006/picture">
+                <pic:pic xmlns:pic="http://schemas.openxmlformats.org/drawingml/2006/picture">
+                  <pic:nvPicPr>
+                    <pic:cNvPr id="0" name="6_Run_Trigger.PNG"/>
+                    <pic:cNvPicPr/>
+                  </pic:nvPicPr>
+                  <pic:blipFill>
+                    <a:blip r:embed="rId61">
+                      <a:extLst>
+                        <a:ext uri="{28A0092B-C50C-407E-A947-70E740481C1C}">
+                          <a14:useLocalDpi xmlns:a14="http://schemas.microsoft.com/office/drawing/2010/main" val="0"/>
+                        </a:ext>
+                      </a:extLst>
+                    </a:blip>
+                    <a:stretch>
+                      <a:fillRect/>
+                    </a:stretch>
+                  </pic:blipFill>
+                  <pic:spPr>
+                    <a:xfrm>
+                      <a:off x="0" y="0"/>
+                      <a:ext cx="5943600" cy="3563574"/>
+                    </a:xfrm>
+                    <a:prstGeom prst="rect">
+                      <a:avLst/>
+                    </a:prstGeom>
+                    <a:ln>
+                      <a:solidFill>
+                        <a:schemeClr val="tx1"/>
+                      </a:solidFill>
+                    </a:ln>
+                  </pic:spPr>
+                </pic:pic>
+              </a:graphicData>
+            </a:graphic>
+          </wp:inline>
+        </w:drawing>
+      </w:r>
+    </w:p>
+    <w:p>
+      <w:pPr>
+        <w:pStyle w:val="NoSpacing"/>
+        <w:jc w:val="center"/>
+        <w:rPr>
+          <w:sz w:val="24"/>
+        </w:rPr>
+      </w:pPr>
+      <w:r>
+        <w:rPr>
+          <w:rFonts w:eastAsia="Times New Roman"/>
+          <w:i/>
+          <w:u w:val="single"/>
+        </w:rPr>
+        <w:t xml:space="preserve">Fig </w:t>
+      </w:r>
+      <w:r>
+        <w:rPr>
+          <w:rFonts w:eastAsia="Times New Roman"/>
+          <w:i/>
+          <w:u w:val="single"/>
+        </w:rPr>
+        <w:t xml:space="preserve">37: Running the </w:t>
+      </w:r>
+      <w:r>
+        <w:rPr>
+          <w:rFonts w:eastAsia="Times New Roman"/>
+          <w:i/>
+          <w:u w:val="single"/>
+        </w:rPr>
+        <w:t>trigger</w:t>
+      </w:r>
+    </w:p>
+    <w:p>
+      <w:pPr>
+        <w:pStyle w:val="NoSpacing"/>
+        <w:rPr>
+          <w:sz w:val="24"/>
+        </w:rPr>
+      </w:pPr>
+    </w:p>
+    <w:p>
+      <w:pPr>
+        <w:pStyle w:val="NoSpacing"/>
+      </w:pPr>
+      <w:r>
+        <w:t>Once this trigger query is run, all we have to do is check for that email.</w:t>
+      </w:r>
+    </w:p>
+    <w:p>
+      <w:pPr>
+        <w:pStyle w:val="NoSpacing"/>
+      </w:pPr>
+      <w:r>
+        <w:t>This trigger can also be automated by putting it inside _raise directive.</w:t>
+      </w:r>
+    </w:p>
+    <w:p>
+      <w:pPr>
+        <w:pStyle w:val="NoSpacing"/>
+        <w:rPr>
+          <w:sz w:val="24"/>
+        </w:rPr>
+      </w:pPr>
+      <w:r>
+        <w:t>To know about _raise, visit DNIF Website Documentations page.</w:t>
+      </w:r>
+    </w:p>
+    <w:p>
+      <w:pPr>
+        <w:pStyle w:val="NoSpacing"/>
+        <w:rPr>
+          <w:b/>
+          <w:sz w:val="24"/>
+        </w:rPr>
+      </w:pPr>
+    </w:p>
+    <w:p>
+      <w:pPr>
+        <w:pStyle w:val="NoSpacing"/>
+      </w:pPr>
+      <w:r>
+        <w:rPr>
+          <w:b/>
+          <w:sz w:val="24"/>
+        </w:rPr>
+        <w:t>6</w:t>
+      </w:r>
+      <w:r>
+        <w:rPr>
+          <w:b/>
+          <w:sz w:val="24"/>
+          <w:vertAlign w:val="superscript"/>
+        </w:rPr>
+        <w:t>th</w:t>
+      </w:r>
+      <w:r>
+        <w:rPr>
+          <w:b/>
+          <w:sz w:val="24"/>
+        </w:rPr>
+        <w:t>:</w:t>
+      </w:r>
+      <w:r>
+        <w:rPr>
+          <w:b/>
+        </w:rPr>
+        <w:t xml:space="preserve"> </w:t>
+      </w:r>
+      <w:r>
+        <w:t>Email Alert Generated</w:t>
+      </w:r>
+    </w:p>
+    <w:p>
+      <w:pPr>
+        <w:pStyle w:val="NoSpacing"/>
+      </w:pPr>
+    </w:p>
+    <w:p>
+      <w:pPr>
+        <w:pStyle w:val="NoSpacing"/>
+        <w:jc w:val="center"/>
+      </w:pPr>
+      <w:r>
+        <w:rPr>
+          <w:noProof/>
+        </w:rPr>
+        <w:drawing>
+          <wp:inline distT="0" distB="0" distL="0" distR="0">
+            <wp:extent cx="5667375" cy="2447925"/>
+            <wp:effectExtent l="19050" t="19050" r="28575" b="28575"/>
+            <wp:docPr id="43" name="Picture 43"/>
+            <wp:cNvGraphicFramePr>
+              <a:graphicFrameLocks xmlns:a="http://schemas.openxmlformats.org/drawingml/2006/main" noChangeAspect="1"/>
+            </wp:cNvGraphicFramePr>
+            <a:graphic xmlns:a="http://schemas.openxmlformats.org/drawingml/2006/main">
+              <a:graphicData uri="http://schemas.openxmlformats.org/drawingml/2006/picture">
+                <pic:pic xmlns:pic="http://schemas.openxmlformats.org/drawingml/2006/picture">
+                  <pic:nvPicPr>
+                    <pic:cNvPr id="0" name="7_Email_Alert.PNG"/>
+                    <pic:cNvPicPr/>
+                  </pic:nvPicPr>
+                  <pic:blipFill>
+                    <a:blip r:embed="rId62">
+                      <a:extLst>
+                        <a:ext uri="{28A0092B-C50C-407E-A947-70E740481C1C}">
+                          <a14:useLocalDpi xmlns:a14="http://schemas.microsoft.com/office/drawing/2010/main" val="0"/>
+                        </a:ext>
+                      </a:extLst>
+                    </a:blip>
+                    <a:stretch>
+                      <a:fillRect/>
+                    </a:stretch>
+                  </pic:blipFill>
+                  <pic:spPr>
+                    <a:xfrm>
+                      <a:off x="0" y="0"/>
+                      <a:ext cx="5668686" cy="2448491"/>
+                    </a:xfrm>
+                    <a:prstGeom prst="rect">
+                      <a:avLst/>
+                    </a:prstGeom>
+                    <a:ln>
+                      <a:solidFill>
+                        <a:schemeClr val="tx1"/>
+                      </a:solidFill>
+                    </a:ln>
+                  </pic:spPr>
+                </pic:pic>
+              </a:graphicData>
+            </a:graphic>
+          </wp:inline>
+        </w:drawing>
+      </w:r>
+    </w:p>
+    <w:p>
+      <w:pPr>
+        <w:pStyle w:val="NoSpacing"/>
+        <w:jc w:val="center"/>
+        <w:rPr>
+          <w:sz w:val="24"/>
+        </w:rPr>
+      </w:pPr>
+      <w:r>
+        <w:rPr>
+          <w:rFonts w:eastAsia="Times New Roman"/>
+          <w:i/>
+          <w:u w:val="single"/>
+        </w:rPr>
+        <w:t xml:space="preserve">Fig </w:t>
+      </w:r>
+      <w:r>
+        <w:rPr>
+          <w:rFonts w:eastAsia="Times New Roman"/>
+          <w:i/>
+          <w:u w:val="single"/>
+        </w:rPr>
+        <w:t>38: Email Generation</w:t>
+      </w:r>
+    </w:p>
+    <w:p>
+      <w:pPr>
+        <w:pStyle w:val="NoSpacing"/>
+        <w:rPr>
+          <w:b/>
+          <w:sz w:val="24"/>
+        </w:rPr>
+      </w:pPr>
+    </w:p>
+    <w:p>
+      <w:pPr>
+        <w:pStyle w:val="NoSpacing"/>
+        <w:rPr>
+          <w:b/>
+          <w:sz w:val="24"/>
+        </w:rPr>
+      </w:pPr>
+    </w:p>
+    <w:p>
+      <w:pPr>
+        <w:pStyle w:val="NoSpacing"/>
+      </w:pPr>
+      <w:r>
+        <w:rPr>
+          <w:b/>
+          <w:sz w:val="24"/>
+        </w:rPr>
+        <w:t>7</w:t>
+      </w:r>
+      <w:r>
+        <w:rPr>
+          <w:b/>
+          <w:sz w:val="24"/>
+          <w:vertAlign w:val="superscript"/>
+        </w:rPr>
+        <w:t>th</w:t>
+      </w:r>
+      <w:r>
+        <w:rPr>
+          <w:b/>
+          <w:sz w:val="24"/>
+        </w:rPr>
+        <w:t>:</w:t>
+      </w:r>
+      <w:r>
+        <w:rPr>
+          <w:b/>
+          <w:sz w:val="24"/>
+        </w:rPr>
+        <w:t xml:space="preserve"> </w:t>
+      </w:r>
+      <w:r>
+        <w:t>Our report, which comes as an attachment to the email above.</w:t>
+      </w:r>
+    </w:p>
+    <w:p>
+      <w:pPr>
+        <w:pStyle w:val="NoSpacing"/>
+      </w:pPr>
+    </w:p>
+    <w:p>
+      <w:pPr>
+        <w:pStyle w:val="NoSpacing"/>
+        <w:jc w:val="center"/>
+      </w:pPr>
+      <w:r>
+        <w:rPr>
+          <w:noProof/>
+        </w:rPr>
+        <w:drawing>
+          <wp:inline distT="0" distB="0" distL="0" distR="0">
+            <wp:extent cx="6296025" cy="6172200"/>
+            <wp:effectExtent l="19050" t="19050" r="28575" b="19050"/>
+            <wp:docPr id="44" name="Picture 44"/>
+            <wp:cNvGraphicFramePr>
+              <a:graphicFrameLocks xmlns:a="http://schemas.openxmlformats.org/drawingml/2006/main" noChangeAspect="1"/>
+            </wp:cNvGraphicFramePr>
+            <a:graphic xmlns:a="http://schemas.openxmlformats.org/drawingml/2006/main">
+              <a:graphicData uri="http://schemas.openxmlformats.org/drawingml/2006/picture">
+                <pic:pic xmlns:pic="http://schemas.openxmlformats.org/drawingml/2006/picture">
+                  <pic:nvPicPr>
+                    <pic:cNvPr id="0" name="8_PDF_Report.PNG"/>
+                    <pic:cNvPicPr/>
+                  </pic:nvPicPr>
+                  <pic:blipFill>
+                    <a:blip r:embed="rId63">
+                      <a:extLst>
+                        <a:ext uri="{28A0092B-C50C-407E-A947-70E740481C1C}">
+                          <a14:useLocalDpi xmlns:a14="http://schemas.microsoft.com/office/drawing/2010/main" val="0"/>
+                        </a:ext>
+                      </a:extLst>
+                    </a:blip>
+                    <a:stretch>
+                      <a:fillRect/>
+                    </a:stretch>
+                  </pic:blipFill>
+                  <pic:spPr>
+                    <a:xfrm>
+                      <a:off x="0" y="0"/>
+                      <a:ext cx="6296025" cy="6172200"/>
+                    </a:xfrm>
+                    <a:prstGeom prst="rect">
+                      <a:avLst/>
+                    </a:prstGeom>
+                    <a:ln>
+                      <a:solidFill>
+                        <a:schemeClr val="tx1"/>
+                      </a:solidFill>
+                    </a:ln>
+                  </pic:spPr>
+                </pic:pic>
+              </a:graphicData>
+            </a:graphic>
+          </wp:inline>
+        </w:drawing>
+      </w:r>
+    </w:p>
+    <w:p>
+      <w:pPr>
+        <w:tabs>
+          <w:tab w:val="left" w:pos="1425"/>
+        </w:tabs>
+        <w:jc w:val="center"/>
+      </w:pPr>
+      <w:r>
+        <w:rPr>
+          <w:rFonts w:eastAsia="Times New Roman"/>
+          <w:i/>
+          <w:u w:val="single"/>
+        </w:rPr>
+        <w:t xml:space="preserve">Fig </w:t>
+      </w:r>
+      <w:r>
+        <w:rPr>
+          <w:rFonts w:eastAsia="Times New Roman"/>
+          <w:i/>
+          <w:u w:val="single"/>
+        </w:rPr>
+        <w:t>39: PDF Report Generated</w:t>
+      </w:r>
+    </w:p>
+    <w:p>
+      <w:pPr>
+        <w:pStyle w:val="NoSpacing"/>
+      </w:pPr>
+    </w:p>
+    <w:p>
+      <w:pPr>
+        <w:pStyle w:val="NoSpacing"/>
+      </w:pPr>
+    </w:p>
+    <w:p>
+      <w:pPr>
+        <w:pStyle w:val="NoSpacing"/>
+      </w:pPr>
+    </w:p>
+    <w:p>
+      <w:pPr>
+        <w:pStyle w:val="NoSpacing"/>
+      </w:pPr>
+    </w:p>
+    <w:p>
+      <w:pPr>
+        <w:pStyle w:val="NoSpacing"/>
+      </w:pPr>
+    </w:p>
+    <w:p>
+      <w:pPr>
+        <w:pStyle w:val="NoSpacing"/>
+      </w:pPr>
+    </w:p>
+    <w:p>
+      <w:pPr>
+        <w:pStyle w:val="NoSpacing"/>
+      </w:pPr>
+    </w:p>
+    <w:p>
+      <w:pPr>
+        <w:pStyle w:val="NoSpacing"/>
+        <w:rPr>
+          <w:b/>
+          <w:sz w:val="24"/>
+        </w:rPr>
+      </w:pPr>
+      <w:r>
+        <w:rPr>
+          <w:b/>
+          <w:sz w:val="24"/>
+        </w:rPr>
+        <w:t xml:space="preserve">PROCESS 1 </w:t>
+      </w:r>
+      <w:r>
+        <w:rPr>
+          <w:b/>
+          <w:sz w:val="24"/>
+        </w:rPr>
+        <w:t>COMPLETE</w:t>
+      </w:r>
+      <w:r>
+        <w:rPr>
+          <w:b/>
+          <w:sz w:val="24"/>
+        </w:rPr>
+        <w:t>:</w:t>
+      </w:r>
+    </w:p>
+    <w:p>
+      <w:pPr>
+        <w:pStyle w:val="NoSpacing"/>
+        <w:rPr>
+          <w:b/>
+        </w:rPr>
+      </w:pPr>
+    </w:p>
+    <w:p>
+      <w:pPr>
+        <w:pStyle w:val="NoSpacing"/>
+        <w:jc w:val="center"/>
+        <w:rPr>
+          <w:b/>
+        </w:rPr>
+      </w:pPr>
+      <w:r>
+        <w:rPr>
+          <w:b/>
+          <w:noProof/>
+        </w:rPr>
+        <w:drawing>
+          <wp:inline distT="0" distB="0" distL="0" distR="0">
+            <wp:extent cx="6334125" cy="4229100"/>
+            <wp:effectExtent l="19050" t="19050" r="28575" b="19050"/>
+            <wp:docPr id="45" name="Picture 45"/>
+            <wp:cNvGraphicFramePr>
+              <a:graphicFrameLocks xmlns:a="http://schemas.openxmlformats.org/drawingml/2006/main" noChangeAspect="1"/>
+            </wp:cNvGraphicFramePr>
+            <a:graphic xmlns:a="http://schemas.openxmlformats.org/drawingml/2006/main">
+              <a:graphicData uri="http://schemas.openxmlformats.org/drawingml/2006/picture">
+                <pic:pic xmlns:pic="http://schemas.openxmlformats.org/drawingml/2006/picture">
+                  <pic:nvPicPr>
+                    <pic:cNvPr id="0" name="10_Sayonara.PNG"/>
+                    <pic:cNvPicPr/>
+                  </pic:nvPicPr>
+                  <pic:blipFill>
+                    <a:blip r:embed="rId64">
+                      <a:extLst>
+                        <a:ext uri="{28A0092B-C50C-407E-A947-70E740481C1C}">
+                          <a14:useLocalDpi xmlns:a14="http://schemas.microsoft.com/office/drawing/2010/main" val="0"/>
+                        </a:ext>
+                      </a:extLst>
+                    </a:blip>
+                    <a:stretch>
+                      <a:fillRect/>
+                    </a:stretch>
+                  </pic:blipFill>
+                  <pic:spPr>
+                    <a:xfrm>
+                      <a:off x="0" y="0"/>
+                      <a:ext cx="6334125" cy="4229100"/>
+                    </a:xfrm>
+                    <a:prstGeom prst="rect">
+                      <a:avLst/>
+                    </a:prstGeom>
+                    <a:ln>
+                      <a:solidFill>
+                        <a:schemeClr val="tx1"/>
+                      </a:solidFill>
+                    </a:ln>
+                  </pic:spPr>
+                </pic:pic>
+              </a:graphicData>
+            </a:graphic>
+          </wp:inline>
+        </w:drawing>
+      </w:r>
+    </w:p>
+    <w:p>
+      <w:pPr>
+        <w:jc w:val="center"/>
+      </w:pPr>
+      <w:r>
+        <w:rPr>
+          <w:rFonts w:eastAsia="Times New Roman"/>
+          <w:i/>
+          <w:u w:val="single"/>
+        </w:rPr>
+        <w:t xml:space="preserve">Fig </w:t>
+      </w:r>
+      <w:r>
+        <w:rPr>
+          <w:rFonts w:eastAsia="Times New Roman"/>
+          <w:i/>
+          <w:u w:val="single"/>
+        </w:rPr>
+        <w:t>40: End Credits</w:t>
+      </w:r>
+    </w:p>
+    <w:p>
+      <w:pPr>
+        <w:pStyle w:val="NoSpacing"/>
+        <w:rPr>
+          <w:b/>
+        </w:rPr>
+      </w:pPr>
+      <w:r>
+        <w:rPr>
+          <w:b/>
+        </w:rPr>
+        <w:t>END NOTE:</w:t>
+      </w:r>
+    </w:p>
+    <w:p>
+      <w:pPr>
+        <w:pStyle w:val="NoSpacing"/>
+      </w:pPr>
+      <w:r>
+        <w:tab/>
+        <w:t xml:space="preserve">The DNIF documentation guide, the guideline on our repository, &amp; DNIF Google Group – </w:t>
+      </w:r>
+      <w:proofErr w:type="spellStart"/>
+      <w:r>
+        <w:t>dnifHQ</w:t>
+      </w:r>
+      <w:proofErr w:type="spellEnd"/>
+      <w:r>
+        <w:t xml:space="preserve"> is all the help one would need to complete this process. Thank You.</w:t>
+      </w:r>
     </w:p>
     <w:sectPr>
       <w:pgSz w:w="12240" w:h="15840"/>
@@ -8145,7 +10752,7 @@
 </file>
 
 <file path=customXml/itemProps1.xml><?xml version="1.0" encoding="utf-8"?>
-<ds:datastoreItem xmlns:ds="http://schemas.openxmlformats.org/officeDocument/2006/customXml" ds:itemID="{CECE4DD6-551B-42A8-91DF-8CB99A436254}">
+<ds:datastoreItem xmlns:ds="http://schemas.openxmlformats.org/officeDocument/2006/customXml" ds:itemID="{E250E70D-03F9-487F-8EE7-106F1C281FFF}">
   <ds:schemaRefs>
     <ds:schemaRef ds:uri="http://schemas.openxmlformats.org/officeDocument/2006/bibliography"/>
   </ds:schemaRefs>

</xml_diff>